<commit_message>
doc: first 2 chapters
</commit_message>
<xml_diff>
--- a/docs/dokumentace.docx
+++ b/docs/dokumentace.docx
@@ -23,13 +23,13 @@
           <w:noProof/>
         </w:rPr>
         <w:drawing>
-          <wp:anchor distT="0" distB="0" distL="114300" distR="114300" simplePos="0" relativeHeight="251658240" behindDoc="1" locked="0" layoutInCell="1" allowOverlap="1" wp14:anchorId="3EF730B0" wp14:editId="500E32EF">
+          <wp:anchor distT="0" distB="0" distL="114300" distR="114300" simplePos="0" relativeHeight="251658240" behindDoc="1" locked="0" layoutInCell="1" allowOverlap="1" wp14:anchorId="3EF730B0" wp14:editId="4C8A12CF">
             <wp:simplePos x="0" y="0"/>
             <wp:positionH relativeFrom="column">
-              <wp:posOffset>1379220</wp:posOffset>
+              <wp:posOffset>1381760</wp:posOffset>
             </wp:positionH>
             <wp:positionV relativeFrom="paragraph">
-              <wp:posOffset>146685</wp:posOffset>
+              <wp:posOffset>148590</wp:posOffset>
             </wp:positionV>
             <wp:extent cx="2973070" cy="658495"/>
             <wp:effectExtent l="0" t="0" r="0" b="1905"/>
@@ -971,6 +971,8 @@
     </w:p>
     <w:p>
       <w:pPr>
+        <w:ind w:firstLine="400"/>
+        <w:jc w:val="both"/>
         <w:rPr>
           <w:lang w:val="sk-SK"/>
         </w:rPr>
@@ -985,7 +987,89 @@
         <w:rPr>
           <w:lang w:val="sk-SK"/>
         </w:rPr>
-        <w:t xml:space="preserve">procesom zostavenia modelu systému hromadnej obsluhy – ľanovej dráhy v lyžiarskom stredisku SKI Králiky. </w:t>
+        <w:t>procesom zostavenia modelu systému hromadnej obsluhy – ľanovej dráhy v lyžiarskom stredisku SKI Králiky</w:t>
+      </w:r>
+      <w:r>
+        <w:rPr>
+          <w:lang w:val="sk-SK"/>
+        </w:rPr>
+        <w:t>, ktorá obsluhuje návštevníko</w:t>
+      </w:r>
+      <w:r>
+        <w:rPr>
+          <w:lang w:val="sk-SK"/>
+        </w:rPr>
+        <w:t>v</w:t>
+      </w:r>
+      <w:r>
+        <w:rPr>
+          <w:lang w:val="sk-SK"/>
+        </w:rPr>
+        <w:t xml:space="preserve">, a následnú simuláciou tohto modelu. </w:t>
+      </w:r>
+      <w:r>
+        <w:rPr>
+          <w:lang w:val="sk-SK"/>
+        </w:rPr>
+        <w:t>S</w:t>
+      </w:r>
+      <w:r>
+        <w:rPr>
+          <w:lang w:val="sk-SK"/>
+        </w:rPr>
+        <w:t xml:space="preserve">imulačné experimenty, ktoré sú na </w:t>
+      </w:r>
+      <w:r>
+        <w:rPr>
+          <w:lang w:val="sk-SK"/>
+        </w:rPr>
+        <w:t>modeli</w:t>
+      </w:r>
+      <w:r>
+        <w:rPr>
+          <w:lang w:val="sk-SK"/>
+        </w:rPr>
+        <w:t xml:space="preserve"> vykonávané, umožňujú pozorovať chovanie a efektivitu systému v rôznych podmienkach. Cieľom experimentov je ukázať</w:t>
+      </w:r>
+      <w:r>
+        <w:rPr>
+          <w:lang w:val="sk-SK"/>
+        </w:rPr>
+        <w:t xml:space="preserve"> priepustnosť systému v rôznych režimoch návštevnosti, </w:t>
+      </w:r>
+      <w:proofErr w:type="spellStart"/>
+      <w:r>
+        <w:rPr>
+          <w:lang w:val="sk-SK"/>
+        </w:rPr>
+        <w:t>t.j</w:t>
+      </w:r>
+      <w:proofErr w:type="spellEnd"/>
+      <w:r>
+        <w:rPr>
+          <w:lang w:val="sk-SK"/>
+        </w:rPr>
+        <w:t xml:space="preserve">. počas sezóny a mimo sezóny v rámci pracovných dní a víkendov a ďalej ukázať, ako by zmena niektorých ovplyvňujúcich faktorov mohla tento systém zdokonaliť. </w:t>
+      </w:r>
+      <w:r>
+        <w:rPr>
+          <w:lang w:val="sk-SK"/>
+        </w:rPr>
+        <w:t xml:space="preserve">Zmyslom tejto práce je využitie princípov modelovania a simulácie za cieľom ušetriť finančné prostriedky a predísť </w:t>
+      </w:r>
+      <w:proofErr w:type="spellStart"/>
+      <w:r>
+        <w:rPr>
+          <w:lang w:val="sk-SK"/>
+        </w:rPr>
+        <w:t>obtiažnostiam</w:t>
+      </w:r>
+      <w:proofErr w:type="spellEnd"/>
+      <w:r>
+        <w:rPr>
+          <w:lang w:val="sk-SK"/>
+        </w:rPr>
+        <w:t>, ktoré by bolo nutné podstúpiť, pri aplikovaní zmien do systému v reálnom svete.</w:t>
       </w:r>
     </w:p>
     <w:p>
@@ -1014,6 +1098,150 @@
         <w:t>Zdroje faktov</w:t>
       </w:r>
       <w:bookmarkEnd w:id="1"/>
+      <w:r>
+        <w:rPr>
+          <w:lang w:val="sk-SK"/>
+        </w:rPr>
+        <w:t>, autori a konzultanti</w:t>
+      </w:r>
+    </w:p>
+    <w:p>
+      <w:pPr>
+        <w:ind w:firstLine="400"/>
+        <w:jc w:val="both"/>
+        <w:rPr>
+          <w:lang w:val="sk-SK"/>
+        </w:rPr>
+      </w:pPr>
+      <w:r>
+        <w:rPr>
+          <w:lang w:val="sk-SK"/>
+        </w:rPr>
+        <w:t>Autormi tejto práce sú študenti FIT VUT v </w:t>
+      </w:r>
+      <w:proofErr w:type="spellStart"/>
+      <w:r>
+        <w:rPr>
+          <w:lang w:val="sk-SK"/>
+        </w:rPr>
+        <w:t>Brně</w:t>
+      </w:r>
+      <w:proofErr w:type="spellEnd"/>
+      <w:r>
+        <w:rPr>
+          <w:lang w:val="sk-SK"/>
+        </w:rPr>
+        <w:t xml:space="preserve">, Matúš Ďurica a Romana </w:t>
+      </w:r>
+      <w:proofErr w:type="spellStart"/>
+      <w:r>
+        <w:rPr>
+          <w:lang w:val="sk-SK"/>
+        </w:rPr>
+        <w:t>Ďuráčiová</w:t>
+      </w:r>
+      <w:proofErr w:type="spellEnd"/>
+      <w:r>
+        <w:rPr>
+          <w:lang w:val="sk-SK"/>
+        </w:rPr>
+        <w:t>.</w:t>
+      </w:r>
+      <w:r>
+        <w:rPr>
+          <w:lang w:val="sk-SK"/>
+        </w:rPr>
+        <w:t xml:space="preserve"> </w:t>
+      </w:r>
+      <w:r>
+        <w:rPr>
+          <w:lang w:val="sk-SK"/>
+        </w:rPr>
+        <w:t>Hlavným konzultantom pri získavaní faktov bol p. Martin Schmidt, zamestnanec strediska a webové stránky lyžiarskeho strediska SKI Králiky.</w:t>
+      </w:r>
+    </w:p>
+    <w:p>
+      <w:pPr>
+        <w:rPr>
+          <w:lang w:val="sk-SK"/>
+        </w:rPr>
+      </w:pPr>
+    </w:p>
+    <w:p>
+      <w:pPr>
+        <w:pStyle w:val="Heading2"/>
+        <w:numPr>
+          <w:ilvl w:val="1"/>
+          <w:numId w:val="1"/>
+        </w:numPr>
+        <w:rPr>
+          <w:lang w:val="sk-SK"/>
+        </w:rPr>
+      </w:pPr>
+      <w:r>
+        <w:rPr>
+          <w:lang w:val="sk-SK"/>
+        </w:rPr>
+        <w:t>Overenie validity</w:t>
+      </w:r>
+    </w:p>
+    <w:p>
+      <w:pPr>
+        <w:ind w:firstLine="400"/>
+        <w:jc w:val="both"/>
+        <w:rPr>
+          <w:lang w:val="sk-SK"/>
+        </w:rPr>
+      </w:pPr>
+      <w:r>
+        <w:rPr>
+          <w:lang w:val="sk-SK"/>
+        </w:rPr>
+        <w:t xml:space="preserve">Overovanie validity </w:t>
+      </w:r>
+      <w:r>
+        <w:rPr>
+          <w:lang w:val="sk-SK"/>
+        </w:rPr>
+        <w:t xml:space="preserve">modelu </w:t>
+      </w:r>
+      <w:r>
+        <w:rPr>
+          <w:lang w:val="sk-SK"/>
+        </w:rPr>
+        <w:t>prebiehalo formou telefonátov a výmenou správ s p. Schmidtom</w:t>
+      </w:r>
+      <w:r>
+        <w:rPr>
+          <w:lang w:val="sk-SK"/>
+        </w:rPr>
+        <w:t xml:space="preserve">. Ďalším spôsobom overenia validity bolo uskutočnenie experimentov nad modelom a porovnanie výsledkov s reálnymi dátami. </w:t>
+      </w:r>
+      <w:r>
+        <w:rPr>
+          <w:lang w:val="sk-SK"/>
+        </w:rPr>
+        <w:t xml:space="preserve">Tieto dáta </w:t>
+      </w:r>
+      <w:r>
+        <w:rPr>
+          <w:lang w:val="sk-SK"/>
+        </w:rPr>
+        <w:t xml:space="preserve">boli poskytnuté p. Schmidtom, a boli </w:t>
+      </w:r>
+      <w:r>
+        <w:rPr>
+          <w:lang w:val="sk-SK"/>
+        </w:rPr>
+        <w:t>dopredu odobrené a schválené vedúcim strediska, Ing. Jurajom Luptákom.</w:t>
+      </w:r>
+    </w:p>
+    <w:p>
+      <w:pPr>
+        <w:rPr>
+          <w:lang w:val="sk-SK"/>
+        </w:rPr>
+      </w:pPr>
     </w:p>
     <w:p>
       <w:pPr>
@@ -1897,6 +2125,7 @@
   <w:style w:type="character" w:default="1" w:styleId="DefaultParagraphFont">
     <w:name w:val="Default Paragraph Font"/>
     <w:uiPriority w:val="1"/>
+    <w:semiHidden/>
     <w:unhideWhenUsed/>
   </w:style>
   <w:style w:type="table" w:default="1" w:styleId="TableNormal">
@@ -2084,6 +2313,17 @@
     <w:semiHidden/>
     <w:unhideWhenUsed/>
     <w:rsid w:val="002D4993"/>
+  </w:style>
+  <w:style w:type="paragraph" w:styleId="ListParagraph">
+    <w:name w:val="List Paragraph"/>
+    <w:basedOn w:val="Normal"/>
+    <w:uiPriority w:val="34"/>
+    <w:qFormat/>
+    <w:rsid w:val="003C0031"/>
+    <w:pPr>
+      <w:ind w:left="720"/>
+      <w:contextualSpacing/>
+    </w:pPr>
   </w:style>
 </w:styles>
 </file>

</xml_diff>

<commit_message>
added 2nd chapter first paragraph
</commit_message>
<xml_diff>
--- a/docs/dokumentace.docx
+++ b/docs/dokumentace.docx
@@ -3,6 +3,10 @@
 <w:document xmlns:wpc="http://schemas.microsoft.com/office/word/2010/wordprocessingCanvas" xmlns:cx="http://schemas.microsoft.com/office/drawing/2014/chartex" xmlns:cx1="http://schemas.microsoft.com/office/drawing/2015/9/8/chartex" xmlns:cx2="http://schemas.microsoft.com/office/drawing/2015/10/21/chartex" xmlns:cx3="http://schemas.microsoft.com/office/drawing/2016/5/9/chartex" xmlns:cx4="http://schemas.microsoft.com/office/drawing/2016/5/10/chartex" xmlns:cx5="http://schemas.microsoft.com/office/drawing/2016/5/11/chartex" xmlns:cx6="http://schemas.microsoft.com/office/drawing/2016/5/12/chartex" xmlns:cx7="http://schemas.microsoft.com/office/drawing/2016/5/13/chartex" xmlns:cx8="http://schemas.microsoft.com/office/drawing/2016/5/14/chartex" xmlns:mc="http://schemas.openxmlformats.org/markup-compatibility/2006" xmlns:aink="http://schemas.microsoft.com/office/drawing/2016/ink" xmlns:am3d="http://schemas.microsoft.com/office/drawing/2017/model3d" xmlns:o="urn:schemas-microsoft-com:office:office" xmlns:oel="http://schemas.microsoft.com/office/2019/extlst" xmlns:r="http://schemas.openxmlformats.org/officeDocument/2006/relationships" xmlns:m="http://schemas.openxmlformats.org/officeDocument/2006/math" xmlns:v="urn:schemas-microsoft-com:vml" xmlns:wp14="http://schemas.microsoft.com/office/word/2010/wordprocessingDrawing" xmlns:wp="http://schemas.openxmlformats.org/drawingml/2006/wordprocessingDrawing" xmlns:w10="urn:schemas-microsoft-com:office:word" xmlns:w="http://schemas.openxmlformats.org/wordprocessingml/2006/main" xmlns:w14="http://schemas.microsoft.com/office/word/2010/wordml" xmlns:w15="http://schemas.microsoft.com/office/word/2012/wordml" xmlns:w16cex="http://schemas.microsoft.com/office/word/2018/wordml/cex" xmlns:w16cid="http://schemas.microsoft.com/office/word/2016/wordml/cid" xmlns:w16="http://schemas.microsoft.com/office/word/2018/wordml" xmlns:w16sdtdh="http://schemas.microsoft.com/office/word/2020/wordml/sdtdatahash" xmlns:w16se="http://schemas.microsoft.com/office/word/2015/wordml/symex" xmlns:wpg="http://schemas.microsoft.com/office/word/2010/wordprocessingGroup" xmlns:wpi="http://schemas.microsoft.com/office/word/2010/wordprocessingInk" xmlns:wne="http://schemas.microsoft.com/office/word/2006/wordml" xmlns:wps="http://schemas.microsoft.com/office/word/2010/wordprocessingShape" mc:Ignorable="w14 w15 w16se w16cid w16 w16cex w16sdtdh wp14">
   <w:body>
     <w:p>
+      <w:pPr>
+        <w:spacing w:line="276" w:lineRule="auto"/>
+        <w:jc w:val="both"/>
+      </w:pPr>
       <w:r>
         <w:fldChar w:fldCharType="begin"/>
       </w:r>
@@ -16,8 +20,17 @@
         <w:fldChar w:fldCharType="end"/>
       </w:r>
     </w:p>
-    <w:p/>
-    <w:p>
+    <w:p>
+      <w:pPr>
+        <w:spacing w:line="276" w:lineRule="auto"/>
+        <w:jc w:val="both"/>
+      </w:pPr>
+    </w:p>
+    <w:p>
+      <w:pPr>
+        <w:spacing w:line="276" w:lineRule="auto"/>
+        <w:jc w:val="both"/>
+      </w:pPr>
       <w:r>
         <w:rPr>
           <w:noProof/>
@@ -98,27 +111,123 @@
         </w:drawing>
       </w:r>
     </w:p>
-    <w:p/>
-    <w:p/>
-    <w:p/>
-    <w:p/>
-    <w:p/>
-    <w:p/>
-    <w:p/>
-    <w:p/>
-    <w:p/>
-    <w:p/>
-    <w:p/>
-    <w:p/>
-    <w:p/>
-    <w:p/>
-    <w:p/>
-    <w:p/>
-    <w:p/>
-    <w:p/>
-    <w:p/>
-    <w:p>
-      <w:pPr>
+    <w:p>
+      <w:pPr>
+        <w:spacing w:line="276" w:lineRule="auto"/>
+        <w:jc w:val="both"/>
+      </w:pPr>
+    </w:p>
+    <w:p>
+      <w:pPr>
+        <w:spacing w:line="276" w:lineRule="auto"/>
+        <w:jc w:val="both"/>
+      </w:pPr>
+    </w:p>
+    <w:p>
+      <w:pPr>
+        <w:spacing w:line="276" w:lineRule="auto"/>
+        <w:jc w:val="both"/>
+      </w:pPr>
+    </w:p>
+    <w:p>
+      <w:pPr>
+        <w:spacing w:line="276" w:lineRule="auto"/>
+        <w:jc w:val="both"/>
+      </w:pPr>
+    </w:p>
+    <w:p>
+      <w:pPr>
+        <w:spacing w:line="276" w:lineRule="auto"/>
+        <w:jc w:val="both"/>
+      </w:pPr>
+    </w:p>
+    <w:p>
+      <w:pPr>
+        <w:spacing w:line="276" w:lineRule="auto"/>
+        <w:jc w:val="both"/>
+      </w:pPr>
+    </w:p>
+    <w:p>
+      <w:pPr>
+        <w:spacing w:line="276" w:lineRule="auto"/>
+        <w:jc w:val="both"/>
+      </w:pPr>
+    </w:p>
+    <w:p>
+      <w:pPr>
+        <w:spacing w:line="276" w:lineRule="auto"/>
+        <w:jc w:val="both"/>
+      </w:pPr>
+    </w:p>
+    <w:p>
+      <w:pPr>
+        <w:spacing w:line="276" w:lineRule="auto"/>
+        <w:jc w:val="both"/>
+      </w:pPr>
+    </w:p>
+    <w:p>
+      <w:pPr>
+        <w:spacing w:line="276" w:lineRule="auto"/>
+        <w:jc w:val="both"/>
+      </w:pPr>
+    </w:p>
+    <w:p>
+      <w:pPr>
+        <w:spacing w:line="276" w:lineRule="auto"/>
+        <w:jc w:val="both"/>
+      </w:pPr>
+    </w:p>
+    <w:p>
+      <w:pPr>
+        <w:spacing w:line="276" w:lineRule="auto"/>
+        <w:jc w:val="both"/>
+      </w:pPr>
+    </w:p>
+    <w:p>
+      <w:pPr>
+        <w:spacing w:line="276" w:lineRule="auto"/>
+        <w:jc w:val="both"/>
+      </w:pPr>
+    </w:p>
+    <w:p>
+      <w:pPr>
+        <w:spacing w:line="276" w:lineRule="auto"/>
+        <w:jc w:val="both"/>
+      </w:pPr>
+    </w:p>
+    <w:p>
+      <w:pPr>
+        <w:spacing w:line="276" w:lineRule="auto"/>
+        <w:jc w:val="both"/>
+      </w:pPr>
+    </w:p>
+    <w:p>
+      <w:pPr>
+        <w:spacing w:line="276" w:lineRule="auto"/>
+        <w:jc w:val="both"/>
+      </w:pPr>
+    </w:p>
+    <w:p>
+      <w:pPr>
+        <w:spacing w:line="276" w:lineRule="auto"/>
+        <w:jc w:val="both"/>
+      </w:pPr>
+    </w:p>
+    <w:p>
+      <w:pPr>
+        <w:spacing w:line="276" w:lineRule="auto"/>
+        <w:jc w:val="both"/>
+      </w:pPr>
+    </w:p>
+    <w:p>
+      <w:pPr>
+        <w:spacing w:line="276" w:lineRule="auto"/>
+        <w:jc w:val="both"/>
+      </w:pPr>
+    </w:p>
+    <w:p>
+      <w:pPr>
+        <w:spacing w:line="276" w:lineRule="auto"/>
         <w:jc w:val="center"/>
         <w:rPr>
           <w:sz w:val="40"/>
@@ -155,6 +264,7 @@
     </w:p>
     <w:p>
       <w:pPr>
+        <w:spacing w:line="276" w:lineRule="auto"/>
         <w:jc w:val="center"/>
         <w:rPr>
           <w:b/>
@@ -177,6 +287,7 @@
     </w:p>
     <w:p>
       <w:pPr>
+        <w:spacing w:line="276" w:lineRule="auto"/>
         <w:jc w:val="center"/>
         <w:rPr>
           <w:sz w:val="28"/>
@@ -200,29 +311,96 @@
         <w:t>SHO Model služeb v oblasti sport</w:t>
       </w:r>
     </w:p>
-    <w:p/>
-    <w:p/>
-    <w:p/>
-    <w:p/>
-    <w:p/>
-    <w:p/>
-    <w:p/>
-    <w:p/>
-    <w:p/>
-    <w:p/>
-    <w:p/>
-    <w:p/>
-    <w:p/>
-    <w:p/>
-    <w:p/>
-    <w:p/>
-    <w:p/>
-    <w:p/>
-    <w:p/>
-    <w:p/>
-    <w:p/>
-    <w:p>
-      <w:pPr>
+    <w:p>
+      <w:pPr>
+        <w:spacing w:line="276" w:lineRule="auto"/>
+        <w:jc w:val="both"/>
+      </w:pPr>
+    </w:p>
+    <w:p>
+      <w:pPr>
+        <w:spacing w:line="276" w:lineRule="auto"/>
+        <w:jc w:val="both"/>
+      </w:pPr>
+    </w:p>
+    <w:p>
+      <w:pPr>
+        <w:spacing w:line="276" w:lineRule="auto"/>
+        <w:jc w:val="both"/>
+      </w:pPr>
+    </w:p>
+    <w:p>
+      <w:pPr>
+        <w:spacing w:line="276" w:lineRule="auto"/>
+        <w:jc w:val="both"/>
+      </w:pPr>
+    </w:p>
+    <w:p>
+      <w:pPr>
+        <w:spacing w:line="276" w:lineRule="auto"/>
+        <w:jc w:val="both"/>
+      </w:pPr>
+    </w:p>
+    <w:p>
+      <w:pPr>
+        <w:spacing w:line="276" w:lineRule="auto"/>
+        <w:jc w:val="both"/>
+      </w:pPr>
+    </w:p>
+    <w:p>
+      <w:pPr>
+        <w:spacing w:line="276" w:lineRule="auto"/>
+        <w:jc w:val="both"/>
+      </w:pPr>
+    </w:p>
+    <w:p>
+      <w:pPr>
+        <w:spacing w:line="276" w:lineRule="auto"/>
+        <w:jc w:val="both"/>
+      </w:pPr>
+    </w:p>
+    <w:p>
+      <w:pPr>
+        <w:spacing w:line="276" w:lineRule="auto"/>
+        <w:jc w:val="both"/>
+      </w:pPr>
+    </w:p>
+    <w:p>
+      <w:pPr>
+        <w:spacing w:line="276" w:lineRule="auto"/>
+        <w:jc w:val="both"/>
+      </w:pPr>
+    </w:p>
+    <w:p>
+      <w:pPr>
+        <w:spacing w:line="276" w:lineRule="auto"/>
+        <w:jc w:val="both"/>
+      </w:pPr>
+    </w:p>
+    <w:p>
+      <w:pPr>
+        <w:spacing w:line="276" w:lineRule="auto"/>
+        <w:jc w:val="both"/>
+      </w:pPr>
+    </w:p>
+    <w:p>
+      <w:pPr>
+        <w:spacing w:line="276" w:lineRule="auto"/>
+        <w:jc w:val="both"/>
+      </w:pPr>
+    </w:p>
+    <w:p>
+      <w:pPr>
+        <w:spacing w:line="276" w:lineRule="auto"/>
+        <w:jc w:val="both"/>
+        <w:rPr>
+          <w:lang w:val="sk-SK"/>
+        </w:rPr>
+      </w:pPr>
+    </w:p>
+    <w:p>
+      <w:pPr>
+        <w:spacing w:line="276" w:lineRule="auto"/>
         <w:rPr>
           <w:lang w:val="sk-SK"/>
         </w:rPr>
@@ -236,6 +414,7 @@
     </w:p>
     <w:p>
       <w:pPr>
+        <w:spacing w:line="276" w:lineRule="auto"/>
         <w:jc w:val="right"/>
         <w:rPr>
           <w:b/>
@@ -254,6 +433,7 @@
     </w:p>
     <w:p>
       <w:pPr>
+        <w:spacing w:line="276" w:lineRule="auto"/>
         <w:jc w:val="right"/>
         <w:rPr>
           <w:lang w:val="sk-SK"/>
@@ -282,6 +462,8 @@
     </w:p>
     <w:p>
       <w:pPr>
+        <w:spacing w:line="276" w:lineRule="auto"/>
+        <w:jc w:val="both"/>
         <w:rPr>
           <w:b/>
           <w:bCs/>
@@ -305,9 +487,8 @@
     <w:p>
       <w:pPr>
         <w:pStyle w:val="TOC1"/>
-        <w:tabs>
-          <w:tab w:val="right" w:leader="dot" w:pos="9016"/>
-        </w:tabs>
+        <w:spacing w:line="276" w:lineRule="auto"/>
+        <w:jc w:val="both"/>
         <w:rPr>
           <w:rFonts w:asciiTheme="minorHAnsi" w:eastAsiaTheme="minorEastAsia" w:hAnsiTheme="minorHAnsi"/>
           <w:noProof/>
@@ -332,24 +513,48 @@
         </w:rPr>
         <w:fldChar w:fldCharType="separate"/>
       </w:r>
-      <w:hyperlink w:anchor="_Toc152706609" w:history="1">
+      <w:hyperlink w:anchor="_Toc153025640" w:history="1">
         <w:r>
           <w:rPr>
             <w:rStyle w:val="Hyperlink"/>
             <w:noProof/>
             <w:lang w:val="sk-SK"/>
           </w:rPr>
-          <w:t>1 Úvod</w:t>
-        </w:r>
-        <w:r>
-          <w:rPr>
-            <w:noProof/>
-            <w:webHidden/>
+          <w:t>1</w:t>
+        </w:r>
+        <w:r>
+          <w:rPr>
+            <w:rFonts w:asciiTheme="minorHAnsi" w:eastAsiaTheme="minorEastAsia" w:hAnsiTheme="minorHAnsi"/>
+            <w:noProof/>
+            <w:lang w:eastAsia="en-GB"/>
           </w:rPr>
           <w:tab/>
         </w:r>
         <w:r>
           <w:rPr>
+            <w:rStyle w:val="Hyperlink"/>
+            <w:noProof/>
+            <w:lang w:val="sk-SK"/>
+          </w:rPr>
+          <w:t>Úvo</w:t>
+        </w:r>
+        <w:r>
+          <w:rPr>
+            <w:rStyle w:val="Hyperlink"/>
+            <w:noProof/>
+            <w:lang w:val="sk-SK"/>
+          </w:rPr>
+          <w:t>d</w:t>
+        </w:r>
+        <w:r>
+          <w:rPr>
+            <w:noProof/>
+            <w:webHidden/>
+          </w:rPr>
+          <w:tab/>
+        </w:r>
+        <w:r>
+          <w:rPr>
             <w:noProof/>
             <w:webHidden/>
           </w:rPr>
@@ -360,7 +565,7 @@
             <w:noProof/>
             <w:webHidden/>
           </w:rPr>
-          <w:instrText xml:space="preserve"> PAGEREF _Toc152706609 \h </w:instrText>
+          <w:instrText xml:space="preserve"> PAGEREF _Toc153025640 \h </w:instrText>
         </w:r>
         <w:r>
           <w:rPr>
@@ -398,13 +603,16 @@
           <w:tab w:val="left" w:pos="960"/>
           <w:tab w:val="right" w:leader="dot" w:pos="9016"/>
         </w:tabs>
+        <w:spacing w:line="276" w:lineRule="auto"/>
+        <w:ind w:left="0"/>
+        <w:jc w:val="both"/>
         <w:rPr>
           <w:rFonts w:asciiTheme="minorHAnsi" w:eastAsiaTheme="minorEastAsia" w:hAnsiTheme="minorHAnsi"/>
           <w:noProof/>
           <w:lang w:eastAsia="en-GB"/>
         </w:rPr>
       </w:pPr>
-      <w:hyperlink w:anchor="_Toc152706610" w:history="1">
+      <w:hyperlink w:anchor="_Toc153025641" w:history="1">
         <w:r>
           <w:rPr>
             <w:rStyle w:val="Hyperlink"/>
@@ -427,7 +635,7 @@
             <w:noProof/>
             <w:lang w:val="sk-SK"/>
           </w:rPr>
-          <w:t>Zdroje faktov</w:t>
+          <w:t>Autori, zdroje faktov, konzultanti</w:t>
         </w:r>
         <w:r>
           <w:rPr>
@@ -448,7 +656,7 @@
             <w:noProof/>
             <w:webHidden/>
           </w:rPr>
-          <w:instrText xml:space="preserve"> PAGEREF _Toc152706610 \h </w:instrText>
+          <w:instrText xml:space="preserve"> PAGEREF _Toc153025641 \h </w:instrText>
         </w:r>
         <w:r>
           <w:rPr>
@@ -481,34 +689,70 @@
     </w:p>
     <w:p>
       <w:pPr>
-        <w:pStyle w:val="TOC1"/>
+        <w:pStyle w:val="TOC2"/>
         <w:tabs>
+          <w:tab w:val="left" w:pos="960"/>
           <w:tab w:val="right" w:leader="dot" w:pos="9016"/>
         </w:tabs>
+        <w:spacing w:line="276" w:lineRule="auto"/>
+        <w:ind w:left="0"/>
+        <w:jc w:val="both"/>
         <w:rPr>
           <w:rFonts w:asciiTheme="minorHAnsi" w:eastAsiaTheme="minorEastAsia" w:hAnsiTheme="minorHAnsi"/>
           <w:noProof/>
           <w:lang w:eastAsia="en-GB"/>
         </w:rPr>
       </w:pPr>
-      <w:hyperlink w:anchor="_Toc152706611" w:history="1">
+      <w:hyperlink w:anchor="_Toc153025642" w:history="1">
         <w:r>
           <w:rPr>
             <w:rStyle w:val="Hyperlink"/>
             <w:noProof/>
             <w:lang w:val="sk-SK"/>
           </w:rPr>
-          <w:t>2 Fakty</w:t>
-        </w:r>
-        <w:r>
-          <w:rPr>
-            <w:noProof/>
-            <w:webHidden/>
+          <w:t>1.2</w:t>
+        </w:r>
+        <w:r>
+          <w:rPr>
+            <w:rFonts w:asciiTheme="minorHAnsi" w:eastAsiaTheme="minorEastAsia" w:hAnsiTheme="minorHAnsi"/>
+            <w:noProof/>
+            <w:lang w:eastAsia="en-GB"/>
           </w:rPr>
           <w:tab/>
         </w:r>
         <w:r>
           <w:rPr>
+            <w:rStyle w:val="Hyperlink"/>
+            <w:noProof/>
+            <w:lang w:val="sk-SK"/>
+          </w:rPr>
+          <w:t>Overen</w:t>
+        </w:r>
+        <w:r>
+          <w:rPr>
+            <w:rStyle w:val="Hyperlink"/>
+            <w:noProof/>
+            <w:lang w:val="sk-SK"/>
+          </w:rPr>
+          <w:t>i</w:t>
+        </w:r>
+        <w:r>
+          <w:rPr>
+            <w:rStyle w:val="Hyperlink"/>
+            <w:noProof/>
+            <w:lang w:val="sk-SK"/>
+          </w:rPr>
+          <w:t>e validity</w:t>
+        </w:r>
+        <w:r>
+          <w:rPr>
+            <w:noProof/>
+            <w:webHidden/>
+          </w:rPr>
+          <w:tab/>
+        </w:r>
+        <w:r>
+          <w:rPr>
             <w:noProof/>
             <w:webHidden/>
           </w:rPr>
@@ -519,7 +763,7 @@
             <w:noProof/>
             <w:webHidden/>
           </w:rPr>
-          <w:instrText xml:space="preserve"> PAGEREF _Toc152706611 \h </w:instrText>
+          <w:instrText xml:space="preserve"> PAGEREF _Toc153025642 \h </w:instrText>
         </w:r>
         <w:r>
           <w:rPr>
@@ -553,33 +797,48 @@
     <w:p>
       <w:pPr>
         <w:pStyle w:val="TOC1"/>
-        <w:tabs>
-          <w:tab w:val="right" w:leader="dot" w:pos="9016"/>
-        </w:tabs>
+        <w:spacing w:line="276" w:lineRule="auto"/>
+        <w:jc w:val="both"/>
         <w:rPr>
           <w:rFonts w:asciiTheme="minorHAnsi" w:eastAsiaTheme="minorEastAsia" w:hAnsiTheme="minorHAnsi"/>
           <w:noProof/>
           <w:lang w:eastAsia="en-GB"/>
         </w:rPr>
       </w:pPr>
-      <w:hyperlink w:anchor="_Toc152706612" w:history="1">
+      <w:hyperlink w:anchor="_Toc153025643" w:history="1">
         <w:r>
           <w:rPr>
             <w:rStyle w:val="Hyperlink"/>
             <w:noProof/>
             <w:lang w:val="sk-SK"/>
           </w:rPr>
-          <w:t>3 Koncepcia a spôsob riešenia</w:t>
-        </w:r>
-        <w:r>
-          <w:rPr>
-            <w:noProof/>
-            <w:webHidden/>
+          <w:t>2</w:t>
+        </w:r>
+        <w:r>
+          <w:rPr>
+            <w:rFonts w:asciiTheme="minorHAnsi" w:eastAsiaTheme="minorEastAsia" w:hAnsiTheme="minorHAnsi"/>
+            <w:noProof/>
+            <w:lang w:eastAsia="en-GB"/>
           </w:rPr>
           <w:tab/>
         </w:r>
         <w:r>
           <w:rPr>
+            <w:rStyle w:val="Hyperlink"/>
+            <w:noProof/>
+            <w:lang w:val="sk-SK"/>
+          </w:rPr>
+          <w:t>Rozbor témy a použitých metód/technológii</w:t>
+        </w:r>
+        <w:r>
+          <w:rPr>
+            <w:noProof/>
+            <w:webHidden/>
+          </w:rPr>
+          <w:tab/>
+        </w:r>
+        <w:r>
+          <w:rPr>
             <w:noProof/>
             <w:webHidden/>
           </w:rPr>
@@ -590,7 +849,7 @@
             <w:noProof/>
             <w:webHidden/>
           </w:rPr>
-          <w:instrText xml:space="preserve"> PAGEREF _Toc152706612 \h </w:instrText>
+          <w:instrText xml:space="preserve"> PAGEREF _Toc153025643 \h </w:instrText>
         </w:r>
         <w:r>
           <w:rPr>
@@ -624,33 +883,48 @@
     <w:p>
       <w:pPr>
         <w:pStyle w:val="TOC1"/>
-        <w:tabs>
-          <w:tab w:val="right" w:leader="dot" w:pos="9016"/>
-        </w:tabs>
+        <w:spacing w:line="276" w:lineRule="auto"/>
+        <w:jc w:val="both"/>
         <w:rPr>
           <w:rFonts w:asciiTheme="minorHAnsi" w:eastAsiaTheme="minorEastAsia" w:hAnsiTheme="minorHAnsi"/>
           <w:noProof/>
           <w:lang w:eastAsia="en-GB"/>
         </w:rPr>
       </w:pPr>
-      <w:hyperlink w:anchor="_Toc152706613" w:history="1">
+      <w:hyperlink w:anchor="_Toc153025644" w:history="1">
         <w:r>
           <w:rPr>
             <w:rStyle w:val="Hyperlink"/>
             <w:noProof/>
             <w:lang w:val="sk-SK"/>
           </w:rPr>
-          <w:t>4 Experimenty</w:t>
-        </w:r>
-        <w:r>
-          <w:rPr>
-            <w:noProof/>
-            <w:webHidden/>
+          <w:t>3</w:t>
+        </w:r>
+        <w:r>
+          <w:rPr>
+            <w:rFonts w:asciiTheme="minorHAnsi" w:eastAsiaTheme="minorEastAsia" w:hAnsiTheme="minorHAnsi"/>
+            <w:noProof/>
+            <w:lang w:eastAsia="en-GB"/>
           </w:rPr>
           <w:tab/>
         </w:r>
         <w:r>
           <w:rPr>
+            <w:rStyle w:val="Hyperlink"/>
+            <w:noProof/>
+            <w:lang w:val="sk-SK"/>
+          </w:rPr>
+          <w:t>Koncepcia a spôsob riešenia</w:t>
+        </w:r>
+        <w:r>
+          <w:rPr>
+            <w:noProof/>
+            <w:webHidden/>
+          </w:rPr>
+          <w:tab/>
+        </w:r>
+        <w:r>
+          <w:rPr>
             <w:noProof/>
             <w:webHidden/>
           </w:rPr>
@@ -661,7 +935,7 @@
             <w:noProof/>
             <w:webHidden/>
           </w:rPr>
-          <w:instrText xml:space="preserve"> PAGEREF _Toc152706613 \h </w:instrText>
+          <w:instrText xml:space="preserve"> PAGEREF _Toc153025644 \h </w:instrText>
         </w:r>
         <w:r>
           <w:rPr>
@@ -694,34 +968,49 @@
     </w:p>
     <w:p>
       <w:pPr>
-        <w:pStyle w:val="TOC2"/>
-        <w:tabs>
-          <w:tab w:val="right" w:leader="dot" w:pos="9016"/>
-        </w:tabs>
+        <w:pStyle w:val="TOC1"/>
+        <w:spacing w:line="276" w:lineRule="auto"/>
+        <w:jc w:val="both"/>
         <w:rPr>
           <w:rFonts w:asciiTheme="minorHAnsi" w:eastAsiaTheme="minorEastAsia" w:hAnsiTheme="minorHAnsi"/>
           <w:noProof/>
           <w:lang w:eastAsia="en-GB"/>
         </w:rPr>
       </w:pPr>
-      <w:hyperlink w:anchor="_Toc152706614" w:history="1">
+      <w:hyperlink w:anchor="_Toc153025645" w:history="1">
         <w:r>
           <w:rPr>
             <w:rStyle w:val="Hyperlink"/>
             <w:noProof/>
             <w:lang w:val="sk-SK"/>
           </w:rPr>
-          <w:t>4.1 Postup experimentovania</w:t>
-        </w:r>
-        <w:r>
-          <w:rPr>
-            <w:noProof/>
-            <w:webHidden/>
+          <w:t>4</w:t>
+        </w:r>
+        <w:r>
+          <w:rPr>
+            <w:rFonts w:asciiTheme="minorHAnsi" w:eastAsiaTheme="minorEastAsia" w:hAnsiTheme="minorHAnsi"/>
+            <w:noProof/>
+            <w:lang w:eastAsia="en-GB"/>
           </w:rPr>
           <w:tab/>
         </w:r>
         <w:r>
           <w:rPr>
+            <w:rStyle w:val="Hyperlink"/>
+            <w:noProof/>
+            <w:lang w:val="sk-SK"/>
+          </w:rPr>
+          <w:t>Experimenty</w:t>
+        </w:r>
+        <w:r>
+          <w:rPr>
+            <w:noProof/>
+            <w:webHidden/>
+          </w:rPr>
+          <w:tab/>
+        </w:r>
+        <w:r>
+          <w:rPr>
             <w:noProof/>
             <w:webHidden/>
           </w:rPr>
@@ -732,7 +1021,7 @@
             <w:noProof/>
             <w:webHidden/>
           </w:rPr>
-          <w:instrText xml:space="preserve"> PAGEREF _Toc152706614 \h </w:instrText>
+          <w:instrText xml:space="preserve"> PAGEREF _Toc153025645 \h </w:instrText>
         </w:r>
         <w:r>
           <w:rPr>
@@ -767,32 +1056,52 @@
       <w:pPr>
         <w:pStyle w:val="TOC2"/>
         <w:tabs>
+          <w:tab w:val="left" w:pos="960"/>
           <w:tab w:val="right" w:leader="dot" w:pos="9016"/>
         </w:tabs>
+        <w:spacing w:line="276" w:lineRule="auto"/>
+        <w:ind w:left="0"/>
+        <w:jc w:val="both"/>
         <w:rPr>
           <w:rFonts w:asciiTheme="minorHAnsi" w:eastAsiaTheme="minorEastAsia" w:hAnsiTheme="minorHAnsi"/>
           <w:noProof/>
           <w:lang w:eastAsia="en-GB"/>
         </w:rPr>
       </w:pPr>
-      <w:hyperlink w:anchor="_Toc152706615" w:history="1">
+      <w:hyperlink w:anchor="_Toc153025646" w:history="1">
         <w:r>
           <w:rPr>
             <w:rStyle w:val="Hyperlink"/>
             <w:noProof/>
             <w:lang w:val="sk-SK"/>
           </w:rPr>
-          <w:t>4.2 Dokumentácia experimentov</w:t>
-        </w:r>
-        <w:r>
-          <w:rPr>
-            <w:noProof/>
-            <w:webHidden/>
+          <w:t>4.1</w:t>
+        </w:r>
+        <w:r>
+          <w:rPr>
+            <w:rFonts w:asciiTheme="minorHAnsi" w:eastAsiaTheme="minorEastAsia" w:hAnsiTheme="minorHAnsi"/>
+            <w:noProof/>
+            <w:lang w:eastAsia="en-GB"/>
           </w:rPr>
           <w:tab/>
         </w:r>
         <w:r>
           <w:rPr>
+            <w:rStyle w:val="Hyperlink"/>
+            <w:noProof/>
+            <w:lang w:val="sk-SK"/>
+          </w:rPr>
+          <w:t>Postup experimentovania</w:t>
+        </w:r>
+        <w:r>
+          <w:rPr>
+            <w:noProof/>
+            <w:webHidden/>
+          </w:rPr>
+          <w:tab/>
+        </w:r>
+        <w:r>
+          <w:rPr>
             <w:noProof/>
             <w:webHidden/>
           </w:rPr>
@@ -803,7 +1112,7 @@
             <w:noProof/>
             <w:webHidden/>
           </w:rPr>
-          <w:instrText xml:space="preserve"> PAGEREF _Toc152706615 \h </w:instrText>
+          <w:instrText xml:space="preserve"> PAGEREF _Toc153025646 \h </w:instrText>
         </w:r>
         <w:r>
           <w:rPr>
@@ -836,34 +1145,54 @@
     </w:p>
     <w:p>
       <w:pPr>
-        <w:pStyle w:val="TOC1"/>
+        <w:pStyle w:val="TOC2"/>
         <w:tabs>
+          <w:tab w:val="left" w:pos="960"/>
           <w:tab w:val="right" w:leader="dot" w:pos="9016"/>
         </w:tabs>
+        <w:spacing w:line="276" w:lineRule="auto"/>
+        <w:ind w:left="0"/>
+        <w:jc w:val="both"/>
         <w:rPr>
           <w:rFonts w:asciiTheme="minorHAnsi" w:eastAsiaTheme="minorEastAsia" w:hAnsiTheme="minorHAnsi"/>
           <w:noProof/>
           <w:lang w:eastAsia="en-GB"/>
         </w:rPr>
       </w:pPr>
-      <w:hyperlink w:anchor="_Toc152706616" w:history="1">
+      <w:hyperlink w:anchor="_Toc153025647" w:history="1">
         <w:r>
           <w:rPr>
             <w:rStyle w:val="Hyperlink"/>
             <w:noProof/>
             <w:lang w:val="sk-SK"/>
           </w:rPr>
-          <w:t>5 Záver</w:t>
-        </w:r>
-        <w:r>
-          <w:rPr>
-            <w:noProof/>
-            <w:webHidden/>
+          <w:t>4.2</w:t>
+        </w:r>
+        <w:r>
+          <w:rPr>
+            <w:rFonts w:asciiTheme="minorHAnsi" w:eastAsiaTheme="minorEastAsia" w:hAnsiTheme="minorHAnsi"/>
+            <w:noProof/>
+            <w:lang w:eastAsia="en-GB"/>
           </w:rPr>
           <w:tab/>
         </w:r>
         <w:r>
           <w:rPr>
+            <w:rStyle w:val="Hyperlink"/>
+            <w:noProof/>
+            <w:lang w:val="sk-SK"/>
+          </w:rPr>
+          <w:t>Dokumentácia experimentov</w:t>
+        </w:r>
+        <w:r>
+          <w:rPr>
+            <w:noProof/>
+            <w:webHidden/>
+          </w:rPr>
+          <w:tab/>
+        </w:r>
+        <w:r>
+          <w:rPr>
             <w:noProof/>
             <w:webHidden/>
           </w:rPr>
@@ -874,7 +1203,7 @@
             <w:noProof/>
             <w:webHidden/>
           </w:rPr>
-          <w:instrText xml:space="preserve"> PAGEREF _Toc152706616 \h </w:instrText>
+          <w:instrText xml:space="preserve"> PAGEREF _Toc153025647 \h </w:instrText>
         </w:r>
         <w:r>
           <w:rPr>
@@ -907,6 +1236,164 @@
     </w:p>
     <w:p>
       <w:pPr>
+        <w:pStyle w:val="TOC1"/>
+        <w:spacing w:line="276" w:lineRule="auto"/>
+        <w:jc w:val="both"/>
+        <w:rPr>
+          <w:rFonts w:asciiTheme="minorHAnsi" w:eastAsiaTheme="minorEastAsia" w:hAnsiTheme="minorHAnsi"/>
+          <w:noProof/>
+          <w:lang w:eastAsia="en-GB"/>
+        </w:rPr>
+      </w:pPr>
+      <w:hyperlink w:anchor="_Toc153025648" w:history="1">
+        <w:r>
+          <w:rPr>
+            <w:rStyle w:val="Hyperlink"/>
+            <w:noProof/>
+            <w:lang w:val="sk-SK"/>
+          </w:rPr>
+          <w:t>5</w:t>
+        </w:r>
+        <w:r>
+          <w:rPr>
+            <w:rFonts w:asciiTheme="minorHAnsi" w:eastAsiaTheme="minorEastAsia" w:hAnsiTheme="minorHAnsi"/>
+            <w:noProof/>
+            <w:lang w:eastAsia="en-GB"/>
+          </w:rPr>
+          <w:tab/>
+        </w:r>
+        <w:r>
+          <w:rPr>
+            <w:rStyle w:val="Hyperlink"/>
+            <w:noProof/>
+            <w:lang w:val="sk-SK"/>
+          </w:rPr>
+          <w:t>Záver</w:t>
+        </w:r>
+        <w:r>
+          <w:rPr>
+            <w:noProof/>
+            <w:webHidden/>
+          </w:rPr>
+          <w:tab/>
+        </w:r>
+        <w:r>
+          <w:rPr>
+            <w:noProof/>
+            <w:webHidden/>
+          </w:rPr>
+          <w:fldChar w:fldCharType="begin"/>
+        </w:r>
+        <w:r>
+          <w:rPr>
+            <w:noProof/>
+            <w:webHidden/>
+          </w:rPr>
+          <w:instrText xml:space="preserve"> PAGEREF _Toc153025648 \h </w:instrText>
+        </w:r>
+        <w:r>
+          <w:rPr>
+            <w:noProof/>
+            <w:webHidden/>
+          </w:rPr>
+        </w:r>
+        <w:r>
+          <w:rPr>
+            <w:noProof/>
+            <w:webHidden/>
+          </w:rPr>
+          <w:fldChar w:fldCharType="separate"/>
+        </w:r>
+        <w:r>
+          <w:rPr>
+            <w:noProof/>
+            <w:webHidden/>
+          </w:rPr>
+          <w:t>2</w:t>
+        </w:r>
+        <w:r>
+          <w:rPr>
+            <w:noProof/>
+            <w:webHidden/>
+          </w:rPr>
+          <w:fldChar w:fldCharType="end"/>
+        </w:r>
+      </w:hyperlink>
+    </w:p>
+    <w:p>
+      <w:pPr>
+        <w:pStyle w:val="TOC1"/>
+        <w:spacing w:line="276" w:lineRule="auto"/>
+        <w:jc w:val="both"/>
+        <w:rPr>
+          <w:rFonts w:asciiTheme="minorHAnsi" w:eastAsiaTheme="minorEastAsia" w:hAnsiTheme="minorHAnsi"/>
+          <w:noProof/>
+          <w:lang w:eastAsia="en-GB"/>
+        </w:rPr>
+      </w:pPr>
+      <w:hyperlink w:anchor="_Toc153025649" w:history="1">
+        <w:r>
+          <w:rPr>
+            <w:rStyle w:val="Hyperlink"/>
+            <w:noProof/>
+            <w:lang w:val="sk-SK"/>
+          </w:rPr>
+          <w:t>Referencie</w:t>
+        </w:r>
+        <w:r>
+          <w:rPr>
+            <w:noProof/>
+            <w:webHidden/>
+          </w:rPr>
+          <w:tab/>
+        </w:r>
+        <w:r>
+          <w:rPr>
+            <w:noProof/>
+            <w:webHidden/>
+          </w:rPr>
+          <w:fldChar w:fldCharType="begin"/>
+        </w:r>
+        <w:r>
+          <w:rPr>
+            <w:noProof/>
+            <w:webHidden/>
+          </w:rPr>
+          <w:instrText xml:space="preserve"> PAGEREF _Toc153025649 \h </w:instrText>
+        </w:r>
+        <w:r>
+          <w:rPr>
+            <w:noProof/>
+            <w:webHidden/>
+          </w:rPr>
+        </w:r>
+        <w:r>
+          <w:rPr>
+            <w:noProof/>
+            <w:webHidden/>
+          </w:rPr>
+          <w:fldChar w:fldCharType="separate"/>
+        </w:r>
+        <w:r>
+          <w:rPr>
+            <w:noProof/>
+            <w:webHidden/>
+          </w:rPr>
+          <w:t>2</w:t>
+        </w:r>
+        <w:r>
+          <w:rPr>
+            <w:noProof/>
+            <w:webHidden/>
+          </w:rPr>
+          <w:fldChar w:fldCharType="end"/>
+        </w:r>
+      </w:hyperlink>
+    </w:p>
+    <w:p>
+      <w:pPr>
+        <w:spacing w:line="276" w:lineRule="auto"/>
+        <w:jc w:val="both"/>
         <w:rPr>
           <w:lang w:val="sk-SK"/>
         </w:rPr>
@@ -920,14 +1407,17 @@
     </w:p>
     <w:p>
       <w:pPr>
-        <w:jc w:val="right"/>
-        <w:rPr>
-          <w:lang w:val="sk-SK"/>
-        </w:rPr>
-      </w:pPr>
-    </w:p>
-    <w:p>
-      <w:pPr>
+        <w:spacing w:line="276" w:lineRule="auto"/>
+        <w:jc w:val="both"/>
+        <w:rPr>
+          <w:lang w:val="sk-SK"/>
+        </w:rPr>
+      </w:pPr>
+    </w:p>
+    <w:p>
+      <w:pPr>
+        <w:spacing w:line="276" w:lineRule="auto"/>
+        <w:jc w:val="both"/>
         <w:rPr>
           <w:lang w:val="sk-SK"/>
         </w:rPr>
@@ -942,35 +1432,39 @@
     <w:p>
       <w:pPr>
         <w:pStyle w:val="Heading1"/>
-        <w:rPr>
-          <w:lang w:val="sk-SK"/>
-        </w:rPr>
-      </w:pPr>
-      <w:bookmarkStart w:id="0" w:name="_Toc152706609"/>
+        <w:numPr>
+          <w:ilvl w:val="0"/>
+          <w:numId w:val="2"/>
+        </w:numPr>
+        <w:spacing w:before="0" w:line="276" w:lineRule="auto"/>
+        <w:ind w:left="0"/>
+        <w:jc w:val="both"/>
+        <w:rPr>
+          <w:lang w:val="sk-SK"/>
+        </w:rPr>
+      </w:pPr>
+      <w:bookmarkStart w:id="0" w:name="_Toc153025640"/>
       <w:r>
         <w:rPr>
           <w:lang w:val="sk-SK"/>
         </w:rPr>
         <w:lastRenderedPageBreak/>
-        <w:t xml:space="preserve">1 </w:t>
-      </w:r>
-      <w:r>
-        <w:rPr>
-          <w:lang w:val="sk-SK"/>
-        </w:rPr>
         <w:t>Úvod</w:t>
       </w:r>
       <w:bookmarkEnd w:id="0"/>
     </w:p>
     <w:p>
       <w:pPr>
-        <w:rPr>
-          <w:lang w:val="sk-SK"/>
-        </w:rPr>
-      </w:pPr>
-    </w:p>
-    <w:p>
-      <w:pPr>
+        <w:spacing w:line="276" w:lineRule="auto"/>
+        <w:jc w:val="both"/>
+        <w:rPr>
+          <w:lang w:val="sk-SK"/>
+        </w:rPr>
+      </w:pPr>
+    </w:p>
+    <w:p>
+      <w:pPr>
+        <w:spacing w:line="276" w:lineRule="auto"/>
         <w:ind w:firstLine="400"/>
         <w:jc w:val="both"/>
         <w:rPr>
@@ -1074,6 +1568,8 @@
     </w:p>
     <w:p>
       <w:pPr>
+        <w:spacing w:line="276" w:lineRule="auto"/>
+        <w:jc w:val="both"/>
         <w:rPr>
           <w:lang w:val="sk-SK"/>
         </w:rPr>
@@ -1084,29 +1580,33 @@
         <w:pStyle w:val="Heading2"/>
         <w:numPr>
           <w:ilvl w:val="1"/>
-          <w:numId w:val="1"/>
+          <w:numId w:val="2"/>
         </w:numPr>
-        <w:rPr>
-          <w:lang w:val="sk-SK"/>
-        </w:rPr>
-      </w:pPr>
-      <w:bookmarkStart w:id="1" w:name="_Toc152706610"/>
-      <w:r>
-        <w:rPr>
-          <w:lang w:val="sk-SK"/>
-        </w:rPr>
-        <w:t>Zdroje faktov</w:t>
+        <w:spacing w:before="0" w:line="276" w:lineRule="auto"/>
+        <w:ind w:left="0"/>
+        <w:jc w:val="both"/>
+        <w:rPr>
+          <w:lang w:val="sk-SK"/>
+        </w:rPr>
+      </w:pPr>
+      <w:bookmarkStart w:id="1" w:name="_Toc153025641"/>
+      <w:r>
+        <w:rPr>
+          <w:lang w:val="sk-SK"/>
+        </w:rPr>
+        <w:t>Autori, zdroje faktov,</w:t>
+      </w:r>
+      <w:r>
+        <w:rPr>
+          <w:lang w:val="sk-SK"/>
+        </w:rPr>
+        <w:t> konzultanti</w:t>
       </w:r>
       <w:bookmarkEnd w:id="1"/>
-      <w:r>
-        <w:rPr>
-          <w:lang w:val="sk-SK"/>
-        </w:rPr>
-        <w:t>, autori a konzultanti</w:t>
-      </w:r>
-    </w:p>
-    <w:p>
-      <w:pPr>
+    </w:p>
+    <w:p>
+      <w:pPr>
+        <w:spacing w:line="276" w:lineRule="auto"/>
         <w:ind w:firstLine="400"/>
         <w:jc w:val="both"/>
         <w:rPr>
@@ -1157,11 +1657,108 @@
         <w:rPr>
           <w:lang w:val="sk-SK"/>
         </w:rPr>
-        <w:t>Hlavným konzultantom pri získavaní faktov bol p. Martin Schmidt, zamestnanec strediska a webové stránky lyžiarskeho strediska SKI Králiky.</w:t>
-      </w:r>
-    </w:p>
-    <w:p>
-      <w:pPr>
+        <w:t>Hlavným konzultantom pri získavaní faktov bol p. Martin Schmidt</w:t>
+      </w:r>
+      <w:r>
+        <w:rPr>
+          <w:lang w:val="sk-SK"/>
+        </w:rPr>
+        <w:t xml:space="preserve"> (</w:t>
+      </w:r>
+      <w:hyperlink r:id="rId9" w:history="1">
+        <w:r>
+          <w:rPr>
+            <w:rStyle w:val="Hyperlink"/>
+            <w:lang w:val="sk-SK"/>
+          </w:rPr>
+          <w:t>smido209</w:t>
+        </w:r>
+        <w:r>
+          <w:rPr>
+            <w:rStyle w:val="Hyperlink"/>
+            <w:lang w:val="sk-SK"/>
+          </w:rPr>
+          <w:t>@</w:t>
+        </w:r>
+        <w:r>
+          <w:rPr>
+            <w:rStyle w:val="Hyperlink"/>
+            <w:lang w:val="sk-SK"/>
+          </w:rPr>
+          <w:t>gmail.com</w:t>
+        </w:r>
+      </w:hyperlink>
+      <w:r>
+        <w:rPr>
+          <w:lang w:val="sk-SK"/>
+        </w:rPr>
+        <w:t>)</w:t>
+      </w:r>
+      <w:r>
+        <w:rPr>
+          <w:lang w:val="sk-SK"/>
+        </w:rPr>
+        <w:t>, zamestnanec strediska a webové stránky lyžiarskeho strediska SKI Králik</w:t>
+      </w:r>
+      <w:r>
+        <w:rPr>
+          <w:lang w:val="sk-SK"/>
+        </w:rPr>
+        <w:t>y</w:t>
+      </w:r>
+      <w:sdt>
+        <w:sdtPr>
+          <w:rPr>
+            <w:lang w:val="sk-SK"/>
+          </w:rPr>
+          <w:id w:val="-1120607860"/>
+          <w:citation/>
+        </w:sdtPr>
+        <w:sdtContent>
+          <w:r>
+            <w:rPr>
+              <w:lang w:val="sk-SK"/>
+            </w:rPr>
+            <w:fldChar w:fldCharType="begin"/>
+          </w:r>
+          <w:r>
+            <w:rPr>
+              <w:lang w:val="sk-SK"/>
+            </w:rPr>
+            <w:instrText xml:space="preserve"> CITATION 1 \l 1051 </w:instrText>
+          </w:r>
+          <w:r>
+            <w:rPr>
+              <w:lang w:val="sk-SK"/>
+            </w:rPr>
+            <w:fldChar w:fldCharType="separate"/>
+          </w:r>
+          <w:r>
+            <w:rPr>
+              <w:noProof/>
+              <w:lang w:val="sk-SK"/>
+            </w:rPr>
+            <w:t xml:space="preserve"> (1)</w:t>
+          </w:r>
+          <w:r>
+            <w:rPr>
+              <w:lang w:val="sk-SK"/>
+            </w:rPr>
+            <w:fldChar w:fldCharType="end"/>
+          </w:r>
+        </w:sdtContent>
+      </w:sdt>
+      <w:r>
+        <w:rPr>
+          <w:lang w:val="sk-SK"/>
+        </w:rPr>
+        <w:t>.</w:t>
+      </w:r>
+    </w:p>
+    <w:p>
+      <w:pPr>
+        <w:spacing w:line="276" w:lineRule="auto"/>
+        <w:jc w:val="both"/>
         <w:rPr>
           <w:lang w:val="sk-SK"/>
         </w:rPr>
@@ -1172,21 +1769,27 @@
         <w:pStyle w:val="Heading2"/>
         <w:numPr>
           <w:ilvl w:val="1"/>
-          <w:numId w:val="1"/>
+          <w:numId w:val="2"/>
         </w:numPr>
-        <w:rPr>
-          <w:lang w:val="sk-SK"/>
-        </w:rPr>
-      </w:pPr>
+        <w:spacing w:before="0" w:line="276" w:lineRule="auto"/>
+        <w:ind w:left="0"/>
+        <w:jc w:val="both"/>
+        <w:rPr>
+          <w:lang w:val="sk-SK"/>
+        </w:rPr>
+      </w:pPr>
+      <w:bookmarkStart w:id="2" w:name="_Toc153025642"/>
       <w:r>
         <w:rPr>
           <w:lang w:val="sk-SK"/>
         </w:rPr>
         <w:t>Overenie validity</w:t>
       </w:r>
-    </w:p>
-    <w:p>
-      <w:pPr>
+      <w:bookmarkEnd w:id="2"/>
+    </w:p>
+    <w:p>
+      <w:pPr>
+        <w:spacing w:line="276" w:lineRule="auto"/>
         <w:ind w:firstLine="400"/>
         <w:jc w:val="both"/>
         <w:rPr>
@@ -1215,36 +1818,13 @@
         <w:rPr>
           <w:lang w:val="sk-SK"/>
         </w:rPr>
-        <w:t xml:space="preserve">. Ďalším spôsobom overenia validity bolo uskutočnenie experimentov nad modelom a porovnanie výsledkov s reálnymi dátami. </w:t>
-      </w:r>
-      <w:r>
-        <w:rPr>
-          <w:lang w:val="sk-SK"/>
-        </w:rPr>
-        <w:t xml:space="preserve">Tieto dáta </w:t>
-      </w:r>
-      <w:r>
-        <w:rPr>
-          <w:lang w:val="sk-SK"/>
-        </w:rPr>
-        <w:t xml:space="preserve">boli poskytnuté p. Schmidtom, a boli </w:t>
-      </w:r>
-      <w:r>
-        <w:rPr>
-          <w:lang w:val="sk-SK"/>
-        </w:rPr>
-        <w:t>dopredu odobrené a schválené vedúcim strediska, Ing. Jurajom Luptákom.</w:t>
-      </w:r>
-    </w:p>
-    <w:p>
-      <w:pPr>
-        <w:rPr>
-          <w:lang w:val="sk-SK"/>
-        </w:rPr>
-      </w:pPr>
-    </w:p>
-    <w:p>
-      <w:pPr>
+        <w:t>. Ďalším spôsobom overenia validity bolo uskutočnenie experimentov nad modelom a porovnanie výsledkov s reálnymi dátami. Tieto dáta boli poskytnuté p. Schmidtom, a boli dopredu odobrené a schválené vedúcim strediska, Ing. Jurajom Luptákom.</w:t>
+      </w:r>
+    </w:p>
+    <w:p>
+      <w:pPr>
+        <w:spacing w:line="276" w:lineRule="auto"/>
+        <w:jc w:val="both"/>
         <w:rPr>
           <w:lang w:val="sk-SK"/>
         </w:rPr>
@@ -1253,21 +1833,327 @@
     <w:p>
       <w:pPr>
         <w:pStyle w:val="Heading1"/>
-        <w:rPr>
-          <w:lang w:val="sk-SK"/>
-        </w:rPr>
-      </w:pPr>
-      <w:bookmarkStart w:id="2" w:name="_Toc152706611"/>
-      <w:r>
-        <w:rPr>
-          <w:lang w:val="sk-SK"/>
-        </w:rPr>
-        <w:t>2 Fakty</w:t>
-      </w:r>
-      <w:bookmarkEnd w:id="2"/>
-    </w:p>
-    <w:p>
-      <w:pPr>
+        <w:numPr>
+          <w:ilvl w:val="0"/>
+          <w:numId w:val="2"/>
+        </w:numPr>
+        <w:spacing w:before="0" w:line="276" w:lineRule="auto"/>
+        <w:ind w:left="0"/>
+        <w:jc w:val="both"/>
+        <w:rPr>
+          <w:lang w:val="sk-SK"/>
+        </w:rPr>
+      </w:pPr>
+      <w:bookmarkStart w:id="3" w:name="_Toc153025643"/>
+      <w:r>
+        <w:rPr>
+          <w:lang w:val="sk-SK"/>
+        </w:rPr>
+        <w:t>Rozbor témy a použitých metód/technológii</w:t>
+      </w:r>
+      <w:bookmarkEnd w:id="3"/>
+    </w:p>
+    <w:p>
+      <w:pPr>
+        <w:spacing w:line="276" w:lineRule="auto"/>
+        <w:jc w:val="both"/>
+        <w:rPr>
+          <w:lang w:val="sk-SK"/>
+        </w:rPr>
+      </w:pPr>
+    </w:p>
+    <w:p>
+      <w:pPr>
+        <w:spacing w:line="276" w:lineRule="auto"/>
+        <w:jc w:val="both"/>
+        <w:rPr>
+          <w:lang w:val="sk-SK"/>
+        </w:rPr>
+      </w:pPr>
+      <w:r>
+        <w:rPr>
+          <w:lang w:val="sk-SK"/>
+        </w:rPr>
+        <w:t>Všetky fakty využité v tejto práci sú spriemerované hodnoty získaných dát.</w:t>
+      </w:r>
+    </w:p>
+    <w:p>
+      <w:pPr>
+        <w:spacing w:line="276" w:lineRule="auto"/>
+        <w:jc w:val="both"/>
+        <w:rPr>
+          <w:lang w:val="sk-SK"/>
+        </w:rPr>
+      </w:pPr>
+    </w:p>
+    <w:p>
+      <w:pPr>
+        <w:spacing w:line="276" w:lineRule="auto"/>
+        <w:ind w:firstLine="400"/>
+        <w:jc w:val="both"/>
+        <w:rPr>
+          <w:lang w:val="sk-SK"/>
+        </w:rPr>
+      </w:pPr>
+      <w:r>
+        <w:rPr>
+          <w:lang w:val="sk-SK"/>
+        </w:rPr>
+        <w:t xml:space="preserve">Návštevníkom lyžiarskeho strediska SKI Králiky je poskytnutá možnosť kúpiť si 2 typy lístka. Prvou možnosťou je lístok na 3h a druhou možnosťou je lístok na celý deň – teda 7h. Lyžiarske stredisko poskytuje denné lyžovanie medzi 9:00 a 16:00 a večerné lyžovanie od 17:30 do 21:00. </w:t>
+      </w:r>
+    </w:p>
+    <w:p>
+      <w:pPr>
+        <w:spacing w:line="276" w:lineRule="auto"/>
+        <w:ind w:firstLine="400"/>
+        <w:jc w:val="both"/>
+        <w:rPr>
+          <w:lang w:val="sk-SK"/>
+        </w:rPr>
+      </w:pPr>
+      <w:r>
+        <w:rPr>
+          <w:lang w:val="sk-SK"/>
+        </w:rPr>
+        <w:t>Návštevníci môžu využívať 4-sedačkovú lanovku, ktorá má dĺžku 676m, kapacitu 2.250 osôb za hodinu a jedna jazda nahor trvá priemerne 3 minúty. Ďalej je k dispozícii kotvový vlek pre 2 osoby, dĺžka 450m s celkovou kapacitou 1100 osôb za hodinu</w:t>
+      </w:r>
+      <w:r>
+        <w:rPr>
+          <w:lang w:val="sk-SK"/>
+        </w:rPr>
+        <w:t>,</w:t>
+      </w:r>
+      <w:r>
+        <w:rPr>
+          <w:lang w:val="sk-SK"/>
+        </w:rPr>
+        <w:t xml:space="preserve"> kde jedna jazda trvá 5 minút.</w:t>
+      </w:r>
+      <w:r>
+        <w:rPr>
+          <w:lang w:val="sk-SK"/>
+        </w:rPr>
+        <w:t xml:space="preserve"> Jedna jazda dolu kopcom trvá skúsenému lyžiarovi priemerne 1-2 minúty, pri pomalších lyžiaroch to je približne 2-3 minúty.</w:t>
+      </w:r>
+    </w:p>
+    <w:p>
+      <w:pPr>
+        <w:spacing w:line="276" w:lineRule="auto"/>
+        <w:ind w:firstLine="400"/>
+        <w:jc w:val="both"/>
+        <w:rPr>
+          <w:lang w:val="sk-SK"/>
+        </w:rPr>
+      </w:pPr>
+      <w:r>
+        <w:rPr>
+          <w:lang w:val="sk-SK"/>
+        </w:rPr>
+        <w:t xml:space="preserve">Kapacitnú návštevnosť strediska je možné rozdeliť na 2 rôzne obdobia – hlavná sezóna a koniec sezóny. </w:t>
+      </w:r>
+      <w:r>
+        <w:rPr>
+          <w:b/>
+          <w:bCs/>
+          <w:lang w:val="sk-SK"/>
+        </w:rPr>
+        <w:t>Hlavná sezóna</w:t>
+      </w:r>
+      <w:r>
+        <w:rPr>
+          <w:lang w:val="sk-SK"/>
+        </w:rPr>
+        <w:t xml:space="preserve"> trvá od decembra do konca januára. Počas víkendov a sviatkov je približná návštevnosť 1000 </w:t>
+      </w:r>
+      <w:r>
+        <w:rPr>
+          <w:lang w:val="sk-SK"/>
+        </w:rPr>
+        <w:sym w:font="Symbol" w:char="F0B1"/>
+      </w:r>
+      <w:r>
+        <w:rPr>
+          <w:lang w:val="sk-SK"/>
+        </w:rPr>
+        <w:t xml:space="preserve"> 200 ľudí počas denného lyžovania, v čase večerného lyžovania to je 250 </w:t>
+      </w:r>
+      <w:r>
+        <w:rPr>
+          <w:lang w:val="sk-SK"/>
+        </w:rPr>
+        <w:sym w:font="Symbol" w:char="F0B1"/>
+      </w:r>
+      <w:r>
+        <w:rPr>
+          <w:lang w:val="sk-SK"/>
+        </w:rPr>
+        <w:t xml:space="preserve"> </w:t>
+      </w:r>
+      <w:r>
+        <w:rPr>
+          <w:lang w:val="sk-SK"/>
+        </w:rPr>
+        <w:t>1</w:t>
+      </w:r>
+      <w:r>
+        <w:rPr>
+          <w:lang w:val="sk-SK"/>
+        </w:rPr>
+        <w:t>00</w:t>
+      </w:r>
+      <w:r>
+        <w:rPr>
+          <w:lang w:val="sk-SK"/>
+        </w:rPr>
+        <w:t xml:space="preserve"> ľudí. Pre pracovné dni platí návštevnosť 200 </w:t>
+      </w:r>
+      <w:r>
+        <w:rPr>
+          <w:lang w:val="sk-SK"/>
+        </w:rPr>
+        <w:sym w:font="Symbol" w:char="F0B1"/>
+      </w:r>
+      <w:r>
+        <w:rPr>
+          <w:lang w:val="sk-SK"/>
+        </w:rPr>
+        <w:t xml:space="preserve"> 100 ľudí za deň a 150 </w:t>
+      </w:r>
+      <w:r>
+        <w:rPr>
+          <w:lang w:val="sk-SK"/>
+        </w:rPr>
+        <w:sym w:font="Symbol" w:char="F0B1"/>
+      </w:r>
+      <w:r>
+        <w:rPr>
+          <w:lang w:val="sk-SK"/>
+        </w:rPr>
+        <w:t xml:space="preserve"> 100 ľudí za večer. </w:t>
+      </w:r>
+      <w:r>
+        <w:rPr>
+          <w:b/>
+          <w:bCs/>
+          <w:lang w:val="sk-SK"/>
+        </w:rPr>
+        <w:t>Koniec sezóny</w:t>
+      </w:r>
+      <w:r>
+        <w:rPr>
+          <w:lang w:val="sk-SK"/>
+        </w:rPr>
+        <w:t xml:space="preserve"> vychádza na obdobie začiatkom februára až po koniec marca. V tomto období prebiehajú aj jarné prázdniny</w:t>
+      </w:r>
+      <w:r>
+        <w:rPr>
+          <w:lang w:val="sk-SK"/>
+        </w:rPr>
+        <w:t xml:space="preserve"> počas ktorých sa návštevnosť pohybuje </w:t>
+      </w:r>
+      <w:r>
+        <w:rPr>
+          <w:lang w:val="sk-SK"/>
+        </w:rPr>
+        <w:lastRenderedPageBreak/>
+        <w:t xml:space="preserve">denne okolo 600 </w:t>
+      </w:r>
+      <w:r>
+        <w:rPr>
+          <w:lang w:val="sk-SK"/>
+        </w:rPr>
+        <w:sym w:font="Symbol" w:char="F0B1"/>
+      </w:r>
+      <w:r>
+        <w:rPr>
+          <w:lang w:val="sk-SK"/>
+        </w:rPr>
+        <w:t xml:space="preserve"> 100 ľudí. Mimo jarných prázdnin je to počas pracovných dní priemerne 50 </w:t>
+      </w:r>
+      <w:r>
+        <w:rPr>
+          <w:lang w:val="sk-SK"/>
+        </w:rPr>
+        <w:sym w:font="Symbol" w:char="F0B1"/>
+      </w:r>
+      <w:r>
+        <w:rPr>
+          <w:lang w:val="sk-SK"/>
+        </w:rPr>
+        <w:t xml:space="preserve"> 30 ľudí za deň a 100 </w:t>
+      </w:r>
+      <w:r>
+        <w:rPr>
+          <w:lang w:val="sk-SK"/>
+        </w:rPr>
+        <w:sym w:font="Symbol" w:char="F0B1"/>
+      </w:r>
+      <w:r>
+        <w:rPr>
+          <w:lang w:val="sk-SK"/>
+        </w:rPr>
+        <w:t xml:space="preserve"> 50 ľudí na večernom lyžovaní. Cez víkend je to 300 </w:t>
+      </w:r>
+      <w:r>
+        <w:rPr>
+          <w:lang w:val="sk-SK"/>
+        </w:rPr>
+        <w:sym w:font="Symbol" w:char="F0B1"/>
+      </w:r>
+      <w:r>
+        <w:rPr>
+          <w:lang w:val="sk-SK"/>
+        </w:rPr>
+        <w:t xml:space="preserve"> 100 ľudí počas dňa a 150 </w:t>
+      </w:r>
+      <w:r>
+        <w:rPr>
+          <w:lang w:val="sk-SK"/>
+        </w:rPr>
+        <w:sym w:font="Symbol" w:char="F0B1"/>
+      </w:r>
+      <w:r>
+        <w:rPr>
+          <w:lang w:val="sk-SK"/>
+        </w:rPr>
+        <w:t xml:space="preserve"> 100 ľudí večer. Čakanie v rade na 4-sedačkovú lanovku je počas hlavnej sezóny priemerne 7-10 minút a mimo sezóny 0-5 minút. Priemerne dokáže jeden lyžiar na jeden 3h lístok zjazdiť 10-12 jázd. Pri celodennom 7h lístku to je až 20-25 jázd pri kapacitnom vyťažení počas vrcholu hlavnej sezóny (t. j. 1000 </w:t>
+      </w:r>
+      <w:r>
+        <w:rPr>
+          <w:lang w:val="sk-SK"/>
+        </w:rPr>
+        <w:sym w:font="Symbol" w:char="F0B1"/>
+      </w:r>
+      <w:r>
+        <w:rPr>
+          <w:lang w:val="sk-SK"/>
+        </w:rPr>
+        <w:t xml:space="preserve"> 200 ľudí denne).</w:t>
+      </w:r>
+    </w:p>
+    <w:p>
+      <w:pPr>
+        <w:spacing w:line="276" w:lineRule="auto"/>
+        <w:ind w:firstLine="400"/>
+        <w:jc w:val="both"/>
+        <w:rPr>
+          <w:lang w:val="sk-SK"/>
+        </w:rPr>
+      </w:pPr>
+    </w:p>
+    <w:p>
+      <w:pPr>
+        <w:spacing w:line="276" w:lineRule="auto"/>
+        <w:jc w:val="both"/>
+        <w:rPr>
+          <w:lang w:val="sk-SK"/>
+        </w:rPr>
+      </w:pPr>
+    </w:p>
+    <w:p>
+      <w:pPr>
+        <w:spacing w:line="276" w:lineRule="auto"/>
+        <w:jc w:val="both"/>
         <w:rPr>
           <w:lang w:val="sk-SK"/>
         </w:rPr>
@@ -1276,21 +2162,30 @@
     <w:p>
       <w:pPr>
         <w:pStyle w:val="Heading1"/>
-        <w:rPr>
-          <w:lang w:val="sk-SK"/>
-        </w:rPr>
-      </w:pPr>
-      <w:bookmarkStart w:id="3" w:name="_Toc152706612"/>
-      <w:r>
-        <w:rPr>
-          <w:lang w:val="sk-SK"/>
-        </w:rPr>
-        <w:t>3 Koncepcia a spôsob riešenia</w:t>
-      </w:r>
-      <w:bookmarkEnd w:id="3"/>
-    </w:p>
-    <w:p>
-      <w:pPr>
+        <w:numPr>
+          <w:ilvl w:val="0"/>
+          <w:numId w:val="2"/>
+        </w:numPr>
+        <w:spacing w:before="0" w:line="276" w:lineRule="auto"/>
+        <w:ind w:left="0"/>
+        <w:jc w:val="both"/>
+        <w:rPr>
+          <w:lang w:val="sk-SK"/>
+        </w:rPr>
+      </w:pPr>
+      <w:bookmarkStart w:id="4" w:name="_Toc153025644"/>
+      <w:r>
+        <w:rPr>
+          <w:lang w:val="sk-SK"/>
+        </w:rPr>
+        <w:t>Koncepcia a spôsob riešenia</w:t>
+      </w:r>
+      <w:bookmarkEnd w:id="4"/>
+    </w:p>
+    <w:p>
+      <w:pPr>
+        <w:spacing w:line="276" w:lineRule="auto"/>
+        <w:jc w:val="both"/>
         <w:rPr>
           <w:lang w:val="sk-SK"/>
         </w:rPr>
@@ -1299,53 +2194,76 @@
     <w:p>
       <w:pPr>
         <w:pStyle w:val="Heading1"/>
-        <w:rPr>
-          <w:lang w:val="sk-SK"/>
-        </w:rPr>
-      </w:pPr>
-      <w:bookmarkStart w:id="4" w:name="_Toc152706613"/>
-      <w:r>
-        <w:rPr>
-          <w:lang w:val="sk-SK"/>
-        </w:rPr>
-        <w:t>4 Experimenty</w:t>
-      </w:r>
-      <w:bookmarkEnd w:id="4"/>
+        <w:numPr>
+          <w:ilvl w:val="0"/>
+          <w:numId w:val="2"/>
+        </w:numPr>
+        <w:spacing w:before="0" w:line="276" w:lineRule="auto"/>
+        <w:ind w:left="0"/>
+        <w:jc w:val="both"/>
+        <w:rPr>
+          <w:lang w:val="sk-SK"/>
+        </w:rPr>
+      </w:pPr>
+      <w:bookmarkStart w:id="5" w:name="_Toc153025645"/>
+      <w:r>
+        <w:rPr>
+          <w:lang w:val="sk-SK"/>
+        </w:rPr>
+        <w:t>Experimenty</w:t>
+      </w:r>
+      <w:bookmarkEnd w:id="5"/>
     </w:p>
     <w:p>
       <w:pPr>
         <w:pStyle w:val="Heading2"/>
-        <w:rPr>
-          <w:lang w:val="sk-SK"/>
-        </w:rPr>
-      </w:pPr>
-      <w:bookmarkStart w:id="5" w:name="_Toc152706614"/>
-      <w:r>
-        <w:rPr>
-          <w:lang w:val="sk-SK"/>
-        </w:rPr>
-        <w:t>4.1 Postup experimentovania</w:t>
-      </w:r>
-      <w:bookmarkEnd w:id="5"/>
+        <w:numPr>
+          <w:ilvl w:val="1"/>
+          <w:numId w:val="2"/>
+        </w:numPr>
+        <w:spacing w:before="0" w:line="276" w:lineRule="auto"/>
+        <w:ind w:left="0"/>
+        <w:jc w:val="both"/>
+        <w:rPr>
+          <w:lang w:val="sk-SK"/>
+        </w:rPr>
+      </w:pPr>
+      <w:bookmarkStart w:id="6" w:name="_Toc153025646"/>
+      <w:r>
+        <w:rPr>
+          <w:lang w:val="sk-SK"/>
+        </w:rPr>
+        <w:t>Postup experimentovania</w:t>
+      </w:r>
+      <w:bookmarkEnd w:id="6"/>
     </w:p>
     <w:p>
       <w:pPr>
         <w:pStyle w:val="Heading2"/>
-        <w:rPr>
-          <w:lang w:val="sk-SK"/>
-        </w:rPr>
-      </w:pPr>
-      <w:bookmarkStart w:id="6" w:name="_Toc152706615"/>
-      <w:r>
-        <w:rPr>
-          <w:lang w:val="sk-SK"/>
-        </w:rPr>
-        <w:t>4.2 Dokumentácia experimentov</w:t>
-      </w:r>
-      <w:bookmarkEnd w:id="6"/>
-    </w:p>
-    <w:p>
-      <w:pPr>
+        <w:numPr>
+          <w:ilvl w:val="1"/>
+          <w:numId w:val="2"/>
+        </w:numPr>
+        <w:spacing w:before="0" w:line="276" w:lineRule="auto"/>
+        <w:ind w:left="0"/>
+        <w:jc w:val="both"/>
+        <w:rPr>
+          <w:lang w:val="sk-SK"/>
+        </w:rPr>
+      </w:pPr>
+      <w:bookmarkStart w:id="7" w:name="_Toc153025647"/>
+      <w:r>
+        <w:rPr>
+          <w:lang w:val="sk-SK"/>
+        </w:rPr>
+        <w:t>Dokumentácia experimentov</w:t>
+      </w:r>
+      <w:bookmarkEnd w:id="7"/>
+    </w:p>
+    <w:p>
+      <w:pPr>
+        <w:spacing w:line="276" w:lineRule="auto"/>
+        <w:jc w:val="both"/>
         <w:rPr>
           <w:lang w:val="sk-SK"/>
         </w:rPr>
@@ -1354,22 +2272,144 @@
     <w:p>
       <w:pPr>
         <w:pStyle w:val="Heading1"/>
-        <w:rPr>
-          <w:lang w:val="sk-SK"/>
-        </w:rPr>
-      </w:pPr>
-      <w:bookmarkStart w:id="7" w:name="_Toc152706616"/>
-      <w:r>
-        <w:rPr>
-          <w:lang w:val="sk-SK"/>
-        </w:rPr>
-        <w:t>5 Záver</w:t>
-      </w:r>
-      <w:bookmarkEnd w:id="7"/>
+        <w:numPr>
+          <w:ilvl w:val="0"/>
+          <w:numId w:val="2"/>
+        </w:numPr>
+        <w:spacing w:before="0" w:line="276" w:lineRule="auto"/>
+        <w:ind w:left="0"/>
+        <w:jc w:val="both"/>
+        <w:rPr>
+          <w:lang w:val="sk-SK"/>
+        </w:rPr>
+      </w:pPr>
+      <w:bookmarkStart w:id="8" w:name="_Toc153025648"/>
+      <w:r>
+        <w:rPr>
+          <w:lang w:val="sk-SK"/>
+        </w:rPr>
+        <w:t>Záver</w:t>
+      </w:r>
+      <w:bookmarkEnd w:id="8"/>
+    </w:p>
+    <w:p>
+      <w:pPr>
+        <w:spacing w:line="276" w:lineRule="auto"/>
+        <w:jc w:val="both"/>
+        <w:rPr>
+          <w:lang w:val="sk-SK"/>
+        </w:rPr>
+      </w:pPr>
+    </w:p>
+    <w:bookmarkStart w:id="9" w:name="_Toc153025649" w:displacedByCustomXml="next"/>
+    <w:sdt>
+      <w:sdtPr>
+        <w:id w:val="-1722902172"/>
+        <w:docPartObj>
+          <w:docPartGallery w:val="Bibliographies"/>
+          <w:docPartUnique/>
+        </w:docPartObj>
+      </w:sdtPr>
+      <w:sdtEndPr>
+        <w:rPr>
+          <w:rFonts w:eastAsiaTheme="minorHAnsi" w:cstheme="minorBidi"/>
+          <w:b w:val="0"/>
+          <w:color w:val="auto"/>
+          <w:sz w:val="24"/>
+          <w:szCs w:val="24"/>
+        </w:rPr>
+      </w:sdtEndPr>
+      <w:sdtContent>
+        <w:p>
+          <w:pPr>
+            <w:pStyle w:val="Heading1"/>
+            <w:spacing w:before="0" w:line="276" w:lineRule="auto"/>
+            <w:jc w:val="both"/>
+            <w:rPr>
+              <w:lang w:val="sk-SK"/>
+            </w:rPr>
+          </w:pPr>
+          <w:r>
+            <w:rPr>
+              <w:lang w:val="sk-SK"/>
+            </w:rPr>
+            <w:t>Referencie</w:t>
+          </w:r>
+          <w:bookmarkEnd w:id="9"/>
+        </w:p>
+        <w:sdt>
+          <w:sdtPr>
+            <w:id w:val="111145805"/>
+            <w:bibliography/>
+          </w:sdtPr>
+          <w:sdtContent>
+            <w:p>
+              <w:pPr>
+                <w:pStyle w:val="Bibliography"/>
+                <w:spacing w:line="276" w:lineRule="auto"/>
+                <w:jc w:val="both"/>
+                <w:rPr>
+                  <w:b/>
+                  <w:bCs/>
+                  <w:noProof/>
+                  <w:kern w:val="0"/>
+                  <w14:ligatures w14:val="none"/>
+                </w:rPr>
+              </w:pPr>
+              <w:r>
+                <w:fldChar w:fldCharType="begin"/>
+              </w:r>
+              <w:r>
+                <w:instrText xml:space="preserve"> BIBLIOGRAPHY </w:instrText>
+              </w:r>
+              <w:r>
+                <w:fldChar w:fldCharType="separate"/>
+              </w:r>
+              <w:r>
+                <w:rPr>
+                  <w:noProof/>
+                </w:rPr>
+                <w:t xml:space="preserve">1. </w:t>
+              </w:r>
+              <w:r>
+                <w:rPr>
+                  <w:b/>
+                  <w:bCs/>
+                  <w:noProof/>
+                </w:rPr>
+                <w:t>SKI Králiky. [Online] 2023. https://www.skikraliky.sk/.</w:t>
+              </w:r>
+            </w:p>
+            <w:p>
+              <w:pPr>
+                <w:spacing w:line="276" w:lineRule="auto"/>
+                <w:jc w:val="both"/>
+              </w:pPr>
+              <w:r>
+                <w:rPr>
+                  <w:b/>
+                  <w:bCs/>
+                  <w:noProof/>
+                </w:rPr>
+                <w:fldChar w:fldCharType="end"/>
+              </w:r>
+            </w:p>
+          </w:sdtContent>
+        </w:sdt>
+      </w:sdtContent>
+    </w:sdt>
+    <w:p>
+      <w:pPr>
+        <w:spacing w:line="276" w:lineRule="auto"/>
+        <w:jc w:val="both"/>
+        <w:rPr>
+          <w:lang w:val="sk-SK"/>
+        </w:rPr>
+      </w:pPr>
     </w:p>
     <w:sectPr>
-      <w:footerReference w:type="even" r:id="rId9"/>
-      <w:footerReference w:type="default" r:id="rId10"/>
+      <w:footerReference w:type="even" r:id="rId10"/>
+      <w:footerReference w:type="default" r:id="rId11"/>
       <w:pgSz w:w="11906" w:h="16838"/>
       <w:pgMar w:top="1440" w:right="1440" w:bottom="1440" w:left="1440" w:header="708" w:footer="708" w:gutter="0"/>
       <w:pgNumType w:start="0"/>
@@ -1649,8 +2689,240 @@
       </w:rPr>
     </w:lvl>
   </w:abstractNum>
+  <w:abstractNum w:abstractNumId="1" w15:restartNumberingAfterBreak="0">
+    <w:nsid w:val="270D595B"/>
+    <w:multiLevelType w:val="multilevel"/>
+    <w:tmpl w:val="25128682"/>
+    <w:lvl w:ilvl="0">
+      <w:start w:val="1"/>
+      <w:numFmt w:val="decimal"/>
+      <w:lvlText w:val="%1"/>
+      <w:lvlJc w:val="left"/>
+      <w:pPr>
+        <w:ind w:left="400" w:hanging="400"/>
+      </w:pPr>
+      <w:rPr>
+        <w:rFonts w:hint="default"/>
+      </w:rPr>
+    </w:lvl>
+    <w:lvl w:ilvl="1">
+      <w:start w:val="1"/>
+      <w:numFmt w:val="decimal"/>
+      <w:lvlText w:val="%1.%2"/>
+      <w:lvlJc w:val="left"/>
+      <w:pPr>
+        <w:ind w:left="400" w:hanging="400"/>
+      </w:pPr>
+      <w:rPr>
+        <w:rFonts w:hint="default"/>
+      </w:rPr>
+    </w:lvl>
+    <w:lvl w:ilvl="2">
+      <w:start w:val="1"/>
+      <w:numFmt w:val="decimal"/>
+      <w:lvlText w:val="%1.%2.%3"/>
+      <w:lvlJc w:val="left"/>
+      <w:pPr>
+        <w:ind w:left="720" w:hanging="720"/>
+      </w:pPr>
+      <w:rPr>
+        <w:rFonts w:hint="default"/>
+      </w:rPr>
+    </w:lvl>
+    <w:lvl w:ilvl="3">
+      <w:start w:val="1"/>
+      <w:numFmt w:val="decimal"/>
+      <w:lvlText w:val="%1.%2.%3.%4"/>
+      <w:lvlJc w:val="left"/>
+      <w:pPr>
+        <w:ind w:left="720" w:hanging="720"/>
+      </w:pPr>
+      <w:rPr>
+        <w:rFonts w:hint="default"/>
+      </w:rPr>
+    </w:lvl>
+    <w:lvl w:ilvl="4">
+      <w:start w:val="1"/>
+      <w:numFmt w:val="decimal"/>
+      <w:lvlText w:val="%1.%2.%3.%4.%5"/>
+      <w:lvlJc w:val="left"/>
+      <w:pPr>
+        <w:ind w:left="1080" w:hanging="1080"/>
+      </w:pPr>
+      <w:rPr>
+        <w:rFonts w:hint="default"/>
+      </w:rPr>
+    </w:lvl>
+    <w:lvl w:ilvl="5">
+      <w:start w:val="1"/>
+      <w:numFmt w:val="decimal"/>
+      <w:lvlText w:val="%1.%2.%3.%4.%5.%6"/>
+      <w:lvlJc w:val="left"/>
+      <w:pPr>
+        <w:ind w:left="1080" w:hanging="1080"/>
+      </w:pPr>
+      <w:rPr>
+        <w:rFonts w:hint="default"/>
+      </w:rPr>
+    </w:lvl>
+    <w:lvl w:ilvl="6">
+      <w:start w:val="1"/>
+      <w:numFmt w:val="decimal"/>
+      <w:lvlText w:val="%1.%2.%3.%4.%5.%6.%7"/>
+      <w:lvlJc w:val="left"/>
+      <w:pPr>
+        <w:ind w:left="1440" w:hanging="1440"/>
+      </w:pPr>
+      <w:rPr>
+        <w:rFonts w:hint="default"/>
+      </w:rPr>
+    </w:lvl>
+    <w:lvl w:ilvl="7">
+      <w:start w:val="1"/>
+      <w:numFmt w:val="decimal"/>
+      <w:lvlText w:val="%1.%2.%3.%4.%5.%6.%7.%8"/>
+      <w:lvlJc w:val="left"/>
+      <w:pPr>
+        <w:ind w:left="1440" w:hanging="1440"/>
+      </w:pPr>
+      <w:rPr>
+        <w:rFonts w:hint="default"/>
+      </w:rPr>
+    </w:lvl>
+    <w:lvl w:ilvl="8">
+      <w:start w:val="1"/>
+      <w:numFmt w:val="decimal"/>
+      <w:lvlText w:val="%1.%2.%3.%4.%5.%6.%7.%8.%9"/>
+      <w:lvlJc w:val="left"/>
+      <w:pPr>
+        <w:ind w:left="1800" w:hanging="1800"/>
+      </w:pPr>
+      <w:rPr>
+        <w:rFonts w:hint="default"/>
+      </w:rPr>
+    </w:lvl>
+  </w:abstractNum>
+  <w:abstractNum w:abstractNumId="2" w15:restartNumberingAfterBreak="0">
+    <w:nsid w:val="595F54EE"/>
+    <w:multiLevelType w:val="multilevel"/>
+    <w:tmpl w:val="25128682"/>
+    <w:lvl w:ilvl="0">
+      <w:start w:val="1"/>
+      <w:numFmt w:val="decimal"/>
+      <w:lvlText w:val="%1"/>
+      <w:lvlJc w:val="left"/>
+      <w:pPr>
+        <w:ind w:left="400" w:hanging="400"/>
+      </w:pPr>
+      <w:rPr>
+        <w:rFonts w:hint="default"/>
+      </w:rPr>
+    </w:lvl>
+    <w:lvl w:ilvl="1">
+      <w:start w:val="1"/>
+      <w:numFmt w:val="decimal"/>
+      <w:lvlText w:val="%1.%2"/>
+      <w:lvlJc w:val="left"/>
+      <w:pPr>
+        <w:ind w:left="400" w:hanging="400"/>
+      </w:pPr>
+      <w:rPr>
+        <w:rFonts w:hint="default"/>
+      </w:rPr>
+    </w:lvl>
+    <w:lvl w:ilvl="2">
+      <w:start w:val="1"/>
+      <w:numFmt w:val="decimal"/>
+      <w:lvlText w:val="%1.%2.%3"/>
+      <w:lvlJc w:val="left"/>
+      <w:pPr>
+        <w:ind w:left="720" w:hanging="720"/>
+      </w:pPr>
+      <w:rPr>
+        <w:rFonts w:hint="default"/>
+      </w:rPr>
+    </w:lvl>
+    <w:lvl w:ilvl="3">
+      <w:start w:val="1"/>
+      <w:numFmt w:val="decimal"/>
+      <w:lvlText w:val="%1.%2.%3.%4"/>
+      <w:lvlJc w:val="left"/>
+      <w:pPr>
+        <w:ind w:left="720" w:hanging="720"/>
+      </w:pPr>
+      <w:rPr>
+        <w:rFonts w:hint="default"/>
+      </w:rPr>
+    </w:lvl>
+    <w:lvl w:ilvl="4">
+      <w:start w:val="1"/>
+      <w:numFmt w:val="decimal"/>
+      <w:lvlText w:val="%1.%2.%3.%4.%5"/>
+      <w:lvlJc w:val="left"/>
+      <w:pPr>
+        <w:ind w:left="1080" w:hanging="1080"/>
+      </w:pPr>
+      <w:rPr>
+        <w:rFonts w:hint="default"/>
+      </w:rPr>
+    </w:lvl>
+    <w:lvl w:ilvl="5">
+      <w:start w:val="1"/>
+      <w:numFmt w:val="decimal"/>
+      <w:lvlText w:val="%1.%2.%3.%4.%5.%6"/>
+      <w:lvlJc w:val="left"/>
+      <w:pPr>
+        <w:ind w:left="1080" w:hanging="1080"/>
+      </w:pPr>
+      <w:rPr>
+        <w:rFonts w:hint="default"/>
+      </w:rPr>
+    </w:lvl>
+    <w:lvl w:ilvl="6">
+      <w:start w:val="1"/>
+      <w:numFmt w:val="decimal"/>
+      <w:lvlText w:val="%1.%2.%3.%4.%5.%6.%7"/>
+      <w:lvlJc w:val="left"/>
+      <w:pPr>
+        <w:ind w:left="1440" w:hanging="1440"/>
+      </w:pPr>
+      <w:rPr>
+        <w:rFonts w:hint="default"/>
+      </w:rPr>
+    </w:lvl>
+    <w:lvl w:ilvl="7">
+      <w:start w:val="1"/>
+      <w:numFmt w:val="decimal"/>
+      <w:lvlText w:val="%1.%2.%3.%4.%5.%6.%7.%8"/>
+      <w:lvlJc w:val="left"/>
+      <w:pPr>
+        <w:ind w:left="1440" w:hanging="1440"/>
+      </w:pPr>
+      <w:rPr>
+        <w:rFonts w:hint="default"/>
+      </w:rPr>
+    </w:lvl>
+    <w:lvl w:ilvl="8">
+      <w:start w:val="1"/>
+      <w:numFmt w:val="decimal"/>
+      <w:lvlText w:val="%1.%2.%3.%4.%5.%6.%7.%8.%9"/>
+      <w:lvlJc w:val="left"/>
+      <w:pPr>
+        <w:ind w:left="1800" w:hanging="1800"/>
+      </w:pPr>
+      <w:rPr>
+        <w:rFonts w:hint="default"/>
+      </w:rPr>
+    </w:lvl>
+  </w:abstractNum>
   <w:num w:numId="1" w16cid:durableId="1765416074">
     <w:abstractNumId w:val="0"/>
+  </w:num>
+  <w:num w:numId="2" w16cid:durableId="646325454">
+    <w:abstractNumId w:val="1"/>
+  </w:num>
+  <w:num w:numId="3" w16cid:durableId="1792438508">
+    <w:abstractNumId w:val="2"/>
   </w:num>
 </w:numbering>
 </file>
@@ -2277,8 +3549,12 @@
     <w:autoRedefine/>
     <w:uiPriority w:val="39"/>
     <w:unhideWhenUsed/>
-    <w:rsid w:val="00D10F6A"/>
+    <w:rsid w:val="00410E5A"/>
     <w:pPr>
+      <w:tabs>
+        <w:tab w:val="left" w:pos="480"/>
+        <w:tab w:val="right" w:leader="dot" w:pos="9016"/>
+      </w:tabs>
       <w:spacing w:after="100"/>
     </w:pPr>
   </w:style>
@@ -2324,6 +3600,38 @@
       <w:ind w:left="720"/>
       <w:contextualSpacing/>
     </w:pPr>
+  </w:style>
+  <w:style w:type="character" w:styleId="UnresolvedMention">
+    <w:name w:val="Unresolved Mention"/>
+    <w:basedOn w:val="DefaultParagraphFont"/>
+    <w:uiPriority w:val="99"/>
+    <w:semiHidden/>
+    <w:unhideWhenUsed/>
+    <w:rsid w:val="0048278A"/>
+    <w:rPr>
+      <w:color w:val="605E5C"/>
+      <w:shd w:val="clear" w:color="auto" w:fill="E1DFDD"/>
+    </w:rPr>
+  </w:style>
+  <w:style w:type="character" w:styleId="FollowedHyperlink">
+    <w:name w:val="FollowedHyperlink"/>
+    <w:basedOn w:val="DefaultParagraphFont"/>
+    <w:uiPriority w:val="99"/>
+    <w:semiHidden/>
+    <w:unhideWhenUsed/>
+    <w:rsid w:val="0048278A"/>
+    <w:rPr>
+      <w:color w:val="954F72" w:themeColor="followedHyperlink"/>
+      <w:u w:val="single"/>
+    </w:rPr>
+  </w:style>
+  <w:style w:type="paragraph" w:styleId="Bibliography">
+    <w:name w:val="Bibliography"/>
+    <w:basedOn w:val="Normal"/>
+    <w:next w:val="Normal"/>
+    <w:uiPriority w:val="37"/>
+    <w:unhideWhenUsed/>
+    <w:rsid w:val="0048278A"/>
   </w:style>
 </w:styles>
 </file>
@@ -2624,11 +3932,21 @@
 </file>
 
 <file path=customXml/item1.xml><?xml version="1.0" encoding="utf-8"?>
-<b:Sources xmlns:b="http://schemas.openxmlformats.org/officeDocument/2006/bibliography" xmlns="http://schemas.openxmlformats.org/officeDocument/2006/bibliography" SelectedStyle="/APASixthEditionOfficeOnline.xsl" StyleName="APA" Version="6"/>
+<b:Sources xmlns:b="http://schemas.openxmlformats.org/officeDocument/2006/bibliography" xmlns="http://schemas.openxmlformats.org/officeDocument/2006/bibliography" SelectedStyle="/ISO690Nmerical.XSL" StyleName="ISO 690 - Numerical Reference" Version="1987">
+  <b:Source>
+    <b:Tag>1</b:Tag>
+    <b:SourceType>InternetSite</b:SourceType>
+    <b:Guid>{F6BA7AE3-5DCF-DC43-8A81-FB0025B931E7}</b:Guid>
+    <b:Title>SKI Králiky</b:Title>
+    <b:URL>https://www.skikraliky.sk/</b:URL>
+    <b:Year>2023</b:Year>
+    <b:RefOrder>1</b:RefOrder>
+  </b:Source>
+</b:Sources>
 </file>
 
 <file path=customXml/itemProps1.xml><?xml version="1.0" encoding="utf-8"?>
-<ds:datastoreItem xmlns:ds="http://schemas.openxmlformats.org/officeDocument/2006/customXml" ds:itemID="{BF890724-ADDE-CF49-9C56-F822D5CD4502}">
+<ds:datastoreItem xmlns:ds="http://schemas.openxmlformats.org/officeDocument/2006/customXml" ds:itemID="{0CC59B59-5A4B-0943-BC54-832627E19255}">
   <ds:schemaRefs>
     <ds:schemaRef ds:uri="http://schemas.openxmlformats.org/officeDocument/2006/bibliography"/>
   </ds:schemaRefs>

</xml_diff>

<commit_message>
added third chapter and Petri Net image
</commit_message>
<xml_diff>
--- a/docs/dokumentace.docx
+++ b/docs/dokumentace.docx
@@ -487,8 +487,6 @@
     <w:p>
       <w:pPr>
         <w:pStyle w:val="TOC1"/>
-        <w:spacing w:line="276" w:lineRule="auto"/>
-        <w:jc w:val="both"/>
         <w:rPr>
           <w:rFonts w:asciiTheme="minorHAnsi" w:eastAsiaTheme="minorEastAsia" w:hAnsiTheme="minorHAnsi"/>
           <w:noProof/>
@@ -513,7 +511,7 @@
         </w:rPr>
         <w:fldChar w:fldCharType="separate"/>
       </w:r>
-      <w:hyperlink w:anchor="_Toc153025640" w:history="1">
+      <w:hyperlink w:anchor="_Toc153029365" w:history="1">
         <w:r>
           <w:rPr>
             <w:rStyle w:val="Hyperlink"/>
@@ -536,15 +534,7 @@
             <w:noProof/>
             <w:lang w:val="sk-SK"/>
           </w:rPr>
-          <w:t>Úvo</w:t>
-        </w:r>
-        <w:r>
-          <w:rPr>
-            <w:rStyle w:val="Hyperlink"/>
-            <w:noProof/>
-            <w:lang w:val="sk-SK"/>
-          </w:rPr>
-          <w:t>d</w:t>
+          <w:t>Úvod</w:t>
         </w:r>
         <w:r>
           <w:rPr>
@@ -565,7 +555,7 @@
             <w:noProof/>
             <w:webHidden/>
           </w:rPr>
-          <w:instrText xml:space="preserve"> PAGEREF _Toc153025640 \h </w:instrText>
+          <w:instrText xml:space="preserve"> PAGEREF _Toc153029365 \h </w:instrText>
         </w:r>
         <w:r>
           <w:rPr>
@@ -603,16 +593,13 @@
           <w:tab w:val="left" w:pos="960"/>
           <w:tab w:val="right" w:leader="dot" w:pos="9016"/>
         </w:tabs>
-        <w:spacing w:line="276" w:lineRule="auto"/>
-        <w:ind w:left="0"/>
-        <w:jc w:val="both"/>
         <w:rPr>
           <w:rFonts w:asciiTheme="minorHAnsi" w:eastAsiaTheme="minorEastAsia" w:hAnsiTheme="minorHAnsi"/>
           <w:noProof/>
           <w:lang w:eastAsia="en-GB"/>
         </w:rPr>
       </w:pPr>
-      <w:hyperlink w:anchor="_Toc153025641" w:history="1">
+      <w:hyperlink w:anchor="_Toc153029366" w:history="1">
         <w:r>
           <w:rPr>
             <w:rStyle w:val="Hyperlink"/>
@@ -656,7 +643,7 @@
             <w:noProof/>
             <w:webHidden/>
           </w:rPr>
-          <w:instrText xml:space="preserve"> PAGEREF _Toc153025641 \h </w:instrText>
+          <w:instrText xml:space="preserve"> PAGEREF _Toc153029366 \h </w:instrText>
         </w:r>
         <w:r>
           <w:rPr>
@@ -694,16 +681,13 @@
           <w:tab w:val="left" w:pos="960"/>
           <w:tab w:val="right" w:leader="dot" w:pos="9016"/>
         </w:tabs>
-        <w:spacing w:line="276" w:lineRule="auto"/>
-        <w:ind w:left="0"/>
-        <w:jc w:val="both"/>
         <w:rPr>
           <w:rFonts w:asciiTheme="minorHAnsi" w:eastAsiaTheme="minorEastAsia" w:hAnsiTheme="minorHAnsi"/>
           <w:noProof/>
           <w:lang w:eastAsia="en-GB"/>
         </w:rPr>
       </w:pPr>
-      <w:hyperlink w:anchor="_Toc153025642" w:history="1">
+      <w:hyperlink w:anchor="_Toc153029367" w:history="1">
         <w:r>
           <w:rPr>
             <w:rStyle w:val="Hyperlink"/>
@@ -726,23 +710,7 @@
             <w:noProof/>
             <w:lang w:val="sk-SK"/>
           </w:rPr>
-          <w:t>Overen</w:t>
-        </w:r>
-        <w:r>
-          <w:rPr>
-            <w:rStyle w:val="Hyperlink"/>
-            <w:noProof/>
-            <w:lang w:val="sk-SK"/>
-          </w:rPr>
-          <w:t>i</w:t>
-        </w:r>
-        <w:r>
-          <w:rPr>
-            <w:rStyle w:val="Hyperlink"/>
-            <w:noProof/>
-            <w:lang w:val="sk-SK"/>
-          </w:rPr>
-          <w:t>e validity</w:t>
+          <w:t>Overenie validity</w:t>
         </w:r>
         <w:r>
           <w:rPr>
@@ -763,7 +731,7 @@
             <w:noProof/>
             <w:webHidden/>
           </w:rPr>
-          <w:instrText xml:space="preserve"> PAGEREF _Toc153025642 \h </w:instrText>
+          <w:instrText xml:space="preserve"> PAGEREF _Toc153029367 \h </w:instrText>
         </w:r>
         <w:r>
           <w:rPr>
@@ -797,15 +765,13 @@
     <w:p>
       <w:pPr>
         <w:pStyle w:val="TOC1"/>
-        <w:spacing w:line="276" w:lineRule="auto"/>
-        <w:jc w:val="both"/>
         <w:rPr>
           <w:rFonts w:asciiTheme="minorHAnsi" w:eastAsiaTheme="minorEastAsia" w:hAnsiTheme="minorHAnsi"/>
           <w:noProof/>
           <w:lang w:eastAsia="en-GB"/>
         </w:rPr>
       </w:pPr>
-      <w:hyperlink w:anchor="_Toc153025643" w:history="1">
+      <w:hyperlink w:anchor="_Toc153029368" w:history="1">
         <w:r>
           <w:rPr>
             <w:rStyle w:val="Hyperlink"/>
@@ -849,7 +815,7 @@
             <w:noProof/>
             <w:webHidden/>
           </w:rPr>
-          <w:instrText xml:space="preserve"> PAGEREF _Toc153025643 \h </w:instrText>
+          <w:instrText xml:space="preserve"> PAGEREF _Toc153029368 \h </w:instrText>
         </w:r>
         <w:r>
           <w:rPr>
@@ -883,15 +849,13 @@
     <w:p>
       <w:pPr>
         <w:pStyle w:val="TOC1"/>
-        <w:spacing w:line="276" w:lineRule="auto"/>
-        <w:jc w:val="both"/>
         <w:rPr>
           <w:rFonts w:asciiTheme="minorHAnsi" w:eastAsiaTheme="minorEastAsia" w:hAnsiTheme="minorHAnsi"/>
           <w:noProof/>
           <w:lang w:eastAsia="en-GB"/>
         </w:rPr>
       </w:pPr>
-      <w:hyperlink w:anchor="_Toc153025644" w:history="1">
+      <w:hyperlink w:anchor="_Toc153029369" w:history="1">
         <w:r>
           <w:rPr>
             <w:rStyle w:val="Hyperlink"/>
@@ -935,7 +899,7 @@
             <w:noProof/>
             <w:webHidden/>
           </w:rPr>
-          <w:instrText xml:space="preserve"> PAGEREF _Toc153025644 \h </w:instrText>
+          <w:instrText xml:space="preserve"> PAGEREF _Toc153029369 \h </w:instrText>
         </w:r>
         <w:r>
           <w:rPr>
@@ -955,7 +919,7 @@
             <w:noProof/>
             <w:webHidden/>
           </w:rPr>
-          <w:t>2</w:t>
+          <w:t>3</w:t>
         </w:r>
         <w:r>
           <w:rPr>
@@ -969,15 +933,13 @@
     <w:p>
       <w:pPr>
         <w:pStyle w:val="TOC1"/>
-        <w:spacing w:line="276" w:lineRule="auto"/>
-        <w:jc w:val="both"/>
         <w:rPr>
           <w:rFonts w:asciiTheme="minorHAnsi" w:eastAsiaTheme="minorEastAsia" w:hAnsiTheme="minorHAnsi"/>
           <w:noProof/>
           <w:lang w:eastAsia="en-GB"/>
         </w:rPr>
       </w:pPr>
-      <w:hyperlink w:anchor="_Toc153025645" w:history="1">
+      <w:hyperlink w:anchor="_Toc153029370" w:history="1">
         <w:r>
           <w:rPr>
             <w:rStyle w:val="Hyperlink"/>
@@ -1021,7 +983,7 @@
             <w:noProof/>
             <w:webHidden/>
           </w:rPr>
-          <w:instrText xml:space="preserve"> PAGEREF _Toc153025645 \h </w:instrText>
+          <w:instrText xml:space="preserve"> PAGEREF _Toc153029370 \h </w:instrText>
         </w:r>
         <w:r>
           <w:rPr>
@@ -1041,7 +1003,7 @@
             <w:noProof/>
             <w:webHidden/>
           </w:rPr>
-          <w:t>2</w:t>
+          <w:t>3</w:t>
         </w:r>
         <w:r>
           <w:rPr>
@@ -1059,16 +1021,13 @@
           <w:tab w:val="left" w:pos="960"/>
           <w:tab w:val="right" w:leader="dot" w:pos="9016"/>
         </w:tabs>
-        <w:spacing w:line="276" w:lineRule="auto"/>
-        <w:ind w:left="0"/>
-        <w:jc w:val="both"/>
         <w:rPr>
           <w:rFonts w:asciiTheme="minorHAnsi" w:eastAsiaTheme="minorEastAsia" w:hAnsiTheme="minorHAnsi"/>
           <w:noProof/>
           <w:lang w:eastAsia="en-GB"/>
         </w:rPr>
       </w:pPr>
-      <w:hyperlink w:anchor="_Toc153025646" w:history="1">
+      <w:hyperlink w:anchor="_Toc153029371" w:history="1">
         <w:r>
           <w:rPr>
             <w:rStyle w:val="Hyperlink"/>
@@ -1112,7 +1071,7 @@
             <w:noProof/>
             <w:webHidden/>
           </w:rPr>
-          <w:instrText xml:space="preserve"> PAGEREF _Toc153025646 \h </w:instrText>
+          <w:instrText xml:space="preserve"> PAGEREF _Toc153029371 \h </w:instrText>
         </w:r>
         <w:r>
           <w:rPr>
@@ -1132,7 +1091,7 @@
             <w:noProof/>
             <w:webHidden/>
           </w:rPr>
-          <w:t>2</w:t>
+          <w:t>3</w:t>
         </w:r>
         <w:r>
           <w:rPr>
@@ -1150,16 +1109,13 @@
           <w:tab w:val="left" w:pos="960"/>
           <w:tab w:val="right" w:leader="dot" w:pos="9016"/>
         </w:tabs>
-        <w:spacing w:line="276" w:lineRule="auto"/>
-        <w:ind w:left="0"/>
-        <w:jc w:val="both"/>
         <w:rPr>
           <w:rFonts w:asciiTheme="minorHAnsi" w:eastAsiaTheme="minorEastAsia" w:hAnsiTheme="minorHAnsi"/>
           <w:noProof/>
           <w:lang w:eastAsia="en-GB"/>
         </w:rPr>
       </w:pPr>
-      <w:hyperlink w:anchor="_Toc153025647" w:history="1">
+      <w:hyperlink w:anchor="_Toc153029372" w:history="1">
         <w:r>
           <w:rPr>
             <w:rStyle w:val="Hyperlink"/>
@@ -1203,7 +1159,7 @@
             <w:noProof/>
             <w:webHidden/>
           </w:rPr>
-          <w:instrText xml:space="preserve"> PAGEREF _Toc153025647 \h </w:instrText>
+          <w:instrText xml:space="preserve"> PAGEREF _Toc153029372 \h </w:instrText>
         </w:r>
         <w:r>
           <w:rPr>
@@ -1223,7 +1179,7 @@
             <w:noProof/>
             <w:webHidden/>
           </w:rPr>
-          <w:t>2</w:t>
+          <w:t>3</w:t>
         </w:r>
         <w:r>
           <w:rPr>
@@ -1237,15 +1193,13 @@
     <w:p>
       <w:pPr>
         <w:pStyle w:val="TOC1"/>
-        <w:spacing w:line="276" w:lineRule="auto"/>
-        <w:jc w:val="both"/>
         <w:rPr>
           <w:rFonts w:asciiTheme="minorHAnsi" w:eastAsiaTheme="minorEastAsia" w:hAnsiTheme="minorHAnsi"/>
           <w:noProof/>
           <w:lang w:eastAsia="en-GB"/>
         </w:rPr>
       </w:pPr>
-      <w:hyperlink w:anchor="_Toc153025648" w:history="1">
+      <w:hyperlink w:anchor="_Toc153029373" w:history="1">
         <w:r>
           <w:rPr>
             <w:rStyle w:val="Hyperlink"/>
@@ -1289,7 +1243,7 @@
             <w:noProof/>
             <w:webHidden/>
           </w:rPr>
-          <w:instrText xml:space="preserve"> PAGEREF _Toc153025648 \h </w:instrText>
+          <w:instrText xml:space="preserve"> PAGEREF _Toc153029373 \h </w:instrText>
         </w:r>
         <w:r>
           <w:rPr>
@@ -1309,7 +1263,7 @@
             <w:noProof/>
             <w:webHidden/>
           </w:rPr>
-          <w:t>2</w:t>
+          <w:t>3</w:t>
         </w:r>
         <w:r>
           <w:rPr>
@@ -1323,15 +1277,13 @@
     <w:p>
       <w:pPr>
         <w:pStyle w:val="TOC1"/>
-        <w:spacing w:line="276" w:lineRule="auto"/>
-        <w:jc w:val="both"/>
         <w:rPr>
           <w:rFonts w:asciiTheme="minorHAnsi" w:eastAsiaTheme="minorEastAsia" w:hAnsiTheme="minorHAnsi"/>
           <w:noProof/>
           <w:lang w:eastAsia="en-GB"/>
         </w:rPr>
       </w:pPr>
-      <w:hyperlink w:anchor="_Toc153025649" w:history="1">
+      <w:hyperlink w:anchor="_Toc153029374" w:history="1">
         <w:r>
           <w:rPr>
             <w:rStyle w:val="Hyperlink"/>
@@ -1359,7 +1311,7 @@
             <w:noProof/>
             <w:webHidden/>
           </w:rPr>
-          <w:instrText xml:space="preserve"> PAGEREF _Toc153025649 \h </w:instrText>
+          <w:instrText xml:space="preserve"> PAGEREF _Toc153029374 \h </w:instrText>
         </w:r>
         <w:r>
           <w:rPr>
@@ -1379,7 +1331,7 @@
             <w:noProof/>
             <w:webHidden/>
           </w:rPr>
-          <w:t>2</w:t>
+          <w:t>3</w:t>
         </w:r>
         <w:r>
           <w:rPr>
@@ -1443,7 +1395,7 @@
           <w:lang w:val="sk-SK"/>
         </w:rPr>
       </w:pPr>
-      <w:bookmarkStart w:id="0" w:name="_Toc153025640"/>
+      <w:bookmarkStart w:id="0" w:name="_Toc153029365"/>
       <w:r>
         <w:rPr>
           <w:lang w:val="sk-SK"/>
@@ -1481,8 +1433,104 @@
         <w:rPr>
           <w:lang w:val="sk-SK"/>
         </w:rPr>
-        <w:t>procesom zostavenia modelu systému hromadnej obsluhy – ľanovej dráhy v lyžiarskom stredisku SKI Králiky</w:t>
-      </w:r>
+        <w:t>procesom zostavenia modelu systému hromadnej obsluhy</w:t>
+      </w:r>
+      <w:r>
+        <w:rPr>
+          <w:lang w:val="sk-SK"/>
+        </w:rPr>
+        <w:t xml:space="preserve"> </w:t>
+      </w:r>
+      <w:sdt>
+        <w:sdtPr>
+          <w:rPr>
+            <w:lang w:val="sk-SK"/>
+          </w:rPr>
+          <w:id w:val="1681388081"/>
+          <w:citation/>
+        </w:sdtPr>
+        <w:sdtContent>
+          <w:r>
+            <w:rPr>
+              <w:lang w:val="sk-SK"/>
+            </w:rPr>
+            <w:fldChar w:fldCharType="begin"/>
+          </w:r>
+          <w:r>
+            <w:rPr>
+              <w:lang w:val="sk-SK"/>
+            </w:rPr>
+            <w:instrText xml:space="preserve">CITATION DrI23 \p 139 \l 1051 </w:instrText>
+          </w:r>
+          <w:r>
+            <w:rPr>
+              <w:lang w:val="sk-SK"/>
+            </w:rPr>
+            <w:fldChar w:fldCharType="separate"/>
+          </w:r>
+          <w:r>
+            <w:rPr>
+              <w:noProof/>
+              <w:lang w:val="sk-SK"/>
+            </w:rPr>
+            <w:t>(1 s. 139)</w:t>
+          </w:r>
+          <w:r>
+            <w:rPr>
+              <w:lang w:val="sk-SK"/>
+            </w:rPr>
+            <w:fldChar w:fldCharType="end"/>
+          </w:r>
+        </w:sdtContent>
+      </w:sdt>
+      <w:r>
+        <w:rPr>
+          <w:lang w:val="sk-SK"/>
+        </w:rPr>
+        <w:t xml:space="preserve"> – ľanovej dráhy v lyžiarskom stredisku SKI Králiky</w:t>
+      </w:r>
+      <w:sdt>
+        <w:sdtPr>
+          <w:rPr>
+            <w:lang w:val="sk-SK"/>
+          </w:rPr>
+          <w:id w:val="144631023"/>
+          <w:citation/>
+        </w:sdtPr>
+        <w:sdtContent>
+          <w:r>
+            <w:rPr>
+              <w:lang w:val="sk-SK"/>
+            </w:rPr>
+            <w:fldChar w:fldCharType="begin"/>
+          </w:r>
+          <w:r>
+            <w:rPr>
+              <w:lang w:val="sk-SK"/>
+            </w:rPr>
+            <w:instrText xml:space="preserve">CITATION SKI23 \l 1051 </w:instrText>
+          </w:r>
+          <w:r>
+            <w:rPr>
+              <w:lang w:val="sk-SK"/>
+            </w:rPr>
+            <w:fldChar w:fldCharType="separate"/>
+          </w:r>
+          <w:r>
+            <w:rPr>
+              <w:noProof/>
+              <w:lang w:val="sk-SK"/>
+            </w:rPr>
+            <w:t xml:space="preserve"> (2)</w:t>
+          </w:r>
+          <w:r>
+            <w:rPr>
+              <w:lang w:val="sk-SK"/>
+            </w:rPr>
+            <w:fldChar w:fldCharType="end"/>
+          </w:r>
+        </w:sdtContent>
+      </w:sdt>
       <w:r>
         <w:rPr>
           <w:lang w:val="sk-SK"/>
@@ -1499,7 +1547,121 @@
         <w:rPr>
           <w:lang w:val="sk-SK"/>
         </w:rPr>
-        <w:t xml:space="preserve">, a následnú simuláciou tohto modelu. </w:t>
+        <w:t>, a následnú simuláciou</w:t>
+      </w:r>
+      <w:r>
+        <w:rPr>
+          <w:lang w:val="sk-SK"/>
+        </w:rPr>
+        <w:t xml:space="preserve"> </w:t>
+      </w:r>
+      <w:sdt>
+        <w:sdtPr>
+          <w:rPr>
+            <w:lang w:val="sk-SK"/>
+          </w:rPr>
+          <w:id w:val="861868219"/>
+          <w:citation/>
+        </w:sdtPr>
+        <w:sdtContent>
+          <w:r>
+            <w:rPr>
+              <w:lang w:val="sk-SK"/>
+            </w:rPr>
+            <w:fldChar w:fldCharType="begin"/>
+          </w:r>
+          <w:r>
+            <w:rPr>
+              <w:lang w:val="sk-SK"/>
+            </w:rPr>
+            <w:instrText xml:space="preserve">CITATION DrI23 \p 8 \l 1051 </w:instrText>
+          </w:r>
+          <w:r>
+            <w:rPr>
+              <w:lang w:val="sk-SK"/>
+            </w:rPr>
+            <w:fldChar w:fldCharType="separate"/>
+          </w:r>
+          <w:r>
+            <w:rPr>
+              <w:noProof/>
+              <w:lang w:val="sk-SK"/>
+            </w:rPr>
+            <w:t>(1 s. 8)</w:t>
+          </w:r>
+          <w:r>
+            <w:rPr>
+              <w:lang w:val="sk-SK"/>
+            </w:rPr>
+            <w:fldChar w:fldCharType="end"/>
+          </w:r>
+        </w:sdtContent>
+      </w:sdt>
+      <w:r>
+        <w:rPr>
+          <w:lang w:val="sk-SK"/>
+        </w:rPr>
+        <w:t xml:space="preserve"> </w:t>
+      </w:r>
+      <w:r>
+        <w:rPr>
+          <w:lang w:val="sk-SK"/>
+        </w:rPr>
+        <w:t>tohto modelu</w:t>
+      </w:r>
+      <w:r>
+        <w:rPr>
+          <w:lang w:val="sk-SK"/>
+        </w:rPr>
+        <w:t xml:space="preserve"> </w:t>
+      </w:r>
+      <w:sdt>
+        <w:sdtPr>
+          <w:rPr>
+            <w:lang w:val="sk-SK"/>
+          </w:rPr>
+          <w:id w:val="1716395217"/>
+          <w:citation/>
+        </w:sdtPr>
+        <w:sdtContent>
+          <w:r>
+            <w:rPr>
+              <w:lang w:val="sk-SK"/>
+            </w:rPr>
+            <w:fldChar w:fldCharType="begin"/>
+          </w:r>
+          <w:r>
+            <w:rPr>
+              <w:lang w:val="sk-SK"/>
+            </w:rPr>
+            <w:instrText xml:space="preserve">CITATION DrI23 \p 7 \l 1051 </w:instrText>
+          </w:r>
+          <w:r>
+            <w:rPr>
+              <w:lang w:val="sk-SK"/>
+            </w:rPr>
+            <w:fldChar w:fldCharType="separate"/>
+          </w:r>
+          <w:r>
+            <w:rPr>
+              <w:noProof/>
+              <w:lang w:val="sk-SK"/>
+            </w:rPr>
+            <w:t>(1 s. 7)</w:t>
+          </w:r>
+          <w:r>
+            <w:rPr>
+              <w:lang w:val="sk-SK"/>
+            </w:rPr>
+            <w:fldChar w:fldCharType="end"/>
+          </w:r>
+        </w:sdtContent>
+      </w:sdt>
+      <w:r>
+        <w:rPr>
+          <w:lang w:val="sk-SK"/>
+        </w:rPr>
+        <w:t xml:space="preserve">. </w:t>
       </w:r>
       <w:r>
         <w:rPr>
@@ -1529,7 +1691,67 @@
         <w:rPr>
           <w:lang w:val="sk-SK"/>
         </w:rPr>
-        <w:t xml:space="preserve"> priepustnosť systému v rôznych režimoch návštevnosti, </w:t>
+        <w:t xml:space="preserve"> priepustnosť systému</w:t>
+      </w:r>
+      <w:r>
+        <w:rPr>
+          <w:lang w:val="sk-SK"/>
+        </w:rPr>
+        <w:t xml:space="preserve"> </w:t>
+      </w:r>
+      <w:sdt>
+        <w:sdtPr>
+          <w:rPr>
+            <w:lang w:val="sk-SK"/>
+          </w:rPr>
+          <w:id w:val="887147146"/>
+          <w:citation/>
+        </w:sdtPr>
+        <w:sdtContent>
+          <w:r>
+            <w:rPr>
+              <w:lang w:val="sk-SK"/>
+            </w:rPr>
+            <w:fldChar w:fldCharType="begin"/>
+          </w:r>
+          <w:r>
+            <w:rPr>
+              <w:lang w:val="sk-SK"/>
+            </w:rPr>
+            <w:instrText xml:space="preserve">CITATION DrI23 \p 7 \l 1051 </w:instrText>
+          </w:r>
+          <w:r>
+            <w:rPr>
+              <w:lang w:val="sk-SK"/>
+            </w:rPr>
+            <w:fldChar w:fldCharType="separate"/>
+          </w:r>
+          <w:r>
+            <w:rPr>
+              <w:noProof/>
+              <w:lang w:val="sk-SK"/>
+            </w:rPr>
+            <w:t>(1 s. 7)</w:t>
+          </w:r>
+          <w:r>
+            <w:rPr>
+              <w:lang w:val="sk-SK"/>
+            </w:rPr>
+            <w:fldChar w:fldCharType="end"/>
+          </w:r>
+        </w:sdtContent>
+      </w:sdt>
+      <w:r>
+        <w:rPr>
+          <w:lang w:val="sk-SK"/>
+        </w:rPr>
+        <w:t xml:space="preserve"> </w:t>
+      </w:r>
+      <w:r>
+        <w:rPr>
+          <w:lang w:val="sk-SK"/>
+        </w:rPr>
+        <w:t xml:space="preserve">v rôznych režimoch návštevnosti, </w:t>
       </w:r>
       <w:proofErr w:type="spellStart"/>
       <w:r>
@@ -1549,7 +1771,55 @@
         <w:rPr>
           <w:lang w:val="sk-SK"/>
         </w:rPr>
-        <w:t xml:space="preserve">Zmyslom tejto práce je využitie princípov modelovania a simulácie za cieľom ušetriť finančné prostriedky a predísť </w:t>
+        <w:t>Zmyslom tejto práce je využitie princípov modelovania a simulácie</w:t>
+      </w:r>
+      <w:sdt>
+        <w:sdtPr>
+          <w:rPr>
+            <w:lang w:val="sk-SK"/>
+          </w:rPr>
+          <w:id w:val="-2018833467"/>
+          <w:citation/>
+        </w:sdtPr>
+        <w:sdtContent>
+          <w:r>
+            <w:rPr>
+              <w:lang w:val="sk-SK"/>
+            </w:rPr>
+            <w:fldChar w:fldCharType="begin"/>
+          </w:r>
+          <w:r>
+            <w:rPr>
+              <w:lang w:val="sk-SK"/>
+            </w:rPr>
+            <w:instrText xml:space="preserve">CITATION DrI23 \p 9 \l 1051 </w:instrText>
+          </w:r>
+          <w:r>
+            <w:rPr>
+              <w:lang w:val="sk-SK"/>
+            </w:rPr>
+            <w:fldChar w:fldCharType="separate"/>
+          </w:r>
+          <w:r>
+            <w:rPr>
+              <w:noProof/>
+              <w:lang w:val="sk-SK"/>
+            </w:rPr>
+            <w:t xml:space="preserve"> (1 s. 9)</w:t>
+          </w:r>
+          <w:r>
+            <w:rPr>
+              <w:lang w:val="sk-SK"/>
+            </w:rPr>
+            <w:fldChar w:fldCharType="end"/>
+          </w:r>
+        </w:sdtContent>
+      </w:sdt>
+      <w:r>
+        <w:rPr>
+          <w:lang w:val="sk-SK"/>
+        </w:rPr>
+        <w:t xml:space="preserve"> za cieľom ušetriť finančné prostriedky a predísť </w:t>
       </w:r>
       <w:proofErr w:type="spellStart"/>
       <w:r>
@@ -1589,7 +1859,7 @@
           <w:lang w:val="sk-SK"/>
         </w:rPr>
       </w:pPr>
-      <w:bookmarkStart w:id="1" w:name="_Toc153025641"/>
+      <w:bookmarkStart w:id="1" w:name="_Toc153029366"/>
       <w:r>
         <w:rPr>
           <w:lang w:val="sk-SK"/>
@@ -1603,6 +1873,13 @@
         <w:t> konzultanti</w:t>
       </w:r>
       <w:bookmarkEnd w:id="1"/>
+    </w:p>
+    <w:p>
+      <w:pPr>
+        <w:rPr>
+          <w:lang w:val="sk-SK"/>
+        </w:rPr>
+      </w:pPr>
     </w:p>
     <w:p>
       <w:pPr>
@@ -1671,21 +1948,7 @@
             <w:rStyle w:val="Hyperlink"/>
             <w:lang w:val="sk-SK"/>
           </w:rPr>
-          <w:t>smido209</w:t>
-        </w:r>
-        <w:r>
-          <w:rPr>
-            <w:rStyle w:val="Hyperlink"/>
-            <w:lang w:val="sk-SK"/>
-          </w:rPr>
-          <w:t>@</w:t>
-        </w:r>
-        <w:r>
-          <w:rPr>
-            <w:rStyle w:val="Hyperlink"/>
-            <w:lang w:val="sk-SK"/>
-          </w:rPr>
-          <w:t>gmail.com</w:t>
+          <w:t>smido209@gmail.com</w:t>
         </w:r>
       </w:hyperlink>
       <w:r>
@@ -1704,55 +1967,7 @@
         <w:rPr>
           <w:lang w:val="sk-SK"/>
         </w:rPr>
-        <w:t>y</w:t>
-      </w:r>
-      <w:sdt>
-        <w:sdtPr>
-          <w:rPr>
-            <w:lang w:val="sk-SK"/>
-          </w:rPr>
-          <w:id w:val="-1120607860"/>
-          <w:citation/>
-        </w:sdtPr>
-        <w:sdtContent>
-          <w:r>
-            <w:rPr>
-              <w:lang w:val="sk-SK"/>
-            </w:rPr>
-            <w:fldChar w:fldCharType="begin"/>
-          </w:r>
-          <w:r>
-            <w:rPr>
-              <w:lang w:val="sk-SK"/>
-            </w:rPr>
-            <w:instrText xml:space="preserve"> CITATION 1 \l 1051 </w:instrText>
-          </w:r>
-          <w:r>
-            <w:rPr>
-              <w:lang w:val="sk-SK"/>
-            </w:rPr>
-            <w:fldChar w:fldCharType="separate"/>
-          </w:r>
-          <w:r>
-            <w:rPr>
-              <w:noProof/>
-              <w:lang w:val="sk-SK"/>
-            </w:rPr>
-            <w:t xml:space="preserve"> (1)</w:t>
-          </w:r>
-          <w:r>
-            <w:rPr>
-              <w:lang w:val="sk-SK"/>
-            </w:rPr>
-            <w:fldChar w:fldCharType="end"/>
-          </w:r>
-        </w:sdtContent>
-      </w:sdt>
-      <w:r>
-        <w:rPr>
-          <w:lang w:val="sk-SK"/>
-        </w:rPr>
-        <w:t>.</w:t>
+        <w:t>y.</w:t>
       </w:r>
     </w:p>
     <w:p>
@@ -1778,7 +1993,7 @@
           <w:lang w:val="sk-SK"/>
         </w:rPr>
       </w:pPr>
-      <w:bookmarkStart w:id="2" w:name="_Toc153025642"/>
+      <w:bookmarkStart w:id="2" w:name="_Toc153029367"/>
       <w:r>
         <w:rPr>
           <w:lang w:val="sk-SK"/>
@@ -1789,6 +2004,13 @@
     </w:p>
     <w:p>
       <w:pPr>
+        <w:rPr>
+          <w:lang w:val="sk-SK"/>
+        </w:rPr>
+      </w:pPr>
+    </w:p>
+    <w:p>
+      <w:pPr>
         <w:spacing w:line="276" w:lineRule="auto"/>
         <w:ind w:firstLine="400"/>
         <w:jc w:val="both"/>
@@ -1807,6 +2029,54 @@
           <w:lang w:val="sk-SK"/>
         </w:rPr>
         <w:t xml:space="preserve">modelu </w:t>
+      </w:r>
+      <w:sdt>
+        <w:sdtPr>
+          <w:rPr>
+            <w:lang w:val="sk-SK"/>
+          </w:rPr>
+          <w:id w:val="976192050"/>
+          <w:citation/>
+        </w:sdtPr>
+        <w:sdtContent>
+          <w:r>
+            <w:rPr>
+              <w:lang w:val="sk-SK"/>
+            </w:rPr>
+            <w:fldChar w:fldCharType="begin"/>
+          </w:r>
+          <w:r>
+            <w:rPr>
+              <w:lang w:val="sk-SK"/>
+            </w:rPr>
+            <w:instrText xml:space="preserve">CITATION DrI23 \p 37 \l 1051 </w:instrText>
+          </w:r>
+          <w:r>
+            <w:rPr>
+              <w:lang w:val="sk-SK"/>
+            </w:rPr>
+            <w:fldChar w:fldCharType="separate"/>
+          </w:r>
+          <w:r>
+            <w:rPr>
+              <w:noProof/>
+              <w:lang w:val="sk-SK"/>
+            </w:rPr>
+            <w:t>(1 s. 37)</w:t>
+          </w:r>
+          <w:r>
+            <w:rPr>
+              <w:lang w:val="sk-SK"/>
+            </w:rPr>
+            <w:fldChar w:fldCharType="end"/>
+          </w:r>
+        </w:sdtContent>
+      </w:sdt>
+      <w:r>
+        <w:rPr>
+          <w:lang w:val="sk-SK"/>
+        </w:rPr>
+        <w:t xml:space="preserve"> </w:t>
       </w:r>
       <w:r>
         <w:rPr>
@@ -1844,7 +2114,9 @@
           <w:lang w:val="sk-SK"/>
         </w:rPr>
       </w:pPr>
-      <w:bookmarkStart w:id="3" w:name="_Toc153025643"/>
+      <w:bookmarkStart w:id="3" w:name="_Toc153029368"/>
+      <w:bookmarkStart w:id="4" w:name="_Rozbor_témy_a"/>
+      <w:bookmarkEnd w:id="4"/>
       <w:r>
         <w:rPr>
           <w:lang w:val="sk-SK"/>
@@ -1915,7 +2187,43 @@
         <w:rPr>
           <w:lang w:val="sk-SK"/>
         </w:rPr>
-        <w:t>Návštevníci môžu využívať 4-sedačkovú lanovku, ktorá má dĺžku 676m, kapacitu 2.250 osôb za hodinu a jedna jazda nahor trvá priemerne 3 minúty. Ďalej je k dispozícii kotvový vlek pre 2 osoby, dĺžka 450m s celkovou kapacitou 1100 osôb za hodinu</w:t>
+        <w:t>Návštevníci môžu využívať 4-sedačkovú lanovku, ktorá má dĺžku 676m, kapacitu 2.250 osôb za hodinu a jedna jazda nahor trvá priemerne 3 minúty.</w:t>
+      </w:r>
+      <w:r>
+        <w:rPr>
+          <w:lang w:val="sk-SK"/>
+        </w:rPr>
+        <w:t xml:space="preserve"> Disponuje 48 vozňami, ktoré majú medzi sebou rozostupy približne 7 sekúnd.</w:t>
+      </w:r>
+      <w:r>
+        <w:rPr>
+          <w:lang w:val="sk-SK"/>
+        </w:rPr>
+        <w:t xml:space="preserve"> Ďalej je k</w:t>
+      </w:r>
+      <w:r>
+        <w:rPr>
+          <w:lang w:val="sk-SK"/>
+        </w:rPr>
+        <w:t> </w:t>
+      </w:r>
+      <w:r>
+        <w:rPr>
+          <w:lang w:val="sk-SK"/>
+        </w:rPr>
+        <w:t>dispozícii kotvový vlek pre 2 osoby, dĺžka 450m s</w:t>
+      </w:r>
+      <w:r>
+        <w:rPr>
+          <w:lang w:val="sk-SK"/>
+        </w:rPr>
+        <w:t> </w:t>
+      </w:r>
+      <w:r>
+        <w:rPr>
+          <w:lang w:val="sk-SK"/>
+        </w:rPr>
+        <w:t>celkovou kapacitou 1100 osôb za hodinu</w:t>
       </w:r>
       <w:r>
         <w:rPr>
@@ -1933,7 +2241,31 @@
         <w:rPr>
           <w:lang w:val="sk-SK"/>
         </w:rPr>
-        <w:t xml:space="preserve"> Jedna jazda dolu kopcom trvá skúsenému lyžiarovi priemerne 1-2 minúty, pri pomalších lyžiaroch to je približne 2-3 minúty.</w:t>
+        <w:t xml:space="preserve"> Jedna jazda dolu kopcom</w:t>
+      </w:r>
+      <w:r>
+        <w:rPr>
+          <w:lang w:val="sk-SK"/>
+        </w:rPr>
+        <w:t xml:space="preserve"> od cieľovej stanice 4-sedačkovej lanovky,</w:t>
+      </w:r>
+      <w:r>
+        <w:rPr>
+          <w:lang w:val="sk-SK"/>
+        </w:rPr>
+        <w:t xml:space="preserve"> trvá skúsenému lyžiarovi priemerne 1-2 minúty, pri pomalších lyžiaroch to je približne </w:t>
+      </w:r>
+      <w:r>
+        <w:rPr>
+          <w:lang w:val="sk-SK"/>
+        </w:rPr>
+        <w:t>3-4</w:t>
+      </w:r>
+      <w:r>
+        <w:rPr>
+          <w:lang w:val="sk-SK"/>
+        </w:rPr>
+        <w:t xml:space="preserve"> minúty.</w:t>
       </w:r>
     </w:p>
     <w:p>
@@ -1949,7 +2281,19 @@
         <w:rPr>
           <w:lang w:val="sk-SK"/>
         </w:rPr>
-        <w:t xml:space="preserve">Kapacitnú návštevnosť strediska je možné rozdeliť na 2 rôzne obdobia – hlavná sezóna a koniec sezóny. </w:t>
+        <w:t>Kapacitnú návštevnosť strediska je možné rozdeliť na 2 rôzne obdobia – hlavná sezóna a</w:t>
+      </w:r>
+      <w:r>
+        <w:rPr>
+          <w:lang w:val="sk-SK"/>
+        </w:rPr>
+        <w:t> </w:t>
+      </w:r>
+      <w:r>
+        <w:rPr>
+          <w:lang w:val="sk-SK"/>
+        </w:rPr>
+        <w:t xml:space="preserve">koniec sezóny. </w:t>
       </w:r>
       <w:r>
         <w:rPr>
@@ -1963,7 +2307,19 @@
         <w:rPr>
           <w:lang w:val="sk-SK"/>
         </w:rPr>
-        <w:t xml:space="preserve"> trvá od decembra do konca januára. Počas víkendov a sviatkov je približná návštevnosť 1000 </w:t>
+        <w:t xml:space="preserve"> trvá od decembra do konca januára. Počas víkendov a</w:t>
+      </w:r>
+      <w:r>
+        <w:rPr>
+          <w:lang w:val="sk-SK"/>
+        </w:rPr>
+        <w:t> </w:t>
+      </w:r>
+      <w:r>
+        <w:rPr>
+          <w:lang w:val="sk-SK"/>
+        </w:rPr>
+        <w:t xml:space="preserve">sviatkov je približná návštevnosť 1000 </w:t>
       </w:r>
       <w:r>
         <w:rPr>
@@ -1975,7 +2331,26 @@
         <w:rPr>
           <w:lang w:val="sk-SK"/>
         </w:rPr>
-        <w:t xml:space="preserve"> 200 ľudí počas denného lyžovania, v čase večerného lyžovania to je 250 </w:t>
+        <w:t xml:space="preserve"> 200 ľudí počas denného lyžovania</w:t>
+      </w:r>
+      <w:r>
+        <w:rPr>
+          <w:lang w:val="sk-SK"/>
+        </w:rPr>
+        <w:t>. P</w:t>
+      </w:r>
+      <w:r>
+        <w:rPr>
+          <w:lang w:val="sk-SK"/>
+        </w:rPr>
+        <w:t xml:space="preserve">re pracovné </w:t>
+      </w:r>
+      <w:r>
+        <w:rPr>
+          <w:lang w:val="sk-SK"/>
+        </w:rPr>
+        <w:lastRenderedPageBreak/>
+        <w:t xml:space="preserve">dni platí návštevnosť 200 </w:t>
       </w:r>
       <w:r>
         <w:rPr>
@@ -1987,49 +2362,7 @@
         <w:rPr>
           <w:lang w:val="sk-SK"/>
         </w:rPr>
-        <w:t xml:space="preserve"> </w:t>
-      </w:r>
-      <w:r>
-        <w:rPr>
-          <w:lang w:val="sk-SK"/>
-        </w:rPr>
-        <w:t>1</w:t>
-      </w:r>
-      <w:r>
-        <w:rPr>
-          <w:lang w:val="sk-SK"/>
-        </w:rPr>
-        <w:t>00</w:t>
-      </w:r>
-      <w:r>
-        <w:rPr>
-          <w:lang w:val="sk-SK"/>
-        </w:rPr>
-        <w:t xml:space="preserve"> ľudí. Pre pracovné dni platí návštevnosť 200 </w:t>
-      </w:r>
-      <w:r>
-        <w:rPr>
-          <w:lang w:val="sk-SK"/>
-        </w:rPr>
-        <w:sym w:font="Symbol" w:char="F0B1"/>
-      </w:r>
-      <w:r>
-        <w:rPr>
-          <w:lang w:val="sk-SK"/>
-        </w:rPr>
-        <w:t xml:space="preserve"> 100 ľudí za deň a 150 </w:t>
-      </w:r>
-      <w:r>
-        <w:rPr>
-          <w:lang w:val="sk-SK"/>
-        </w:rPr>
-        <w:sym w:font="Symbol" w:char="F0B1"/>
-      </w:r>
-      <w:r>
-        <w:rPr>
-          <w:lang w:val="sk-SK"/>
-        </w:rPr>
-        <w:t xml:space="preserve"> 100 ľudí za večer. </w:t>
+        <w:t xml:space="preserve"> 100 ľudí za deň. </w:t>
       </w:r>
       <w:r>
         <w:rPr>
@@ -2043,7 +2376,19 @@
         <w:rPr>
           <w:lang w:val="sk-SK"/>
         </w:rPr>
-        <w:t xml:space="preserve"> vychádza na obdobie začiatkom februára až po koniec marca. V tomto období prebiehajú aj jarné prázdniny</w:t>
+        <w:t xml:space="preserve"> vychádza na obdobie začiatkom februára až po koniec marca. V</w:t>
+      </w:r>
+      <w:r>
+        <w:rPr>
+          <w:lang w:val="sk-SK"/>
+        </w:rPr>
+        <w:t> </w:t>
+      </w:r>
+      <w:r>
+        <w:rPr>
+          <w:lang w:val="sk-SK"/>
+        </w:rPr>
+        <w:t>tomto období prebiehajú aj jarné prázdniny</w:t>
       </w:r>
       <w:r>
         <w:rPr>
@@ -2055,7 +2400,6 @@
         <w:rPr>
           <w:lang w:val="sk-SK"/>
         </w:rPr>
-        <w:lastRenderedPageBreak/>
         <w:t xml:space="preserve">denne okolo 600 </w:t>
       </w:r>
       <w:r>
@@ -2080,7 +2424,19 @@
         <w:rPr>
           <w:lang w:val="sk-SK"/>
         </w:rPr>
-        <w:t xml:space="preserve"> 30 ľudí za deň a 100 </w:t>
+        <w:t xml:space="preserve"> 30 ľudí za de</w:t>
+      </w:r>
+      <w:r>
+        <w:rPr>
+          <w:lang w:val="sk-SK"/>
+        </w:rPr>
+        <w:t>ň</w:t>
+      </w:r>
+      <w:r>
+        <w:rPr>
+          <w:lang w:val="sk-SK"/>
+        </w:rPr>
+        <w:t xml:space="preserve">. Cez víkend je to 300 </w:t>
       </w:r>
       <w:r>
         <w:rPr>
@@ -2092,7 +2448,89 @@
         <w:rPr>
           <w:lang w:val="sk-SK"/>
         </w:rPr>
-        <w:t xml:space="preserve"> 50 ľudí na večernom lyžovaní. Cez víkend je to 300 </w:t>
+        <w:t xml:space="preserve"> 100 ľudí</w:t>
+      </w:r>
+      <w:r>
+        <w:rPr>
+          <w:lang w:val="sk-SK"/>
+        </w:rPr>
+        <w:t>.</w:t>
+      </w:r>
+    </w:p>
+    <w:p>
+      <w:pPr>
+        <w:spacing w:line="276" w:lineRule="auto"/>
+        <w:ind w:firstLine="400"/>
+        <w:jc w:val="both"/>
+        <w:rPr>
+          <w:lang w:val="sk-SK"/>
+        </w:rPr>
+      </w:pPr>
+      <w:r>
+        <w:rPr>
+          <w:lang w:val="sk-SK"/>
+        </w:rPr>
+        <w:t xml:space="preserve">Priemerne dokáže jeden lyžiar </w:t>
+      </w:r>
+      <w:r>
+        <w:rPr>
+          <w:lang w:val="sk-SK"/>
+        </w:rPr>
+        <w:t>p</w:t>
+      </w:r>
+      <w:r>
+        <w:rPr>
+          <w:lang w:val="sk-SK"/>
+        </w:rPr>
+        <w:t xml:space="preserve">ri celodennom 7h lístku </w:t>
+      </w:r>
+      <w:r>
+        <w:rPr>
+          <w:lang w:val="sk-SK"/>
+        </w:rPr>
+        <w:t>zjazdiť</w:t>
+      </w:r>
+      <w:r>
+        <w:rPr>
+          <w:lang w:val="sk-SK"/>
+        </w:rPr>
+        <w:t xml:space="preserve"> 20</w:t>
+      </w:r>
+      <w:r>
+        <w:rPr>
+          <w:lang w:val="sk-SK"/>
+        </w:rPr>
+        <w:t xml:space="preserve"> až </w:t>
+      </w:r>
+      <w:r>
+        <w:rPr>
+          <w:lang w:val="sk-SK"/>
+        </w:rPr>
+        <w:t xml:space="preserve">25 jázd pri kapacitnom vyťažení </w:t>
+      </w:r>
+      <w:r>
+        <w:rPr>
+          <w:lang w:val="sk-SK"/>
+        </w:rPr>
+        <w:t>v</w:t>
+      </w:r>
+      <w:r>
+        <w:rPr>
+          <w:lang w:val="sk-SK"/>
+        </w:rPr>
+        <w:t> </w:t>
+      </w:r>
+      <w:r>
+        <w:rPr>
+          <w:lang w:val="sk-SK"/>
+        </w:rPr>
+        <w:t>špičke</w:t>
+      </w:r>
+      <w:r>
+        <w:rPr>
+          <w:lang w:val="sk-SK"/>
+        </w:rPr>
+        <w:t xml:space="preserve"> hlavnej sezóny (t. j. 1000 </w:t>
       </w:r>
       <w:r>
         <w:rPr>
@@ -2104,38 +2542,422 @@
         <w:rPr>
           <w:lang w:val="sk-SK"/>
         </w:rPr>
-        <w:t xml:space="preserve"> 100 ľudí počas dňa a 150 </w:t>
-      </w:r>
-      <w:r>
-        <w:rPr>
-          <w:lang w:val="sk-SK"/>
-        </w:rPr>
-        <w:sym w:font="Symbol" w:char="F0B1"/>
-      </w:r>
-      <w:r>
-        <w:rPr>
-          <w:lang w:val="sk-SK"/>
-        </w:rPr>
-        <w:t xml:space="preserve"> 100 ľudí večer. Čakanie v rade na 4-sedačkovú lanovku je počas hlavnej sezóny priemerne 7-10 minút a mimo sezóny 0-5 minút. Priemerne dokáže jeden lyžiar na jeden 3h lístok zjazdiť 10-12 jázd. Pri celodennom 7h lístku to je až 20-25 jázd pri kapacitnom vyťažení počas vrcholu hlavnej sezóny (t. j. 1000 </w:t>
-      </w:r>
-      <w:r>
-        <w:rPr>
-          <w:lang w:val="sk-SK"/>
-        </w:rPr>
-        <w:sym w:font="Symbol" w:char="F0B1"/>
-      </w:r>
-      <w:r>
-        <w:rPr>
-          <w:lang w:val="sk-SK"/>
-        </w:rPr>
         <w:t xml:space="preserve"> 200 ľudí denne).</w:t>
       </w:r>
     </w:p>
     <w:p>
       <w:pPr>
         <w:spacing w:line="276" w:lineRule="auto"/>
+        <w:jc w:val="both"/>
+        <w:rPr>
+          <w:lang w:val="sk-SK"/>
+        </w:rPr>
+      </w:pPr>
+    </w:p>
+    <w:p>
+      <w:pPr>
+        <w:pStyle w:val="Heading2"/>
+        <w:numPr>
+          <w:ilvl w:val="1"/>
+          <w:numId w:val="2"/>
+        </w:numPr>
+        <w:rPr>
+          <w:lang w:val="sk-SK"/>
+        </w:rPr>
+      </w:pPr>
+      <w:r>
+        <w:rPr>
+          <w:lang w:val="sk-SK"/>
+        </w:rPr>
+        <w:t>Použité postupy pre vytvorenie modelu</w:t>
+      </w:r>
+    </w:p>
+    <w:p>
+      <w:pPr>
+        <w:rPr>
+          <w:lang w:val="sk-SK"/>
+        </w:rPr>
+      </w:pPr>
+    </w:p>
+    <w:p>
+      <w:pPr>
+        <w:spacing w:line="276" w:lineRule="auto"/>
         <w:ind w:firstLine="400"/>
         <w:jc w:val="both"/>
+        <w:rPr>
+          <w:lang w:val="sk-SK"/>
+        </w:rPr>
+      </w:pPr>
+      <w:r>
+        <w:rPr>
+          <w:lang w:val="sk-SK"/>
+        </w:rPr>
+        <w:t>Model bol vytvorený pomocou jazyka C++ s</w:t>
+      </w:r>
+      <w:r>
+        <w:rPr>
+          <w:lang w:val="sk-SK"/>
+        </w:rPr>
+        <w:t> </w:t>
+      </w:r>
+      <w:r>
+        <w:rPr>
+          <w:lang w:val="sk-SK"/>
+        </w:rPr>
+        <w:t>využitím simulačnej knižnice SIMLIB</w:t>
+      </w:r>
+      <w:r>
+        <w:rPr>
+          <w:lang w:val="sk-SK"/>
+        </w:rPr>
+        <w:t xml:space="preserve"> </w:t>
+      </w:r>
+      <w:sdt>
+        <w:sdtPr>
+          <w:rPr>
+            <w:lang w:val="sk-SK"/>
+          </w:rPr>
+          <w:id w:val="1855759826"/>
+          <w:citation/>
+        </w:sdtPr>
+        <w:sdtContent>
+          <w:r>
+            <w:rPr>
+              <w:lang w:val="sk-SK"/>
+            </w:rPr>
+            <w:fldChar w:fldCharType="begin"/>
+          </w:r>
+          <w:r>
+            <w:rPr>
+              <w:lang w:val="sk-SK"/>
+            </w:rPr>
+            <w:instrText xml:space="preserve"> CITATION Per22 \l 1051 </w:instrText>
+          </w:r>
+          <w:r>
+            <w:rPr>
+              <w:lang w:val="sk-SK"/>
+            </w:rPr>
+            <w:fldChar w:fldCharType="separate"/>
+          </w:r>
+          <w:r>
+            <w:rPr>
+              <w:noProof/>
+              <w:lang w:val="sk-SK"/>
+            </w:rPr>
+            <w:t>(3)</w:t>
+          </w:r>
+          <w:r>
+            <w:rPr>
+              <w:lang w:val="sk-SK"/>
+            </w:rPr>
+            <w:fldChar w:fldCharType="end"/>
+          </w:r>
+        </w:sdtContent>
+      </w:sdt>
+      <w:r>
+        <w:rPr>
+          <w:lang w:val="sk-SK"/>
+        </w:rPr>
+        <w:t xml:space="preserve"> </w:t>
+      </w:r>
+      <w:r>
+        <w:rPr>
+          <w:lang w:val="sk-SK"/>
+        </w:rPr>
+        <w:t>. Táto kombinácia poskytuje všetky potrebné rozhrania pre implementáciu modelu SHO a</w:t>
+      </w:r>
+      <w:r>
+        <w:rPr>
+          <w:lang w:val="sk-SK"/>
+        </w:rPr>
+        <w:t> </w:t>
+      </w:r>
+      <w:r>
+        <w:rPr>
+          <w:lang w:val="sk-SK"/>
+        </w:rPr>
+        <w:t>preto bola zvolená ako najvhodnejší možný spôsob riešenia zadaného problému. Teoretické postupy boli čerpané z</w:t>
+      </w:r>
+      <w:r>
+        <w:rPr>
+          <w:lang w:val="sk-SK"/>
+        </w:rPr>
+        <w:t> </w:t>
+      </w:r>
+      <w:r>
+        <w:rPr>
+          <w:lang w:val="sk-SK"/>
+        </w:rPr>
+        <w:t>učebných textov k</w:t>
+      </w:r>
+      <w:r>
+        <w:rPr>
+          <w:lang w:val="sk-SK"/>
+        </w:rPr>
+        <w:t> </w:t>
+      </w:r>
+      <w:r>
+        <w:rPr>
+          <w:lang w:val="sk-SK"/>
+        </w:rPr>
+        <w:t xml:space="preserve">predmetu </w:t>
+      </w:r>
+      <w:proofErr w:type="spellStart"/>
+      <w:r>
+        <w:rPr>
+          <w:lang w:val="sk-SK"/>
+        </w:rPr>
+        <w:t>Modelování</w:t>
+      </w:r>
+      <w:proofErr w:type="spellEnd"/>
+      <w:r>
+        <w:rPr>
+          <w:lang w:val="sk-SK"/>
+        </w:rPr>
+        <w:t xml:space="preserve"> a</w:t>
+      </w:r>
+      <w:r>
+        <w:rPr>
+          <w:lang w:val="sk-SK"/>
+        </w:rPr>
+        <w:t> </w:t>
+      </w:r>
+      <w:proofErr w:type="spellStart"/>
+      <w:r>
+        <w:rPr>
+          <w:lang w:val="sk-SK"/>
+        </w:rPr>
+        <w:t>simulace</w:t>
+      </w:r>
+      <w:proofErr w:type="spellEnd"/>
+      <w:r>
+        <w:rPr>
+          <w:lang w:val="sk-SK"/>
+        </w:rPr>
+        <w:t xml:space="preserve"> </w:t>
+      </w:r>
+      <w:r>
+        <w:rPr>
+          <w:lang w:val="en-US"/>
+        </w:rPr>
+        <w:t>[IMS]</w:t>
+      </w:r>
+      <w:r>
+        <w:rPr>
+          <w:lang w:val="en-US"/>
+        </w:rPr>
+        <w:t xml:space="preserve"> </w:t>
+      </w:r>
+      <w:sdt>
+        <w:sdtPr>
+          <w:rPr>
+            <w:lang w:val="en-US"/>
+          </w:rPr>
+          <w:id w:val="-287595377"/>
+          <w:citation/>
+        </w:sdtPr>
+        <w:sdtContent>
+          <w:r>
+            <w:rPr>
+              <w:lang w:val="en-US"/>
+            </w:rPr>
+            <w:fldChar w:fldCharType="begin"/>
+          </w:r>
+          <w:r>
+            <w:rPr>
+              <w:lang w:val="sk-SK"/>
+            </w:rPr>
+            <w:instrText xml:space="preserve"> CITATION DrI23 \l 1051 </w:instrText>
+          </w:r>
+          <w:r>
+            <w:rPr>
+              <w:lang w:val="en-US"/>
+            </w:rPr>
+            <w:fldChar w:fldCharType="separate"/>
+          </w:r>
+          <w:r>
+            <w:rPr>
+              <w:noProof/>
+              <w:lang w:val="sk-SK"/>
+            </w:rPr>
+            <w:t>(1)</w:t>
+          </w:r>
+          <w:r>
+            <w:rPr>
+              <w:lang w:val="en-US"/>
+            </w:rPr>
+            <w:fldChar w:fldCharType="end"/>
+          </w:r>
+        </w:sdtContent>
+      </w:sdt>
+      <w:r>
+        <w:rPr>
+          <w:lang w:val="en-US"/>
+        </w:rPr>
+        <w:t xml:space="preserve">, </w:t>
+      </w:r>
+      <w:proofErr w:type="spellStart"/>
+      <w:r>
+        <w:rPr>
+          <w:lang w:val="en-US"/>
+        </w:rPr>
+        <w:t>ktor</w:t>
+      </w:r>
+      <w:proofErr w:type="spellEnd"/>
+      <w:r>
+        <w:rPr>
+          <w:lang w:val="sk-SK"/>
+        </w:rPr>
+        <w:t>ý je vyučovaný na FIT VUT v</w:t>
+      </w:r>
+      <w:r>
+        <w:rPr>
+          <w:lang w:val="sk-SK"/>
+        </w:rPr>
+        <w:t> </w:t>
+      </w:r>
+      <w:proofErr w:type="spellStart"/>
+      <w:r>
+        <w:rPr>
+          <w:lang w:val="sk-SK"/>
+        </w:rPr>
+        <w:t>Brně</w:t>
+      </w:r>
+      <w:proofErr w:type="spellEnd"/>
+      <w:r>
+        <w:rPr>
+          <w:lang w:val="sk-SK"/>
+        </w:rPr>
+        <w:t>, a</w:t>
+      </w:r>
+      <w:r>
+        <w:rPr>
+          <w:lang w:val="sk-SK"/>
+        </w:rPr>
+        <w:t> </w:t>
+      </w:r>
+      <w:r>
+        <w:rPr>
+          <w:lang w:val="sk-SK"/>
+        </w:rPr>
+        <w:t xml:space="preserve">to hlavne pri zostavovaní </w:t>
+      </w:r>
+      <w:r>
+        <w:rPr>
+          <w:lang w:val="sk-SK"/>
+        </w:rPr>
+        <w:t xml:space="preserve">grafu </w:t>
+      </w:r>
+      <w:proofErr w:type="spellStart"/>
+      <w:r>
+        <w:rPr>
+          <w:lang w:val="sk-SK"/>
+        </w:rPr>
+        <w:t>Petriho</w:t>
+      </w:r>
+      <w:proofErr w:type="spellEnd"/>
+      <w:r>
+        <w:rPr>
+          <w:lang w:val="sk-SK"/>
+        </w:rPr>
+        <w:t xml:space="preserve"> siete </w:t>
+      </w:r>
+      <w:sdt>
+        <w:sdtPr>
+          <w:rPr>
+            <w:lang w:val="sk-SK"/>
+          </w:rPr>
+          <w:id w:val="207533990"/>
+          <w:citation/>
+        </w:sdtPr>
+        <w:sdtContent>
+          <w:r>
+            <w:rPr>
+              <w:lang w:val="sk-SK"/>
+            </w:rPr>
+            <w:fldChar w:fldCharType="begin"/>
+          </w:r>
+          <w:r>
+            <w:rPr>
+              <w:lang w:val="sk-SK"/>
+            </w:rPr>
+            <w:instrText xml:space="preserve">CITATION DrI23 \p "126, 127" \l 1051 </w:instrText>
+          </w:r>
+          <w:r>
+            <w:rPr>
+              <w:lang w:val="sk-SK"/>
+            </w:rPr>
+            <w:fldChar w:fldCharType="separate"/>
+          </w:r>
+          <w:r>
+            <w:rPr>
+              <w:noProof/>
+              <w:lang w:val="sk-SK"/>
+            </w:rPr>
+            <w:t>(1 s. 126, 127)</w:t>
+          </w:r>
+          <w:r>
+            <w:rPr>
+              <w:lang w:val="sk-SK"/>
+            </w:rPr>
+            <w:fldChar w:fldCharType="end"/>
+          </w:r>
+        </w:sdtContent>
+      </w:sdt>
+      <w:r>
+        <w:rPr>
+          <w:lang w:val="sk-SK"/>
+        </w:rPr>
+        <w:t xml:space="preserve"> </w:t>
+      </w:r>
+      <w:r>
+        <w:rPr>
+          <w:lang w:val="sk-SK"/>
+        </w:rPr>
+        <w:t>a</w:t>
+      </w:r>
+      <w:r>
+        <w:rPr>
+          <w:lang w:val="sk-SK"/>
+        </w:rPr>
+        <w:t> </w:t>
+      </w:r>
+      <w:r>
+        <w:rPr>
+          <w:lang w:val="sk-SK"/>
+        </w:rPr>
+        <w:t>programovaní častí modelu pomocou knižnice SIMLIB.</w:t>
+      </w:r>
+    </w:p>
+    <w:p>
+      <w:pPr>
+        <w:spacing w:line="276" w:lineRule="auto"/>
+        <w:jc w:val="both"/>
+        <w:rPr>
+          <w:lang w:val="sk-SK"/>
+        </w:rPr>
+      </w:pPr>
+    </w:p>
+    <w:p>
+      <w:pPr>
+        <w:pStyle w:val="Heading2"/>
+        <w:numPr>
+          <w:ilvl w:val="1"/>
+          <w:numId w:val="2"/>
+        </w:numPr>
+        <w:rPr>
+          <w:lang w:val="sk-SK"/>
+        </w:rPr>
+      </w:pPr>
+      <w:r>
+        <w:rPr>
+          <w:lang w:val="sk-SK"/>
+        </w:rPr>
+        <w:t>Popis pôvodu použitých metód/technológii</w:t>
+      </w:r>
+    </w:p>
+    <w:p>
+      <w:pPr>
         <w:rPr>
           <w:lang w:val="sk-SK"/>
         </w:rPr>
@@ -2173,14 +2995,764 @@
           <w:lang w:val="sk-SK"/>
         </w:rPr>
       </w:pPr>
-      <w:bookmarkStart w:id="4" w:name="_Toc153025644"/>
-      <w:r>
-        <w:rPr>
-          <w:lang w:val="sk-SK"/>
-        </w:rPr>
-        <w:t>Koncepcia a spôsob riešenia</w:t>
-      </w:r>
-      <w:bookmarkEnd w:id="4"/>
+      <w:bookmarkStart w:id="5" w:name="_Toc153029369"/>
+      <w:r>
+        <w:rPr>
+          <w:lang w:val="sk-SK"/>
+        </w:rPr>
+        <w:t xml:space="preserve">Koncepcia </w:t>
+      </w:r>
+      <w:bookmarkEnd w:id="5"/>
+      <w:r>
+        <w:rPr>
+          <w:lang w:val="sk-SK"/>
+        </w:rPr>
+        <w:t>modelu</w:t>
+      </w:r>
+    </w:p>
+    <w:p>
+      <w:pPr>
+        <w:rPr>
+          <w:lang w:val="sk-SK"/>
+        </w:rPr>
+      </w:pPr>
+    </w:p>
+    <w:p>
+      <w:pPr>
+        <w:ind w:firstLine="400"/>
+        <w:jc w:val="both"/>
+        <w:rPr>
+          <w:lang w:val="sk-SK"/>
+        </w:rPr>
+      </w:pPr>
+      <w:r>
+        <w:rPr>
+          <w:lang w:val="sk-SK"/>
+        </w:rPr>
+        <w:t>Pri vytváraní návrhu konceptuálneho modelu sú využité fakty z</w:t>
+      </w:r>
+      <w:r>
+        <w:rPr>
+          <w:lang w:val="sk-SK"/>
+        </w:rPr>
+        <w:t> </w:t>
+      </w:r>
+      <w:hyperlink w:anchor="_Rozbor_témy_a" w:history="1">
+        <w:r>
+          <w:rPr>
+            <w:rStyle w:val="Hyperlink"/>
+            <w:lang w:val="sk-SK"/>
+          </w:rPr>
+          <w:t>kap. 2</w:t>
+        </w:r>
+      </w:hyperlink>
+      <w:r>
+        <w:rPr>
+          <w:lang w:val="sk-SK"/>
+        </w:rPr>
+        <w:t xml:space="preserve">. </w:t>
+      </w:r>
+      <w:r>
+        <w:rPr>
+          <w:lang w:val="sk-SK"/>
+        </w:rPr>
+        <w:t>Keďže abstraktný model je formuláciou zjednodušeného popisu systému, ktorý abstrahuje od všetkých nedôležitých skutočností vzhľadom k</w:t>
+      </w:r>
+      <w:r>
+        <w:rPr>
+          <w:lang w:val="sk-SK"/>
+        </w:rPr>
+        <w:t> </w:t>
+      </w:r>
+      <w:r>
+        <w:rPr>
+          <w:lang w:val="sk-SK"/>
+        </w:rPr>
+        <w:t>cieľu a</w:t>
+      </w:r>
+      <w:r>
+        <w:rPr>
+          <w:lang w:val="sk-SK"/>
+        </w:rPr>
+        <w:t> </w:t>
+      </w:r>
+      <w:r>
+        <w:rPr>
+          <w:lang w:val="sk-SK"/>
+        </w:rPr>
+        <w:t xml:space="preserve">účelu modelu </w:t>
+      </w:r>
+      <w:sdt>
+        <w:sdtPr>
+          <w:rPr>
+            <w:lang w:val="sk-SK"/>
+          </w:rPr>
+          <w:id w:val="-1568344153"/>
+          <w:citation/>
+        </w:sdtPr>
+        <w:sdtContent>
+          <w:r>
+            <w:rPr>
+              <w:lang w:val="sk-SK"/>
+            </w:rPr>
+            <w:fldChar w:fldCharType="begin"/>
+          </w:r>
+          <w:r>
+            <w:rPr>
+              <w:lang w:val="sk-SK"/>
+            </w:rPr>
+            <w:instrText xml:space="preserve">CITATION Per22 \p 338 \l 1051 </w:instrText>
+          </w:r>
+          <w:r>
+            <w:rPr>
+              <w:lang w:val="sk-SK"/>
+            </w:rPr>
+            <w:fldChar w:fldCharType="separate"/>
+          </w:r>
+          <w:r>
+            <w:rPr>
+              <w:noProof/>
+              <w:lang w:val="sk-SK"/>
+            </w:rPr>
+            <w:t>(3 s. 338)</w:t>
+          </w:r>
+          <w:r>
+            <w:rPr>
+              <w:lang w:val="sk-SK"/>
+            </w:rPr>
+            <w:fldChar w:fldCharType="end"/>
+          </w:r>
+        </w:sdtContent>
+      </w:sdt>
+      <w:r>
+        <w:rPr>
+          <w:lang w:val="sk-SK"/>
+        </w:rPr>
+        <w:t>, bolo potrebné zo všetkých dát vybrať práve tie, podstatné pre model. Na základe rozboru t</w:t>
+      </w:r>
+      <w:r>
+        <w:rPr>
+          <w:lang w:val="sk-SK"/>
+        </w:rPr>
+        <w:t>émy vyplýva, že je potrebné namodelovať procesy, ktoré súvisia s</w:t>
+      </w:r>
+      <w:r>
+        <w:rPr>
+          <w:lang w:val="sk-SK"/>
+        </w:rPr>
+        <w:t> </w:t>
+      </w:r>
+      <w:r>
+        <w:rPr>
+          <w:lang w:val="sk-SK"/>
+        </w:rPr>
+        <w:t>jednou jazdou lyžiara od bodu čakania vo fronte na lanovku až po zjazd dolu kopcom</w:t>
+      </w:r>
+      <w:r>
+        <w:rPr>
+          <w:lang w:val="sk-SK"/>
+        </w:rPr>
+        <w:t xml:space="preserve"> a</w:t>
+      </w:r>
+      <w:r>
+        <w:rPr>
+          <w:lang w:val="sk-SK"/>
+        </w:rPr>
+        <w:t> </w:t>
+      </w:r>
+      <w:r>
+        <w:rPr>
+          <w:lang w:val="sk-SK"/>
+        </w:rPr>
+        <w:t>opakovať tieto procesy v</w:t>
+      </w:r>
+      <w:r>
+        <w:rPr>
+          <w:lang w:val="sk-SK"/>
+        </w:rPr>
+        <w:t> </w:t>
+      </w:r>
+      <w:r>
+        <w:rPr>
+          <w:lang w:val="sk-SK"/>
+        </w:rPr>
+        <w:t>rámci nejakého časového rozmedzia</w:t>
+      </w:r>
+      <w:r>
+        <w:rPr>
+          <w:lang w:val="sk-SK"/>
+        </w:rPr>
+        <w:t xml:space="preserve">. Keďže všetky </w:t>
+      </w:r>
+      <w:r>
+        <w:rPr>
+          <w:lang w:val="sk-SK"/>
+        </w:rPr>
+        <w:t xml:space="preserve">poskytnuté </w:t>
+      </w:r>
+      <w:r>
+        <w:rPr>
+          <w:lang w:val="sk-SK"/>
+        </w:rPr>
+        <w:t>údaje sú spriemerované</w:t>
+      </w:r>
+      <w:r>
+        <w:rPr>
+          <w:lang w:val="sk-SK"/>
+        </w:rPr>
+        <w:t xml:space="preserve"> na jeden deň prevádzky lyžiarskeho strediska</w:t>
+      </w:r>
+      <w:r>
+        <w:rPr>
+          <w:lang w:val="sk-SK"/>
+        </w:rPr>
+        <w:t>, je dostačujúce simulovať priebeh jedného dňa</w:t>
+      </w:r>
+      <w:r>
+        <w:rPr>
+          <w:lang w:val="sk-SK"/>
+        </w:rPr>
+        <w:t xml:space="preserve"> počas konkrétnej sezóny</w:t>
+      </w:r>
+      <w:r>
+        <w:rPr>
+          <w:lang w:val="sk-SK"/>
+        </w:rPr>
+        <w:t xml:space="preserve">, napriek tomu, že dni </w:t>
+      </w:r>
+      <w:r>
+        <w:rPr>
+          <w:lang w:val="sk-SK"/>
+        </w:rPr>
+        <w:t xml:space="preserve">sa </w:t>
+      </w:r>
+      <w:r>
+        <w:rPr>
+          <w:lang w:val="sk-SK"/>
+        </w:rPr>
+        <w:t>v</w:t>
+      </w:r>
+      <w:r>
+        <w:rPr>
+          <w:lang w:val="sk-SK"/>
+        </w:rPr>
+        <w:t> </w:t>
+      </w:r>
+      <w:r>
+        <w:rPr>
+          <w:lang w:val="sk-SK"/>
+        </w:rPr>
+        <w:t>rámci konkrétnej sezóny môžu od seba mierne líšiť.</w:t>
+      </w:r>
+      <w:r>
+        <w:rPr>
+          <w:lang w:val="sk-SK"/>
+        </w:rPr>
+        <w:t xml:space="preserve"> Preto ani 3h lístky neovplyvňujú validitu modelu a</w:t>
+      </w:r>
+      <w:r>
+        <w:rPr>
+          <w:lang w:val="sk-SK"/>
+        </w:rPr>
+        <w:t> </w:t>
+      </w:r>
+      <w:r>
+        <w:rPr>
+          <w:lang w:val="sk-SK"/>
+        </w:rPr>
+        <w:t xml:space="preserve">nie sú brané do úvahy. </w:t>
+      </w:r>
+      <w:r>
+        <w:rPr>
+          <w:lang w:val="sk-SK"/>
+        </w:rPr>
+        <w:t xml:space="preserve">Večerné lyžovanie </w:t>
+      </w:r>
+      <w:r>
+        <w:rPr>
+          <w:lang w:val="sk-SK"/>
+        </w:rPr>
+        <w:t>bolo v</w:t>
+      </w:r>
+      <w:r>
+        <w:rPr>
+          <w:lang w:val="sk-SK"/>
+        </w:rPr>
+        <w:t> </w:t>
+      </w:r>
+      <w:r>
+        <w:rPr>
+          <w:lang w:val="sk-SK"/>
+        </w:rPr>
+        <w:t>tomto modeli zanedbané</w:t>
+      </w:r>
+      <w:r>
+        <w:rPr>
+          <w:lang w:val="sk-SK"/>
+        </w:rPr>
+        <w:t>, pretože ide o</w:t>
+      </w:r>
+      <w:r>
+        <w:rPr>
+          <w:lang w:val="sk-SK"/>
+        </w:rPr>
+        <w:t> </w:t>
+      </w:r>
+      <w:r>
+        <w:rPr>
+          <w:lang w:val="sk-SK"/>
+        </w:rPr>
+        <w:t xml:space="preserve">identický </w:t>
+      </w:r>
+      <w:r>
+        <w:rPr>
+          <w:lang w:val="sk-SK"/>
+        </w:rPr>
+        <w:t>systém, ktorý je separátne zasadený do inej časti dňa a</w:t>
+      </w:r>
+      <w:r>
+        <w:rPr>
+          <w:lang w:val="sk-SK"/>
+        </w:rPr>
+        <w:t> </w:t>
+      </w:r>
+      <w:r>
+        <w:rPr>
+          <w:lang w:val="sk-SK"/>
+        </w:rPr>
+        <w:t>preto nijako nesúvisí s</w:t>
+      </w:r>
+      <w:r>
+        <w:rPr>
+          <w:lang w:val="sk-SK"/>
+        </w:rPr>
+        <w:t> </w:t>
+      </w:r>
+      <w:r>
+        <w:rPr>
+          <w:lang w:val="sk-SK"/>
+        </w:rPr>
+        <w:t xml:space="preserve">fungovaním systému počas 7h dennej prevádzky. Keďže sa simulácia sústreďuje na obsluhu </w:t>
+      </w:r>
+      <w:r>
+        <w:rPr>
+          <w:lang w:val="sk-SK"/>
+        </w:rPr>
+        <w:t>návštevníkov, ktorí využívajú</w:t>
+      </w:r>
+      <w:r>
+        <w:rPr>
+          <w:lang w:val="sk-SK"/>
+        </w:rPr>
+        <w:t xml:space="preserve"> 4-sedačkov</w:t>
+      </w:r>
+      <w:r>
+        <w:rPr>
+          <w:lang w:val="sk-SK"/>
+        </w:rPr>
+        <w:t xml:space="preserve">ú </w:t>
+      </w:r>
+      <w:r>
+        <w:rPr>
+          <w:lang w:val="sk-SK"/>
+        </w:rPr>
+        <w:t>lanovk</w:t>
+      </w:r>
+      <w:r>
+        <w:rPr>
+          <w:lang w:val="sk-SK"/>
+        </w:rPr>
+        <w:t>u, kotva je v</w:t>
+      </w:r>
+      <w:r>
+        <w:rPr>
+          <w:lang w:val="sk-SK"/>
+        </w:rPr>
+        <w:t> </w:t>
+      </w:r>
+      <w:r>
+        <w:rPr>
+          <w:lang w:val="sk-SK"/>
+        </w:rPr>
+        <w:t>tomto prípade považovaná za separátny systém, ktorý nie je ovplyvňujúcim faktorom simulácie 4-sedačkovej lanovky.</w:t>
+      </w:r>
+    </w:p>
+    <w:p>
+      <w:pPr>
+        <w:ind w:firstLine="400"/>
+        <w:jc w:val="both"/>
+        <w:rPr>
+          <w:lang w:val="sk-SK"/>
+        </w:rPr>
+      </w:pPr>
+    </w:p>
+    <w:p>
+      <w:pPr>
+        <w:rPr>
+          <w:lang w:val="sk-SK"/>
+        </w:rPr>
+      </w:pPr>
+    </w:p>
+    <w:p>
+      <w:pPr>
+        <w:pStyle w:val="Heading2"/>
+        <w:numPr>
+          <w:ilvl w:val="1"/>
+          <w:numId w:val="2"/>
+        </w:numPr>
+        <w:rPr>
+          <w:lang w:val="sk-SK"/>
+        </w:rPr>
+      </w:pPr>
+      <w:r>
+        <w:rPr>
+          <w:lang w:val="sk-SK"/>
+        </w:rPr>
+        <w:t>Popis konceptuálneho modelu</w:t>
+      </w:r>
+    </w:p>
+    <w:p>
+      <w:pPr>
+        <w:rPr>
+          <w:lang w:val="sk-SK"/>
+        </w:rPr>
+      </w:pPr>
+    </w:p>
+    <w:p>
+      <w:pPr>
+        <w:jc w:val="both"/>
+        <w:rPr>
+          <w:lang w:val="sk-SK"/>
+        </w:rPr>
+      </w:pPr>
+      <w:r>
+        <w:rPr>
+          <w:lang w:val="sk-SK"/>
+        </w:rPr>
+        <w:t xml:space="preserve">Model, viď. </w:t>
+      </w:r>
+      <w:r>
+        <w:rPr>
+          <w:i/>
+          <w:iCs/>
+          <w:lang w:val="sk-SK"/>
+        </w:rPr>
+        <w:t>Obrázok 1</w:t>
+      </w:r>
+      <w:r>
+        <w:rPr>
+          <w:lang w:val="sk-SK"/>
+        </w:rPr>
+        <w:t xml:space="preserve">, </w:t>
+      </w:r>
+      <w:r>
+        <w:rPr>
+          <w:lang w:val="sk-SK"/>
+        </w:rPr>
+        <w:t>popisuje obsluhu návštevníkov strediska počas jednej 7h otváracej doby. Prvá vetva, viď. v</w:t>
+      </w:r>
+      <w:r>
+        <w:rPr>
+          <w:lang w:val="sk-SK"/>
+        </w:rPr>
+        <w:t> </w:t>
+      </w:r>
+      <w:r>
+        <w:rPr>
+          <w:lang w:val="sk-SK"/>
+        </w:rPr>
+        <w:t>dolnej časti, modeluje dĺžku otváracej doby lanovky</w:t>
+      </w:r>
+      <w:r>
+        <w:rPr>
+          <w:lang w:val="sk-SK"/>
+        </w:rPr>
+        <w:t>, t. j. 6h 50 minút. Akonáhle sa lanovka vypne, lyžiari čakajúci vo fronte z</w:t>
+      </w:r>
+      <w:r>
+        <w:rPr>
+          <w:lang w:val="sk-SK"/>
+        </w:rPr>
+        <w:t> </w:t>
+      </w:r>
+      <w:r>
+        <w:rPr>
+          <w:lang w:val="sk-SK"/>
+        </w:rPr>
+        <w:t>nej odchádzajú a</w:t>
+      </w:r>
+      <w:r>
+        <w:rPr>
+          <w:lang w:val="sk-SK"/>
+        </w:rPr>
+        <w:t> </w:t>
+      </w:r>
+      <w:r>
+        <w:rPr>
+          <w:lang w:val="sk-SK"/>
+        </w:rPr>
+        <w:t>opúšťajú systém, lyžiari na svahu dokončia svoju jazdu a</w:t>
+      </w:r>
+      <w:r>
+        <w:rPr>
+          <w:lang w:val="sk-SK"/>
+        </w:rPr>
+        <w:t> </w:t>
+      </w:r>
+      <w:r>
+        <w:rPr>
+          <w:lang w:val="sk-SK"/>
+        </w:rPr>
+        <w:t>taktiež opúšťajú systém.</w:t>
+      </w:r>
+      <w:r>
+        <w:rPr>
+          <w:lang w:val="sk-SK"/>
+        </w:rPr>
+        <w:t xml:space="preserve"> Do druhej vetvy vstupuje premenná s celkovým počtom návštevníkov, ktorí prichádzajú do systému s normálnym </w:t>
+      </w:r>
+      <w:r>
+        <w:rPr>
+          <w:lang w:val="sk-SK"/>
+        </w:rPr>
+        <w:lastRenderedPageBreak/>
+        <w:t>rozložením 1 h a odchýlkou 0.5 h</w:t>
+      </w:r>
+      <w:r>
+        <w:rPr>
+          <w:lang w:val="sk-SK"/>
+        </w:rPr>
+        <w:t xml:space="preserve">. </w:t>
+      </w:r>
+      <w:r>
+        <w:rPr>
+          <w:lang w:val="sk-SK"/>
+        </w:rPr>
+        <w:t>A</w:t>
+      </w:r>
+      <w:r>
+        <w:rPr>
+          <w:lang w:val="sk-SK"/>
+        </w:rPr>
+        <w:t>k je splnená podmienka otvorenej lanovky</w:t>
+      </w:r>
+      <w:r>
+        <w:rPr>
+          <w:lang w:val="sk-SK"/>
+        </w:rPr>
+        <w:t>, návštevníci sa radia do fronty na lanovku a začína proces obsluhy návštevníka obslužnou linkou – vozňom lanovky</w:t>
+      </w:r>
+      <w:r>
+        <w:rPr>
+          <w:lang w:val="sk-SK"/>
+        </w:rPr>
+        <w:t>. Do vozňa lyžiari nastupujú v náhodných počtoch</w:t>
+      </w:r>
+      <w:r>
+        <w:rPr>
+          <w:lang w:val="sk-SK"/>
+        </w:rPr>
+        <w:t>, ktoré sú simulované pomocou prechodov s pravdepodobnostnými hodnotami</w:t>
+      </w:r>
+      <w:r>
+        <w:rPr>
+          <w:lang w:val="sk-SK"/>
+        </w:rPr>
+        <w:t>. Po dokončení 3 minútovej jazdy lanovkou a opustení vozňa lanovky lyžiar lyžuje dole kopcom</w:t>
+      </w:r>
+      <w:r>
+        <w:rPr>
+          <w:lang w:val="sk-SK"/>
+        </w:rPr>
+        <w:t xml:space="preserve"> v 2 rôznych časových intervaloch, každý s inou pravdepodobnosťou.</w:t>
+      </w:r>
+    </w:p>
+    <w:p>
+      <w:pPr>
+        <w:keepNext/>
+      </w:pPr>
+      <w:r>
+        <w:rPr>
+          <w:lang w:val="sk-SK"/>
+        </w:rPr>
+        <w:drawing>
+          <wp:inline distT="0" distB="0" distL="0" distR="0" wp14:anchorId="7AEF8C81" wp14:editId="7C2D81F9">
+            <wp:extent cx="5731510" cy="4097020"/>
+            <wp:effectExtent l="0" t="0" r="0" b="0"/>
+            <wp:docPr id="1618325301" name="Picture 1" descr="Konceptuálny model - Petriho sieť">
+              <a:extLst xmlns:a="http://schemas.openxmlformats.org/drawingml/2006/main">
+                <a:ext uri="{C183D7F6-B498-43B3-948B-1728B52AA6E4}">
+                  <adec:decorative xmlns:adec="http://schemas.microsoft.com/office/drawing/2017/decorative" val="0"/>
+                </a:ext>
+              </a:extLst>
+            </wp:docPr>
+            <wp:cNvGraphicFramePr>
+              <a:graphicFrameLocks xmlns:a="http://schemas.openxmlformats.org/drawingml/2006/main" noChangeAspect="1"/>
+            </wp:cNvGraphicFramePr>
+            <a:graphic xmlns:a="http://schemas.openxmlformats.org/drawingml/2006/main">
+              <a:graphicData uri="http://schemas.openxmlformats.org/drawingml/2006/picture">
+                <pic:pic xmlns:pic="http://schemas.openxmlformats.org/drawingml/2006/picture">
+                  <pic:nvPicPr>
+                    <pic:cNvPr id="1618325301" name="Picture 1" descr="Konceptuálny model - Petriho sieť">
+                      <a:extLst>
+                        <a:ext uri="{C183D7F6-B498-43B3-948B-1728B52AA6E4}">
+                          <adec:decorative xmlns:adec="http://schemas.microsoft.com/office/drawing/2017/decorative" val="0"/>
+                        </a:ext>
+                      </a:extLst>
+                    </pic:cNvPr>
+                    <pic:cNvPicPr/>
+                  </pic:nvPicPr>
+                  <pic:blipFill>
+                    <a:blip r:embed="rId10"/>
+                    <a:stretch>
+                      <a:fillRect/>
+                    </a:stretch>
+                  </pic:blipFill>
+                  <pic:spPr>
+                    <a:xfrm>
+                      <a:off x="0" y="0"/>
+                      <a:ext cx="5731510" cy="4097020"/>
+                    </a:xfrm>
+                    <a:prstGeom prst="rect">
+                      <a:avLst/>
+                    </a:prstGeom>
+                  </pic:spPr>
+                </pic:pic>
+              </a:graphicData>
+            </a:graphic>
+          </wp:inline>
+        </w:drawing>
+      </w:r>
+    </w:p>
+    <w:p>
+      <w:pPr>
+        <w:pStyle w:val="Caption"/>
+        <w:spacing w:before="240"/>
+        <w:jc w:val="center"/>
+        <w:rPr>
+          <w:lang w:val="sk-SK"/>
+        </w:rPr>
+      </w:pPr>
+      <w:r>
+        <w:t xml:space="preserve">Obrázok </w:t>
+      </w:r>
+      <w:r>
+        <w:fldChar w:fldCharType="begin"/>
+      </w:r>
+      <w:r>
+        <w:instrText xml:space="preserve"> SEQ Obrázok \* ARABIC </w:instrText>
+      </w:r>
+      <w:r>
+        <w:fldChar w:fldCharType="separate"/>
+      </w:r>
+      <w:r>
+        <w:rPr>
+          <w:noProof/>
+        </w:rPr>
+        <w:t>1</w:t>
+      </w:r>
+      <w:r>
+        <w:fldChar w:fldCharType="end"/>
+      </w:r>
+      <w:r>
+        <w:rPr>
+          <w:lang w:val="sk-SK"/>
+        </w:rPr>
+        <w:t xml:space="preserve">: Konceptuálny model systému - </w:t>
+      </w:r>
+      <w:proofErr w:type="spellStart"/>
+      <w:r>
+        <w:rPr>
+          <w:lang w:val="sk-SK"/>
+        </w:rPr>
+        <w:t>Petriho</w:t>
+      </w:r>
+      <w:proofErr w:type="spellEnd"/>
+      <w:r>
+        <w:rPr>
+          <w:lang w:val="sk-SK"/>
+        </w:rPr>
+        <w:t xml:space="preserve"> sieť</w:t>
+      </w:r>
+    </w:p>
+    <w:p>
+      <w:pPr>
+        <w:rPr>
+          <w:lang w:val="sk-SK"/>
+        </w:rPr>
+      </w:pPr>
+    </w:p>
+    <w:p>
+      <w:pPr>
+        <w:pStyle w:val="Heading2"/>
+        <w:numPr>
+          <w:ilvl w:val="1"/>
+          <w:numId w:val="2"/>
+        </w:numPr>
+        <w:rPr>
+          <w:lang w:val="sk-SK"/>
+        </w:rPr>
+      </w:pPr>
+      <w:r>
+        <w:rPr>
+          <w:lang w:val="sk-SK"/>
+        </w:rPr>
+        <w:t>Forma konceptuálneho modelu</w:t>
+      </w:r>
+    </w:p>
+    <w:p>
+      <w:pPr>
+        <w:rPr>
+          <w:lang w:val="sk-SK"/>
+        </w:rPr>
+      </w:pPr>
+    </w:p>
+    <w:p>
+      <w:pPr>
+        <w:rPr>
+          <w:lang w:val="sk-SK"/>
+        </w:rPr>
+      </w:pPr>
+      <w:r>
+        <w:rPr>
+          <w:lang w:val="sk-SK"/>
+        </w:rPr>
+        <w:t xml:space="preserve">Model </w:t>
+      </w:r>
+      <w:r>
+        <w:rPr>
+          <w:lang w:val="sk-SK"/>
+        </w:rPr>
+        <w:t xml:space="preserve">je reprezentovaný </w:t>
+      </w:r>
+      <w:proofErr w:type="spellStart"/>
+      <w:r>
+        <w:rPr>
+          <w:lang w:val="sk-SK"/>
+        </w:rPr>
+        <w:t>Petriho</w:t>
+      </w:r>
+      <w:proofErr w:type="spellEnd"/>
+      <w:r>
+        <w:rPr>
+          <w:lang w:val="sk-SK"/>
+        </w:rPr>
+        <w:t xml:space="preserve"> sieťou s popísanými stavmi a prechodmi, viď. </w:t>
+      </w:r>
+      <w:r>
+        <w:rPr>
+          <w:i/>
+          <w:iCs/>
+          <w:lang w:val="sk-SK"/>
+        </w:rPr>
+        <w:t>Obrázok 1</w:t>
+      </w:r>
+      <w:r>
+        <w:rPr>
+          <w:lang w:val="sk-SK"/>
+        </w:rPr>
+        <w:t>.</w:t>
+      </w:r>
     </w:p>
     <w:p>
       <w:pPr>
@@ -2205,14 +3777,14 @@
           <w:lang w:val="sk-SK"/>
         </w:rPr>
       </w:pPr>
-      <w:bookmarkStart w:id="5" w:name="_Toc153025645"/>
+      <w:bookmarkStart w:id="6" w:name="_Toc153029370"/>
       <w:r>
         <w:rPr>
           <w:lang w:val="sk-SK"/>
         </w:rPr>
         <w:t>Experimenty</w:t>
       </w:r>
-      <w:bookmarkEnd w:id="5"/>
+      <w:bookmarkEnd w:id="6"/>
     </w:p>
     <w:p>
       <w:pPr>
@@ -2228,14 +3800,14 @@
           <w:lang w:val="sk-SK"/>
         </w:rPr>
       </w:pPr>
-      <w:bookmarkStart w:id="6" w:name="_Toc153025646"/>
+      <w:bookmarkStart w:id="7" w:name="_Toc153029371"/>
       <w:r>
         <w:rPr>
           <w:lang w:val="sk-SK"/>
         </w:rPr>
         <w:t>Postup experimentovania</w:t>
       </w:r>
-      <w:bookmarkEnd w:id="6"/>
+      <w:bookmarkEnd w:id="7"/>
     </w:p>
     <w:p>
       <w:pPr>
@@ -2251,14 +3823,14 @@
           <w:lang w:val="sk-SK"/>
         </w:rPr>
       </w:pPr>
-      <w:bookmarkStart w:id="7" w:name="_Toc153025647"/>
+      <w:bookmarkStart w:id="8" w:name="_Toc153029372"/>
       <w:r>
         <w:rPr>
           <w:lang w:val="sk-SK"/>
         </w:rPr>
         <w:t>Dokumentácia experimentov</w:t>
       </w:r>
-      <w:bookmarkEnd w:id="7"/>
+      <w:bookmarkEnd w:id="8"/>
     </w:p>
     <w:p>
       <w:pPr>
@@ -2283,28 +3855,38 @@
           <w:lang w:val="sk-SK"/>
         </w:rPr>
       </w:pPr>
-      <w:bookmarkStart w:id="8" w:name="_Toc153025648"/>
+      <w:bookmarkStart w:id="9" w:name="_Toc153029373"/>
       <w:r>
         <w:rPr>
           <w:lang w:val="sk-SK"/>
         </w:rPr>
         <w:t>Záver</w:t>
       </w:r>
-      <w:bookmarkEnd w:id="8"/>
-    </w:p>
-    <w:p>
-      <w:pPr>
-        <w:spacing w:line="276" w:lineRule="auto"/>
-        <w:jc w:val="both"/>
-        <w:rPr>
-          <w:lang w:val="sk-SK"/>
-        </w:rPr>
-      </w:pPr>
-    </w:p>
-    <w:bookmarkStart w:id="9" w:name="_Toc153025649" w:displacedByCustomXml="next"/>
+      <w:bookmarkEnd w:id="9"/>
+    </w:p>
+    <w:p>
+      <w:pPr>
+        <w:rPr>
+          <w:lang w:val="sk-SK"/>
+        </w:rPr>
+      </w:pPr>
+    </w:p>
+    <w:p>
+      <w:pPr>
+        <w:rPr>
+          <w:lang w:val="sk-SK"/>
+        </w:rPr>
+      </w:pPr>
+      <w:r>
+        <w:rPr>
+          <w:lang w:val="sk-SK"/>
+        </w:rPr>
+        <w:br w:type="page"/>
+      </w:r>
+    </w:p>
     <w:sdt>
       <w:sdtPr>
-        <w:id w:val="-1722902172"/>
+        <w:id w:val="1900782310"/>
         <w:docPartObj>
           <w:docPartGallery w:val="Bibliographies"/>
           <w:docPartUnique/>
@@ -2313,7 +3895,7 @@
       <w:sdtEndPr>
         <w:rPr>
           <w:rFonts w:eastAsiaTheme="minorHAnsi" w:cstheme="minorBidi"/>
-          <w:b w:val="0"/>
+          <w:bCs/>
           <w:color w:val="auto"/>
           <w:sz w:val="24"/>
           <w:szCs w:val="24"/>
@@ -2323,8 +3905,6 @@
         <w:p>
           <w:pPr>
             <w:pStyle w:val="Heading1"/>
-            <w:spacing w:before="0" w:line="276" w:lineRule="auto"/>
-            <w:jc w:val="both"/>
             <w:rPr>
               <w:lang w:val="sk-SK"/>
             </w:rPr>
@@ -2335,67 +3915,106 @@
             </w:rPr>
             <w:t>Referencie</w:t>
           </w:r>
-          <w:bookmarkEnd w:id="9"/>
         </w:p>
-        <w:sdt>
-          <w:sdtPr>
-            <w:id w:val="111145805"/>
-            <w:bibliography/>
-          </w:sdtPr>
-          <w:sdtContent>
-            <w:p>
-              <w:pPr>
-                <w:pStyle w:val="Bibliography"/>
-                <w:spacing w:line="276" w:lineRule="auto"/>
-                <w:jc w:val="both"/>
-                <w:rPr>
-                  <w:b/>
-                  <w:bCs/>
-                  <w:noProof/>
-                  <w:kern w:val="0"/>
-                  <w14:ligatures w14:val="none"/>
-                </w:rPr>
-              </w:pPr>
-              <w:r>
-                <w:fldChar w:fldCharType="begin"/>
-              </w:r>
-              <w:r>
-                <w:instrText xml:space="preserve"> BIBLIOGRAPHY </w:instrText>
-              </w:r>
-              <w:r>
-                <w:fldChar w:fldCharType="separate"/>
-              </w:r>
-              <w:r>
-                <w:rPr>
-                  <w:noProof/>
-                </w:rPr>
-                <w:t xml:space="preserve">1. </w:t>
-              </w:r>
-              <w:r>
-                <w:rPr>
-                  <w:b/>
-                  <w:bCs/>
-                  <w:noProof/>
-                </w:rPr>
-                <w:t>SKI Králiky. [Online] 2023. https://www.skikraliky.sk/.</w:t>
-              </w:r>
-            </w:p>
-            <w:p>
-              <w:pPr>
-                <w:spacing w:line="276" w:lineRule="auto"/>
-                <w:jc w:val="both"/>
-              </w:pPr>
-              <w:r>
-                <w:rPr>
-                  <w:b/>
-                  <w:bCs/>
-                  <w:noProof/>
-                </w:rPr>
-                <w:fldChar w:fldCharType="end"/>
-              </w:r>
-            </w:p>
-          </w:sdtContent>
-        </w:sdt>
+        <w:p>
+          <w:pPr>
+            <w:pStyle w:val="Bibliography"/>
+            <w:rPr>
+              <w:noProof/>
+              <w:kern w:val="0"/>
+              <w:lang w:val="sk-SK"/>
+              <w14:ligatures w14:val="none"/>
+            </w:rPr>
+          </w:pPr>
+          <w:r>
+            <w:fldChar w:fldCharType="begin"/>
+          </w:r>
+          <w:r>
+            <w:instrText xml:space="preserve"> BIBLIOGRAPHY </w:instrText>
+          </w:r>
+          <w:r>
+            <w:fldChar w:fldCharType="separate"/>
+          </w:r>
+          <w:r>
+            <w:rPr>
+              <w:noProof/>
+              <w:lang w:val="sk-SK"/>
+            </w:rPr>
+            <w:t xml:space="preserve">1. </w:t>
+          </w:r>
+          <w:r>
+            <w:rPr>
+              <w:b/>
+              <w:bCs/>
+              <w:noProof/>
+              <w:lang w:val="sk-SK"/>
+            </w:rPr>
+            <w:t>Peringer, Petr a Hrubý, Martin.</w:t>
+          </w:r>
+          <w:r>
+            <w:rPr>
+              <w:noProof/>
+              <w:lang w:val="sk-SK"/>
+            </w:rPr>
+            <w:t xml:space="preserve"> Modelováni a simulace, Text k přednáškám kursu Modelování a simulace na FIT VUT v Brně. [Online] 14. September 2023. [Dátum: 9. December 2023.] https://www.fit.vutbr.cz/study/courses/IMS/public/prednasky/IMS.pdf.</w:t>
+          </w:r>
+        </w:p>
+        <w:p>
+          <w:pPr>
+            <w:pStyle w:val="Bibliography"/>
+            <w:rPr>
+              <w:b/>
+              <w:bCs/>
+              <w:noProof/>
+              <w:lang w:val="sk-SK"/>
+            </w:rPr>
+          </w:pPr>
+          <w:r>
+            <w:rPr>
+              <w:noProof/>
+              <w:lang w:val="sk-SK"/>
+            </w:rPr>
+            <w:t xml:space="preserve">2. </w:t>
+          </w:r>
+          <w:r>
+            <w:rPr>
+              <w:b/>
+              <w:bCs/>
+              <w:noProof/>
+              <w:lang w:val="sk-SK"/>
+            </w:rPr>
+            <w:t>SKI Králiky. [Online] [Dátum: 9. December 2023.] https://www.skikraliky.sk/.</w:t>
+          </w:r>
+        </w:p>
+        <w:p>
+          <w:pPr>
+            <w:pStyle w:val="Bibliography"/>
+            <w:rPr>
+              <w:b/>
+              <w:bCs/>
+              <w:noProof/>
+              <w:lang w:val="sk-SK"/>
+            </w:rPr>
+          </w:pPr>
+          <w:r>
+            <w:rPr>
+              <w:b/>
+              <w:bCs/>
+              <w:noProof/>
+              <w:lang w:val="sk-SK"/>
+            </w:rPr>
+            <w:t>3. Peringer, Petr, Leska , David a Martinek, David. Simulační knihovna SIMLIB/C++. [Online] 1. November 2022. [Dátum: 9. December 2023.] https://www.fit.vutbr.cz/~peringer/SIMLIB/.</w:t>
+          </w:r>
+        </w:p>
+        <w:p>
+          <w:r>
+            <w:rPr>
+              <w:b/>
+              <w:bCs/>
+            </w:rPr>
+            <w:fldChar w:fldCharType="end"/>
+          </w:r>
+        </w:p>
       </w:sdtContent>
     </w:sdt>
     <w:p>
@@ -2408,8 +4027,8 @@
       </w:pPr>
     </w:p>
     <w:sectPr>
-      <w:footerReference w:type="even" r:id="rId10"/>
-      <w:footerReference w:type="default" r:id="rId11"/>
+      <w:footerReference w:type="even" r:id="rId11"/>
+      <w:footerReference w:type="default" r:id="rId12"/>
       <w:pgSz w:w="11906" w:h="16838"/>
       <w:pgMar w:top="1440" w:right="1440" w:bottom="1440" w:left="1440" w:header="708" w:footer="708" w:gutter="0"/>
       <w:pgNumType w:start="0"/>
@@ -2577,6 +4196,264 @@
 <file path=word/numbering.xml><?xml version="1.0" encoding="utf-8"?>
 <w:numbering xmlns:wpc="http://schemas.microsoft.com/office/word/2010/wordprocessingCanvas" xmlns:cx="http://schemas.microsoft.com/office/drawing/2014/chartex" xmlns:cx1="http://schemas.microsoft.com/office/drawing/2015/9/8/chartex" xmlns:cx2="http://schemas.microsoft.com/office/drawing/2015/10/21/chartex" xmlns:cx3="http://schemas.microsoft.com/office/drawing/2016/5/9/chartex" xmlns:cx4="http://schemas.microsoft.com/office/drawing/2016/5/10/chartex" xmlns:cx5="http://schemas.microsoft.com/office/drawing/2016/5/11/chartex" xmlns:cx6="http://schemas.microsoft.com/office/drawing/2016/5/12/chartex" xmlns:cx7="http://schemas.microsoft.com/office/drawing/2016/5/13/chartex" xmlns:cx8="http://schemas.microsoft.com/office/drawing/2016/5/14/chartex" xmlns:mc="http://schemas.openxmlformats.org/markup-compatibility/2006" xmlns:aink="http://schemas.microsoft.com/office/drawing/2016/ink" xmlns:am3d="http://schemas.microsoft.com/office/drawing/2017/model3d" xmlns:o="urn:schemas-microsoft-com:office:office" xmlns:oel="http://schemas.microsoft.com/office/2019/extlst" xmlns:r="http://schemas.openxmlformats.org/officeDocument/2006/relationships" xmlns:m="http://schemas.openxmlformats.org/officeDocument/2006/math" xmlns:v="urn:schemas-microsoft-com:vml" xmlns:wp14="http://schemas.microsoft.com/office/word/2010/wordprocessingDrawing" xmlns:wp="http://schemas.openxmlformats.org/drawingml/2006/wordprocessingDrawing" xmlns:w10="urn:schemas-microsoft-com:office:word" xmlns:w="http://schemas.openxmlformats.org/wordprocessingml/2006/main" xmlns:w14="http://schemas.microsoft.com/office/word/2010/wordml" xmlns:w15="http://schemas.microsoft.com/office/word/2012/wordml" xmlns:w16cex="http://schemas.microsoft.com/office/word/2018/wordml/cex" xmlns:w16cid="http://schemas.microsoft.com/office/word/2016/wordml/cid" xmlns:w16="http://schemas.microsoft.com/office/word/2018/wordml" xmlns:w16sdtdh="http://schemas.microsoft.com/office/word/2020/wordml/sdtdatahash" xmlns:w16se="http://schemas.microsoft.com/office/word/2015/wordml/symex" xmlns:wpg="http://schemas.microsoft.com/office/word/2010/wordprocessingGroup" xmlns:wpi="http://schemas.microsoft.com/office/word/2010/wordprocessingInk" xmlns:wne="http://schemas.microsoft.com/office/word/2006/wordml" xmlns:wps="http://schemas.microsoft.com/office/word/2010/wordprocessingShape" mc:Ignorable="w14 w15 w16se w16cid w16 w16cex w16sdtdh wp14">
   <w:abstractNum w:abstractNumId="0" w15:restartNumberingAfterBreak="0">
+    <w:nsid w:val="01E37E18"/>
+    <w:multiLevelType w:val="hybridMultilevel"/>
+    <w:tmpl w:val="8198430C"/>
+    <w:lvl w:ilvl="0" w:tplc="0809000F">
+      <w:start w:val="1"/>
+      <w:numFmt w:val="decimal"/>
+      <w:lvlText w:val="%1."/>
+      <w:lvlJc w:val="left"/>
+      <w:pPr>
+        <w:ind w:left="720" w:hanging="360"/>
+      </w:pPr>
+    </w:lvl>
+    <w:lvl w:ilvl="1" w:tplc="08090019" w:tentative="1">
+      <w:start w:val="1"/>
+      <w:numFmt w:val="lowerLetter"/>
+      <w:lvlText w:val="%2."/>
+      <w:lvlJc w:val="left"/>
+      <w:pPr>
+        <w:ind w:left="1440" w:hanging="360"/>
+      </w:pPr>
+    </w:lvl>
+    <w:lvl w:ilvl="2" w:tplc="0809001B" w:tentative="1">
+      <w:start w:val="1"/>
+      <w:numFmt w:val="lowerRoman"/>
+      <w:lvlText w:val="%3."/>
+      <w:lvlJc w:val="right"/>
+      <w:pPr>
+        <w:ind w:left="2160" w:hanging="180"/>
+      </w:pPr>
+    </w:lvl>
+    <w:lvl w:ilvl="3" w:tplc="0809000F" w:tentative="1">
+      <w:start w:val="1"/>
+      <w:numFmt w:val="decimal"/>
+      <w:lvlText w:val="%4."/>
+      <w:lvlJc w:val="left"/>
+      <w:pPr>
+        <w:ind w:left="2880" w:hanging="360"/>
+      </w:pPr>
+    </w:lvl>
+    <w:lvl w:ilvl="4" w:tplc="08090019" w:tentative="1">
+      <w:start w:val="1"/>
+      <w:numFmt w:val="lowerLetter"/>
+      <w:lvlText w:val="%5."/>
+      <w:lvlJc w:val="left"/>
+      <w:pPr>
+        <w:ind w:left="3600" w:hanging="360"/>
+      </w:pPr>
+    </w:lvl>
+    <w:lvl w:ilvl="5" w:tplc="0809001B" w:tentative="1">
+      <w:start w:val="1"/>
+      <w:numFmt w:val="lowerRoman"/>
+      <w:lvlText w:val="%6."/>
+      <w:lvlJc w:val="right"/>
+      <w:pPr>
+        <w:ind w:left="4320" w:hanging="180"/>
+      </w:pPr>
+    </w:lvl>
+    <w:lvl w:ilvl="6" w:tplc="0809000F" w:tentative="1">
+      <w:start w:val="1"/>
+      <w:numFmt w:val="decimal"/>
+      <w:lvlText w:val="%7."/>
+      <w:lvlJc w:val="left"/>
+      <w:pPr>
+        <w:ind w:left="5040" w:hanging="360"/>
+      </w:pPr>
+    </w:lvl>
+    <w:lvl w:ilvl="7" w:tplc="08090019" w:tentative="1">
+      <w:start w:val="1"/>
+      <w:numFmt w:val="lowerLetter"/>
+      <w:lvlText w:val="%8."/>
+      <w:lvlJc w:val="left"/>
+      <w:pPr>
+        <w:ind w:left="5760" w:hanging="360"/>
+      </w:pPr>
+    </w:lvl>
+    <w:lvl w:ilvl="8" w:tplc="0809001B" w:tentative="1">
+      <w:start w:val="1"/>
+      <w:numFmt w:val="lowerRoman"/>
+      <w:lvlText w:val="%9."/>
+      <w:lvlJc w:val="right"/>
+      <w:pPr>
+        <w:ind w:left="6480" w:hanging="180"/>
+      </w:pPr>
+    </w:lvl>
+  </w:abstractNum>
+  <w:abstractNum w:abstractNumId="1" w15:restartNumberingAfterBreak="0">
+    <w:nsid w:val="02D26908"/>
+    <w:multiLevelType w:val="hybridMultilevel"/>
+    <w:tmpl w:val="2D6E3EB6"/>
+    <w:lvl w:ilvl="0" w:tplc="0809000F">
+      <w:start w:val="1"/>
+      <w:numFmt w:val="decimal"/>
+      <w:lvlText w:val="%1."/>
+      <w:lvlJc w:val="left"/>
+      <w:pPr>
+        <w:ind w:left="720" w:hanging="360"/>
+      </w:pPr>
+    </w:lvl>
+    <w:lvl w:ilvl="1" w:tplc="08090019" w:tentative="1">
+      <w:start w:val="1"/>
+      <w:numFmt w:val="lowerLetter"/>
+      <w:lvlText w:val="%2."/>
+      <w:lvlJc w:val="left"/>
+      <w:pPr>
+        <w:ind w:left="1440" w:hanging="360"/>
+      </w:pPr>
+    </w:lvl>
+    <w:lvl w:ilvl="2" w:tplc="0809001B" w:tentative="1">
+      <w:start w:val="1"/>
+      <w:numFmt w:val="lowerRoman"/>
+      <w:lvlText w:val="%3."/>
+      <w:lvlJc w:val="right"/>
+      <w:pPr>
+        <w:ind w:left="2160" w:hanging="180"/>
+      </w:pPr>
+    </w:lvl>
+    <w:lvl w:ilvl="3" w:tplc="0809000F" w:tentative="1">
+      <w:start w:val="1"/>
+      <w:numFmt w:val="decimal"/>
+      <w:lvlText w:val="%4."/>
+      <w:lvlJc w:val="left"/>
+      <w:pPr>
+        <w:ind w:left="2880" w:hanging="360"/>
+      </w:pPr>
+    </w:lvl>
+    <w:lvl w:ilvl="4" w:tplc="08090019" w:tentative="1">
+      <w:start w:val="1"/>
+      <w:numFmt w:val="lowerLetter"/>
+      <w:lvlText w:val="%5."/>
+      <w:lvlJc w:val="left"/>
+      <w:pPr>
+        <w:ind w:left="3600" w:hanging="360"/>
+      </w:pPr>
+    </w:lvl>
+    <w:lvl w:ilvl="5" w:tplc="0809001B" w:tentative="1">
+      <w:start w:val="1"/>
+      <w:numFmt w:val="lowerRoman"/>
+      <w:lvlText w:val="%6."/>
+      <w:lvlJc w:val="right"/>
+      <w:pPr>
+        <w:ind w:left="4320" w:hanging="180"/>
+      </w:pPr>
+    </w:lvl>
+    <w:lvl w:ilvl="6" w:tplc="0809000F" w:tentative="1">
+      <w:start w:val="1"/>
+      <w:numFmt w:val="decimal"/>
+      <w:lvlText w:val="%7."/>
+      <w:lvlJc w:val="left"/>
+      <w:pPr>
+        <w:ind w:left="5040" w:hanging="360"/>
+      </w:pPr>
+    </w:lvl>
+    <w:lvl w:ilvl="7" w:tplc="08090019" w:tentative="1">
+      <w:start w:val="1"/>
+      <w:numFmt w:val="lowerLetter"/>
+      <w:lvlText w:val="%8."/>
+      <w:lvlJc w:val="left"/>
+      <w:pPr>
+        <w:ind w:left="5760" w:hanging="360"/>
+      </w:pPr>
+    </w:lvl>
+    <w:lvl w:ilvl="8" w:tplc="0809001B" w:tentative="1">
+      <w:start w:val="1"/>
+      <w:numFmt w:val="lowerRoman"/>
+      <w:lvlText w:val="%9."/>
+      <w:lvlJc w:val="right"/>
+      <w:pPr>
+        <w:ind w:left="6480" w:hanging="180"/>
+      </w:pPr>
+    </w:lvl>
+  </w:abstractNum>
+  <w:abstractNum w:abstractNumId="2" w15:restartNumberingAfterBreak="0">
+    <w:nsid w:val="0D5B7CEC"/>
+    <w:multiLevelType w:val="hybridMultilevel"/>
+    <w:tmpl w:val="98881B84"/>
+    <w:lvl w:ilvl="0" w:tplc="0809000F">
+      <w:start w:val="1"/>
+      <w:numFmt w:val="decimal"/>
+      <w:lvlText w:val="%1."/>
+      <w:lvlJc w:val="left"/>
+      <w:pPr>
+        <w:ind w:left="720" w:hanging="360"/>
+      </w:pPr>
+    </w:lvl>
+    <w:lvl w:ilvl="1" w:tplc="08090019" w:tentative="1">
+      <w:start w:val="1"/>
+      <w:numFmt w:val="lowerLetter"/>
+      <w:lvlText w:val="%2."/>
+      <w:lvlJc w:val="left"/>
+      <w:pPr>
+        <w:ind w:left="1440" w:hanging="360"/>
+      </w:pPr>
+    </w:lvl>
+    <w:lvl w:ilvl="2" w:tplc="0809001B" w:tentative="1">
+      <w:start w:val="1"/>
+      <w:numFmt w:val="lowerRoman"/>
+      <w:lvlText w:val="%3."/>
+      <w:lvlJc w:val="right"/>
+      <w:pPr>
+        <w:ind w:left="2160" w:hanging="180"/>
+      </w:pPr>
+    </w:lvl>
+    <w:lvl w:ilvl="3" w:tplc="0809000F" w:tentative="1">
+      <w:start w:val="1"/>
+      <w:numFmt w:val="decimal"/>
+      <w:lvlText w:val="%4."/>
+      <w:lvlJc w:val="left"/>
+      <w:pPr>
+        <w:ind w:left="2880" w:hanging="360"/>
+      </w:pPr>
+    </w:lvl>
+    <w:lvl w:ilvl="4" w:tplc="08090019" w:tentative="1">
+      <w:start w:val="1"/>
+      <w:numFmt w:val="lowerLetter"/>
+      <w:lvlText w:val="%5."/>
+      <w:lvlJc w:val="left"/>
+      <w:pPr>
+        <w:ind w:left="3600" w:hanging="360"/>
+      </w:pPr>
+    </w:lvl>
+    <w:lvl w:ilvl="5" w:tplc="0809001B" w:tentative="1">
+      <w:start w:val="1"/>
+      <w:numFmt w:val="lowerRoman"/>
+      <w:lvlText w:val="%6."/>
+      <w:lvlJc w:val="right"/>
+      <w:pPr>
+        <w:ind w:left="4320" w:hanging="180"/>
+      </w:pPr>
+    </w:lvl>
+    <w:lvl w:ilvl="6" w:tplc="0809000F" w:tentative="1">
+      <w:start w:val="1"/>
+      <w:numFmt w:val="decimal"/>
+      <w:lvlText w:val="%7."/>
+      <w:lvlJc w:val="left"/>
+      <w:pPr>
+        <w:ind w:left="5040" w:hanging="360"/>
+      </w:pPr>
+    </w:lvl>
+    <w:lvl w:ilvl="7" w:tplc="08090019" w:tentative="1">
+      <w:start w:val="1"/>
+      <w:numFmt w:val="lowerLetter"/>
+      <w:lvlText w:val="%8."/>
+      <w:lvlJc w:val="left"/>
+      <w:pPr>
+        <w:ind w:left="5760" w:hanging="360"/>
+      </w:pPr>
+    </w:lvl>
+    <w:lvl w:ilvl="8" w:tplc="0809001B" w:tentative="1">
+      <w:start w:val="1"/>
+      <w:numFmt w:val="lowerRoman"/>
+      <w:lvlText w:val="%9."/>
+      <w:lvlJc w:val="right"/>
+      <w:pPr>
+        <w:ind w:left="6480" w:hanging="180"/>
+      </w:pPr>
+    </w:lvl>
+  </w:abstractNum>
+  <w:abstractNum w:abstractNumId="3" w15:restartNumberingAfterBreak="0">
     <w:nsid w:val="167E079A"/>
     <w:multiLevelType w:val="multilevel"/>
     <w:tmpl w:val="25128682"/>
@@ -2689,7 +4566,7 @@
       </w:rPr>
     </w:lvl>
   </w:abstractNum>
-  <w:abstractNum w:abstractNumId="1" w15:restartNumberingAfterBreak="0">
+  <w:abstractNum w:abstractNumId="4" w15:restartNumberingAfterBreak="0">
     <w:nsid w:val="270D595B"/>
     <w:multiLevelType w:val="multilevel"/>
     <w:tmpl w:val="25128682"/>
@@ -2802,7 +4679,179 @@
       </w:rPr>
     </w:lvl>
   </w:abstractNum>
-  <w:abstractNum w:abstractNumId="2" w15:restartNumberingAfterBreak="0">
+  <w:abstractNum w:abstractNumId="5" w15:restartNumberingAfterBreak="0">
+    <w:nsid w:val="395D53B2"/>
+    <w:multiLevelType w:val="hybridMultilevel"/>
+    <w:tmpl w:val="173EF6A2"/>
+    <w:lvl w:ilvl="0" w:tplc="0809000F">
+      <w:start w:val="1"/>
+      <w:numFmt w:val="decimal"/>
+      <w:lvlText w:val="%1."/>
+      <w:lvlJc w:val="left"/>
+      <w:pPr>
+        <w:ind w:left="720" w:hanging="360"/>
+      </w:pPr>
+    </w:lvl>
+    <w:lvl w:ilvl="1" w:tplc="08090019" w:tentative="1">
+      <w:start w:val="1"/>
+      <w:numFmt w:val="lowerLetter"/>
+      <w:lvlText w:val="%2."/>
+      <w:lvlJc w:val="left"/>
+      <w:pPr>
+        <w:ind w:left="1440" w:hanging="360"/>
+      </w:pPr>
+    </w:lvl>
+    <w:lvl w:ilvl="2" w:tplc="0809001B" w:tentative="1">
+      <w:start w:val="1"/>
+      <w:numFmt w:val="lowerRoman"/>
+      <w:lvlText w:val="%3."/>
+      <w:lvlJc w:val="right"/>
+      <w:pPr>
+        <w:ind w:left="2160" w:hanging="180"/>
+      </w:pPr>
+    </w:lvl>
+    <w:lvl w:ilvl="3" w:tplc="0809000F" w:tentative="1">
+      <w:start w:val="1"/>
+      <w:numFmt w:val="decimal"/>
+      <w:lvlText w:val="%4."/>
+      <w:lvlJc w:val="left"/>
+      <w:pPr>
+        <w:ind w:left="2880" w:hanging="360"/>
+      </w:pPr>
+    </w:lvl>
+    <w:lvl w:ilvl="4" w:tplc="08090019" w:tentative="1">
+      <w:start w:val="1"/>
+      <w:numFmt w:val="lowerLetter"/>
+      <w:lvlText w:val="%5."/>
+      <w:lvlJc w:val="left"/>
+      <w:pPr>
+        <w:ind w:left="3600" w:hanging="360"/>
+      </w:pPr>
+    </w:lvl>
+    <w:lvl w:ilvl="5" w:tplc="0809001B" w:tentative="1">
+      <w:start w:val="1"/>
+      <w:numFmt w:val="lowerRoman"/>
+      <w:lvlText w:val="%6."/>
+      <w:lvlJc w:val="right"/>
+      <w:pPr>
+        <w:ind w:left="4320" w:hanging="180"/>
+      </w:pPr>
+    </w:lvl>
+    <w:lvl w:ilvl="6" w:tplc="0809000F" w:tentative="1">
+      <w:start w:val="1"/>
+      <w:numFmt w:val="decimal"/>
+      <w:lvlText w:val="%7."/>
+      <w:lvlJc w:val="left"/>
+      <w:pPr>
+        <w:ind w:left="5040" w:hanging="360"/>
+      </w:pPr>
+    </w:lvl>
+    <w:lvl w:ilvl="7" w:tplc="08090019" w:tentative="1">
+      <w:start w:val="1"/>
+      <w:numFmt w:val="lowerLetter"/>
+      <w:lvlText w:val="%8."/>
+      <w:lvlJc w:val="left"/>
+      <w:pPr>
+        <w:ind w:left="5760" w:hanging="360"/>
+      </w:pPr>
+    </w:lvl>
+    <w:lvl w:ilvl="8" w:tplc="0809001B" w:tentative="1">
+      <w:start w:val="1"/>
+      <w:numFmt w:val="lowerRoman"/>
+      <w:lvlText w:val="%9."/>
+      <w:lvlJc w:val="right"/>
+      <w:pPr>
+        <w:ind w:left="6480" w:hanging="180"/>
+      </w:pPr>
+    </w:lvl>
+  </w:abstractNum>
+  <w:abstractNum w:abstractNumId="6" w15:restartNumberingAfterBreak="0">
+    <w:nsid w:val="399B413B"/>
+    <w:multiLevelType w:val="hybridMultilevel"/>
+    <w:tmpl w:val="4C06FEB4"/>
+    <w:lvl w:ilvl="0" w:tplc="0809000F">
+      <w:start w:val="1"/>
+      <w:numFmt w:val="decimal"/>
+      <w:lvlText w:val="%1."/>
+      <w:lvlJc w:val="left"/>
+      <w:pPr>
+        <w:ind w:left="720" w:hanging="360"/>
+      </w:pPr>
+    </w:lvl>
+    <w:lvl w:ilvl="1" w:tplc="08090019" w:tentative="1">
+      <w:start w:val="1"/>
+      <w:numFmt w:val="lowerLetter"/>
+      <w:lvlText w:val="%2."/>
+      <w:lvlJc w:val="left"/>
+      <w:pPr>
+        <w:ind w:left="1440" w:hanging="360"/>
+      </w:pPr>
+    </w:lvl>
+    <w:lvl w:ilvl="2" w:tplc="0809001B" w:tentative="1">
+      <w:start w:val="1"/>
+      <w:numFmt w:val="lowerRoman"/>
+      <w:lvlText w:val="%3."/>
+      <w:lvlJc w:val="right"/>
+      <w:pPr>
+        <w:ind w:left="2160" w:hanging="180"/>
+      </w:pPr>
+    </w:lvl>
+    <w:lvl w:ilvl="3" w:tplc="0809000F" w:tentative="1">
+      <w:start w:val="1"/>
+      <w:numFmt w:val="decimal"/>
+      <w:lvlText w:val="%4."/>
+      <w:lvlJc w:val="left"/>
+      <w:pPr>
+        <w:ind w:left="2880" w:hanging="360"/>
+      </w:pPr>
+    </w:lvl>
+    <w:lvl w:ilvl="4" w:tplc="08090019" w:tentative="1">
+      <w:start w:val="1"/>
+      <w:numFmt w:val="lowerLetter"/>
+      <w:lvlText w:val="%5."/>
+      <w:lvlJc w:val="left"/>
+      <w:pPr>
+        <w:ind w:left="3600" w:hanging="360"/>
+      </w:pPr>
+    </w:lvl>
+    <w:lvl w:ilvl="5" w:tplc="0809001B" w:tentative="1">
+      <w:start w:val="1"/>
+      <w:numFmt w:val="lowerRoman"/>
+      <w:lvlText w:val="%6."/>
+      <w:lvlJc w:val="right"/>
+      <w:pPr>
+        <w:ind w:left="4320" w:hanging="180"/>
+      </w:pPr>
+    </w:lvl>
+    <w:lvl w:ilvl="6" w:tplc="0809000F" w:tentative="1">
+      <w:start w:val="1"/>
+      <w:numFmt w:val="decimal"/>
+      <w:lvlText w:val="%7."/>
+      <w:lvlJc w:val="left"/>
+      <w:pPr>
+        <w:ind w:left="5040" w:hanging="360"/>
+      </w:pPr>
+    </w:lvl>
+    <w:lvl w:ilvl="7" w:tplc="08090019" w:tentative="1">
+      <w:start w:val="1"/>
+      <w:numFmt w:val="lowerLetter"/>
+      <w:lvlText w:val="%8."/>
+      <w:lvlJc w:val="left"/>
+      <w:pPr>
+        <w:ind w:left="5760" w:hanging="360"/>
+      </w:pPr>
+    </w:lvl>
+    <w:lvl w:ilvl="8" w:tplc="0809001B" w:tentative="1">
+      <w:start w:val="1"/>
+      <w:numFmt w:val="lowerRoman"/>
+      <w:lvlText w:val="%9."/>
+      <w:lvlJc w:val="right"/>
+      <w:pPr>
+        <w:ind w:left="6480" w:hanging="180"/>
+      </w:pPr>
+    </w:lvl>
+  </w:abstractNum>
+  <w:abstractNum w:abstractNumId="7" w15:restartNumberingAfterBreak="0">
     <w:nsid w:val="595F54EE"/>
     <w:multiLevelType w:val="multilevel"/>
     <w:tmpl w:val="25128682"/>
@@ -2916,13 +4965,28 @@
     </w:lvl>
   </w:abstractNum>
   <w:num w:numId="1" w16cid:durableId="1765416074">
+    <w:abstractNumId w:val="3"/>
+  </w:num>
+  <w:num w:numId="2" w16cid:durableId="646325454">
+    <w:abstractNumId w:val="4"/>
+  </w:num>
+  <w:num w:numId="3" w16cid:durableId="1792438508">
+    <w:abstractNumId w:val="7"/>
+  </w:num>
+  <w:num w:numId="4" w16cid:durableId="780149982">
     <w:abstractNumId w:val="0"/>
   </w:num>
-  <w:num w:numId="2" w16cid:durableId="646325454">
+  <w:num w:numId="5" w16cid:durableId="1861774157">
+    <w:abstractNumId w:val="5"/>
+  </w:num>
+  <w:num w:numId="6" w16cid:durableId="96487392">
+    <w:abstractNumId w:val="2"/>
+  </w:num>
+  <w:num w:numId="7" w16cid:durableId="1353147843">
+    <w:abstractNumId w:val="6"/>
+  </w:num>
+  <w:num w:numId="8" w16cid:durableId="1220240957">
     <w:abstractNumId w:val="1"/>
-  </w:num>
-  <w:num w:numId="3" w16cid:durableId="1792438508">
-    <w:abstractNumId w:val="2"/>
   </w:num>
 </w:numbering>
 </file>
@@ -3633,6 +5697,25 @@
     <w:unhideWhenUsed/>
     <w:rsid w:val="0048278A"/>
   </w:style>
+  <w:style w:type="paragraph" w:styleId="Caption">
+    <w:name w:val="caption"/>
+    <w:basedOn w:val="Normal"/>
+    <w:next w:val="Normal"/>
+    <w:uiPriority w:val="35"/>
+    <w:unhideWhenUsed/>
+    <w:qFormat/>
+    <w:rsid w:val="00F150DF"/>
+    <w:pPr>
+      <w:spacing w:after="200"/>
+    </w:pPr>
+    <w:rPr>
+      <w:i/>
+      <w:iCs/>
+      <w:color w:val="44546A" w:themeColor="text2"/>
+      <w:sz w:val="18"/>
+      <w:szCs w:val="18"/>
+    </w:rPr>
+  </w:style>
 </w:styles>
 </file>
 
@@ -3934,19 +6017,83 @@
 <file path=customXml/item1.xml><?xml version="1.0" encoding="utf-8"?>
 <b:Sources xmlns:b="http://schemas.openxmlformats.org/officeDocument/2006/bibliography" xmlns="http://schemas.openxmlformats.org/officeDocument/2006/bibliography" SelectedStyle="/ISO690Nmerical.XSL" StyleName="ISO 690 - Numerical Reference" Version="1987">
   <b:Source>
-    <b:Tag>1</b:Tag>
+    <b:Tag>DrI23</b:Tag>
+    <b:SourceType>DocumentFromInternetSite</b:SourceType>
+    <b:Guid>{B4DA67D1-B8A4-AD4E-8789-EF769DB73D3E}</b:Guid>
+    <b:Title>Modelováni a simulace, Text k přednáškám kursu Modelování a simulace na FIT VUT v Brně</b:Title>
+    <b:URL>https://www.fit.vutbr.cz/study/courses/IMS/public/prednasky/IMS.pdf</b:URL>
+    <b:Year>2023</b:Year>
+    <b:Month>September</b:Month>
+    <b:Day>14</b:Day>
+    <b:YearAccessed>2023</b:YearAccessed>
+    <b:MonthAccessed>December</b:MonthAccessed>
+    <b:DayAccessed>9</b:DayAccessed>
+    <b:Author>
+      <b:Author>
+        <b:NameList>
+          <b:Person>
+            <b:Last>Peringer</b:Last>
+            <b:First>Petr</b:First>
+          </b:Person>
+          <b:Person>
+            <b:Last>Hrubý</b:Last>
+            <b:First>Martin</b:First>
+          </b:Person>
+        </b:NameList>
+      </b:Author>
+    </b:Author>
+    <b:LCID>sk-SK</b:LCID>
+    <b:RefOrder>1</b:RefOrder>
+  </b:Source>
+  <b:Source>
+    <b:Tag>SKI23</b:Tag>
     <b:SourceType>InternetSite</b:SourceType>
-    <b:Guid>{F6BA7AE3-5DCF-DC43-8A81-FB0025B931E7}</b:Guid>
+    <b:Guid>{5883C836-EE09-3947-8C33-390D8A446B5E}</b:Guid>
     <b:Title>SKI Králiky</b:Title>
     <b:URL>https://www.skikraliky.sk/</b:URL>
-    <b:Year>2023</b:Year>
-    <b:RefOrder>1</b:RefOrder>
+    <b:YearAccessed>2023</b:YearAccessed>
+    <b:MonthAccessed>December</b:MonthAccessed>
+    <b:DayAccessed>9</b:DayAccessed>
+    <b:LCID>sk-SK</b:LCID>
+    <b:RefOrder>2</b:RefOrder>
+  </b:Source>
+  <b:Source>
+    <b:Tag>Per22</b:Tag>
+    <b:SourceType>InternetSite</b:SourceType>
+    <b:Guid>{BE45849B-7EA0-9D40-985A-593980AC45DD}</b:Guid>
+    <b:Title>Simulační knihovna SIMLIB/C++</b:Title>
+    <b:URL>https://www.fit.vutbr.cz/~peringer/SIMLIB/</b:URL>
+    <b:Year>2022</b:Year>
+    <b:Month>November</b:Month>
+    <b:Day>1</b:Day>
+    <b:YearAccessed>2023</b:YearAccessed>
+    <b:MonthAccessed>December</b:MonthAccessed>
+    <b:DayAccessed>9</b:DayAccessed>
+    <b:Author>
+      <b:Author>
+        <b:NameList>
+          <b:Person>
+            <b:Last>Peringer</b:Last>
+            <b:First>Petr</b:First>
+          </b:Person>
+          <b:Person>
+            <b:Last>Leska </b:Last>
+            <b:First>David</b:First>
+          </b:Person>
+          <b:Person>
+            <b:Last>Martinek</b:Last>
+            <b:First>David</b:First>
+          </b:Person>
+        </b:NameList>
+      </b:Author>
+    </b:Author>
+    <b:RefOrder>3</b:RefOrder>
   </b:Source>
 </b:Sources>
 </file>
 
 <file path=customXml/itemProps1.xml><?xml version="1.0" encoding="utf-8"?>
-<ds:datastoreItem xmlns:ds="http://schemas.openxmlformats.org/officeDocument/2006/customXml" ds:itemID="{0CC59B59-5A4B-0943-BC54-832627E19255}">
+<ds:datastoreItem xmlns:ds="http://schemas.openxmlformats.org/officeDocument/2006/customXml" ds:itemID="{85BFE55E-A63C-1248-86BD-C154EC2AB805}">
   <ds:schemaRefs>
     <ds:schemaRef ds:uri="http://schemas.openxmlformats.org/officeDocument/2006/bibliography"/>
   </ds:schemaRefs>

</xml_diff>